<commit_message>
actualizacion de informacion preliminar
</commit_message>
<xml_diff>
--- a/Calendarización.docx
+++ b/Calendarización.docx
@@ -1040,12 +1040,21 @@
               <w:pStyle w:val="TableContents"/>
               <w:snapToGrid w:val="0"/>
               <w:ind w:left="-142" w:firstLine="142"/>
-              <w:rPr>
-                <w:rFonts w:ascii="Arial" w:hAnsi="Arial" w:cs="Arial"/>
-                <w:sz w:val="20"/>
-                <w:szCs w:val="20"/>
-              </w:rPr>
-            </w:pPr>
+              <w:jc w:val="center"/>
+              <w:rPr>
+                <w:rFonts w:ascii="Arial" w:hAnsi="Arial" w:cs="Arial"/>
+                <w:sz w:val="20"/>
+                <w:szCs w:val="20"/>
+              </w:rPr>
+            </w:pPr>
+            <w:r>
+              <w:rPr>
+                <w:rFonts w:ascii="Arial" w:hAnsi="Arial" w:cs="Arial"/>
+                <w:sz w:val="20"/>
+                <w:szCs w:val="20"/>
+              </w:rPr>
+              <w:t>Mayo 08</w:t>
+            </w:r>
           </w:p>
         </w:tc>
         <w:tc>
@@ -1155,6 +1164,14 @@
                 <w:szCs w:val="20"/>
               </w:rPr>
             </w:pPr>
+            <w:r>
+              <w:rPr>
+                <w:rFonts w:ascii="Arial" w:hAnsi="Arial" w:cs="Arial"/>
+                <w:sz w:val="20"/>
+                <w:szCs w:val="20"/>
+              </w:rPr>
+              <w:t>Mayo 15</w:t>
+            </w:r>
           </w:p>
         </w:tc>
         <w:tc>
@@ -1277,6 +1294,14 @@
                 <w:szCs w:val="20"/>
               </w:rPr>
             </w:pPr>
+            <w:r>
+              <w:rPr>
+                <w:rFonts w:ascii="Arial" w:hAnsi="Arial" w:cs="Arial"/>
+                <w:sz w:val="20"/>
+                <w:szCs w:val="20"/>
+              </w:rPr>
+              <w:t>Mayo 22</w:t>
+            </w:r>
           </w:p>
         </w:tc>
         <w:tc>
@@ -1388,6 +1413,14 @@
                 <w:szCs w:val="20"/>
               </w:rPr>
             </w:pPr>
+            <w:r>
+              <w:rPr>
+                <w:rFonts w:ascii="Arial" w:hAnsi="Arial" w:cs="Arial"/>
+                <w:sz w:val="20"/>
+                <w:szCs w:val="20"/>
+              </w:rPr>
+              <w:t>Mayo 29</w:t>
+            </w:r>
           </w:p>
         </w:tc>
         <w:tc>
@@ -1474,6 +1507,30 @@
                 <w:szCs w:val="20"/>
               </w:rPr>
             </w:pPr>
+            <w:r>
+              <w:rPr>
+                <w:rFonts w:ascii="Arial" w:hAnsi="Arial" w:cs="Arial"/>
+                <w:sz w:val="20"/>
+                <w:szCs w:val="20"/>
+              </w:rPr>
+              <w:t xml:space="preserve">Junio </w:t>
+            </w:r>
+            <w:r>
+              <w:rPr>
+                <w:rFonts w:ascii="Arial" w:hAnsi="Arial" w:cs="Arial"/>
+                <w:sz w:val="20"/>
+                <w:szCs w:val="20"/>
+              </w:rPr>
+              <w:t>0</w:t>
+            </w:r>
+            <w:r>
+              <w:rPr>
+                <w:rFonts w:ascii="Arial" w:hAnsi="Arial" w:cs="Arial"/>
+                <w:sz w:val="20"/>
+                <w:szCs w:val="20"/>
+              </w:rPr>
+              <w:t>5</w:t>
+            </w:r>
           </w:p>
         </w:tc>
         <w:tc>
@@ -1583,6 +1640,14 @@
                 <w:szCs w:val="20"/>
               </w:rPr>
             </w:pPr>
+            <w:r>
+              <w:rPr>
+                <w:rFonts w:ascii="Arial" w:hAnsi="Arial" w:cs="Arial"/>
+                <w:sz w:val="20"/>
+                <w:szCs w:val="20"/>
+              </w:rPr>
+              <w:t>Junio 12</w:t>
+            </w:r>
           </w:p>
         </w:tc>
         <w:tc>
@@ -1689,6 +1754,14 @@
                 <w:szCs w:val="20"/>
               </w:rPr>
             </w:pPr>
+            <w:r>
+              <w:rPr>
+                <w:rFonts w:ascii="Arial" w:hAnsi="Arial" w:cs="Arial"/>
+                <w:sz w:val="20"/>
+                <w:szCs w:val="20"/>
+              </w:rPr>
+              <w:t>Junio 19</w:t>
+            </w:r>
           </w:p>
         </w:tc>
         <w:tc>
@@ -1796,6 +1869,14 @@
                 <w:szCs w:val="20"/>
               </w:rPr>
             </w:pPr>
+            <w:r>
+              <w:rPr>
+                <w:rFonts w:ascii="Arial" w:hAnsi="Arial" w:cs="Arial"/>
+                <w:sz w:val="20"/>
+                <w:szCs w:val="20"/>
+              </w:rPr>
+              <w:t>Junio 26</w:t>
+            </w:r>
           </w:p>
         </w:tc>
         <w:tc>
@@ -1904,6 +1985,24 @@
                 <w:szCs w:val="20"/>
               </w:rPr>
             </w:pPr>
+            <w:r>
+              <w:rPr>
+                <w:rFonts w:ascii="Arial" w:hAnsi="Arial" w:cs="Arial"/>
+                <w:sz w:val="20"/>
+                <w:szCs w:val="20"/>
+              </w:rPr>
+              <w:t xml:space="preserve">Julio </w:t>
+            </w:r>
+            <w:bookmarkStart w:id="0" w:name="_GoBack"/>
+            <w:bookmarkEnd w:id="0"/>
+            <w:r>
+              <w:rPr>
+                <w:rFonts w:ascii="Arial" w:hAnsi="Arial" w:cs="Arial"/>
+                <w:sz w:val="20"/>
+                <w:szCs w:val="20"/>
+              </w:rPr>
+              <w:t>03</w:t>
+            </w:r>
           </w:p>
         </w:tc>
         <w:tc>
@@ -2964,8 +3063,6 @@
             </w:pPr>
           </w:p>
         </w:tc>
-        <w:bookmarkStart w:id="0" w:name="_GoBack"/>
-        <w:bookmarkEnd w:id="0"/>
       </w:tr>
     </w:tbl>
     <w:p/>

</xml_diff>

<commit_message>
actualizacion Calendarización, creacion de Programa dia a dia, actualizacion de readmes
</commit_message>
<xml_diff>
--- a/Calendarización.docx
+++ b/Calendarización.docx
@@ -272,8 +272,6 @@
           <w:rFonts w:asciiTheme="minorHAnsi" w:hAnsiTheme="minorHAnsi"/>
         </w:rPr>
       </w:pPr>
-      <w:bookmarkStart w:id="0" w:name="_GoBack"/>
-      <w:bookmarkEnd w:id="0"/>
     </w:p>
     <w:p>
       <w:pPr>
@@ -330,17 +328,17 @@
         <w:tblLook w:val="04A0" w:firstRow="1" w:lastRow="0" w:firstColumn="1" w:lastColumn="0" w:noHBand="0" w:noVBand="1"/>
       </w:tblPr>
       <w:tblGrid>
-        <w:gridCol w:w="1273"/>
-        <w:gridCol w:w="2482"/>
-        <w:gridCol w:w="2571"/>
-        <w:gridCol w:w="2152"/>
-        <w:gridCol w:w="2012"/>
-        <w:gridCol w:w="3682"/>
+        <w:gridCol w:w="1401"/>
+        <w:gridCol w:w="2536"/>
+        <w:gridCol w:w="2523"/>
+        <w:gridCol w:w="2122"/>
+        <w:gridCol w:w="1996"/>
+        <w:gridCol w:w="3594"/>
       </w:tblGrid>
       <w:tr>
         <w:tc>
           <w:tcPr>
-            <w:tcW w:w="1273" w:type="dxa"/>
+            <w:tcW w:w="1401" w:type="dxa"/>
             <w:shd w:val="clear" w:color="auto" w:fill="FFFFFF" w:themeFill="background1"/>
           </w:tcPr>
           <w:p>
@@ -368,7 +366,7 @@
         </w:tc>
         <w:tc>
           <w:tcPr>
-            <w:tcW w:w="2482" w:type="dxa"/>
+            <w:tcW w:w="2536" w:type="dxa"/>
           </w:tcPr>
           <w:p>
             <w:pPr>
@@ -394,7 +392,7 @@
         </w:tc>
         <w:tc>
           <w:tcPr>
-            <w:tcW w:w="2571" w:type="dxa"/>
+            <w:tcW w:w="2523" w:type="dxa"/>
           </w:tcPr>
           <w:p>
             <w:pPr>
@@ -428,7 +426,7 @@
         </w:tc>
         <w:tc>
           <w:tcPr>
-            <w:tcW w:w="2152" w:type="dxa"/>
+            <w:tcW w:w="2122" w:type="dxa"/>
           </w:tcPr>
           <w:p>
             <w:pPr>
@@ -454,7 +452,7 @@
         </w:tc>
         <w:tc>
           <w:tcPr>
-            <w:tcW w:w="2012" w:type="dxa"/>
+            <w:tcW w:w="1996" w:type="dxa"/>
           </w:tcPr>
           <w:p>
             <w:pPr>
@@ -480,7 +478,7 @@
         </w:tc>
         <w:tc>
           <w:tcPr>
-            <w:tcW w:w="3682" w:type="dxa"/>
+            <w:tcW w:w="3594" w:type="dxa"/>
           </w:tcPr>
           <w:p>
             <w:pPr>
@@ -508,7 +506,7 @@
       <w:tr>
         <w:tc>
           <w:tcPr>
-            <w:tcW w:w="1273" w:type="dxa"/>
+            <w:tcW w:w="1401" w:type="dxa"/>
             <w:shd w:val="clear" w:color="auto" w:fill="FFFFFF" w:themeFill="background1"/>
           </w:tcPr>
           <w:p>
@@ -563,7 +561,7 @@
         </w:tc>
         <w:tc>
           <w:tcPr>
-            <w:tcW w:w="2482" w:type="dxa"/>
+            <w:tcW w:w="2536" w:type="dxa"/>
           </w:tcPr>
           <w:p>
             <w:pPr>
@@ -645,7 +643,7 @@
         </w:tc>
         <w:tc>
           <w:tcPr>
-            <w:tcW w:w="2571" w:type="dxa"/>
+            <w:tcW w:w="2523" w:type="dxa"/>
           </w:tcPr>
           <w:p>
             <w:pPr>
@@ -733,7 +731,7 @@
         </w:tc>
         <w:tc>
           <w:tcPr>
-            <w:tcW w:w="2152" w:type="dxa"/>
+            <w:tcW w:w="2122" w:type="dxa"/>
           </w:tcPr>
           <w:p>
             <w:pPr>
@@ -806,7 +804,7 @@
         </w:tc>
         <w:tc>
           <w:tcPr>
-            <w:tcW w:w="2012" w:type="dxa"/>
+            <w:tcW w:w="1996" w:type="dxa"/>
           </w:tcPr>
           <w:p>
             <w:pPr>
@@ -842,7 +840,7 @@
         </w:tc>
         <w:tc>
           <w:tcPr>
-            <w:tcW w:w="3682" w:type="dxa"/>
+            <w:tcW w:w="3594" w:type="dxa"/>
           </w:tcPr>
           <w:p>
             <w:pPr>
@@ -889,6 +887,10 @@
     </w:tbl>
     <w:p>
       <w:pPr>
+        <w:numPr>
+          <w:ilvl w:val="0"/>
+          <w:numId w:val="0"/>
+        </w:numPr>
         <w:rPr>
           <w:rFonts w:ascii="Arial" w:hAnsi="Arial" w:cs="Arial"/>
           <w:b/>
@@ -898,43 +900,10 @@
         </w:rPr>
       </w:pPr>
     </w:p>
-    <w:p>
-      <w:pPr>
-        <w:rPr>
-          <w:rFonts w:ascii="Arial" w:hAnsi="Arial" w:cs="Arial"/>
-          <w:b/>
-          <w:sz w:val="22"/>
-          <w:szCs w:val="22"/>
-          <w:lang w:val="es-ES"/>
-        </w:rPr>
-      </w:pPr>
-    </w:p>
-    <w:p>
-      <w:pPr>
-        <w:rPr>
-          <w:rFonts w:ascii="Arial" w:hAnsi="Arial" w:cs="Arial"/>
-          <w:b/>
-          <w:sz w:val="22"/>
-          <w:szCs w:val="22"/>
-          <w:lang w:val="es-ES"/>
-        </w:rPr>
-      </w:pPr>
-    </w:p>
-    <w:p>
-      <w:pPr>
-        <w:rPr>
-          <w:rFonts w:ascii="Arial" w:hAnsi="Arial" w:cs="Arial"/>
-          <w:b/>
-          <w:sz w:val="22"/>
-          <w:szCs w:val="22"/>
-          <w:lang w:val="es-ES"/>
-        </w:rPr>
-      </w:pPr>
-    </w:p>
     <w:tbl>
       <w:tblPr>
         <w:tblpPr w:leftFromText="141" w:rightFromText="141" w:vertAnchor="text" w:horzAnchor="margin" w:tblpY="1134"/>
-        <w:tblW w:w="14154" w:type="dxa"/>
+        <w:tblW w:w="0" w:type="auto"/>
         <w:tblBorders>
           <w:top w:val="single" w:sz="4" w:space="0" w:color="auto"/>
           <w:left w:val="single" w:sz="4" w:space="0" w:color="auto"/>
@@ -943,22 +912,21 @@
           <w:insideH w:val="single" w:sz="4" w:space="0" w:color="auto"/>
           <w:insideV w:val="single" w:sz="4" w:space="0" w:color="auto"/>
         </w:tblBorders>
-        <w:tblLayout w:type="fixed"/>
         <w:tblCellMar>
           <w:top w:w="55" w:type="dxa"/>
-          <w:left w:w="55" w:type="dxa"/>
+          <w:left w:w="11" w:type="dxa"/>
           <w:bottom w:w="55" w:type="dxa"/>
-          <w:right w:w="55" w:type="dxa"/>
+          <w:right w:w="28" w:type="dxa"/>
         </w:tblCellMar>
         <w:tblLook w:val="0000" w:firstRow="0" w:lastRow="0" w:firstColumn="0" w:lastColumn="0" w:noHBand="0" w:noVBand="0"/>
       </w:tblPr>
       <w:tblGrid>
-        <w:gridCol w:w="1194"/>
-        <w:gridCol w:w="1708"/>
-        <w:gridCol w:w="3392"/>
-        <w:gridCol w:w="2535"/>
-        <w:gridCol w:w="3802"/>
-        <w:gridCol w:w="1523"/>
+        <w:gridCol w:w="877"/>
+        <w:gridCol w:w="2254"/>
+        <w:gridCol w:w="3108"/>
+        <w:gridCol w:w="2815"/>
+        <w:gridCol w:w="2539"/>
+        <w:gridCol w:w="2383"/>
       </w:tblGrid>
       <w:tr>
         <w:trPr>
@@ -966,7 +934,8 @@
         </w:trPr>
         <w:tc>
           <w:tcPr>
-            <w:tcW w:w="1194" w:type="dxa"/>
+            <w:tcW w:w="0" w:type="auto"/>
+            <w:vAlign w:val="bottom"/>
           </w:tcPr>
           <w:p>
             <w:pPr>
@@ -997,7 +966,8 @@
         </w:tc>
         <w:tc>
           <w:tcPr>
-            <w:tcW w:w="1708" w:type="dxa"/>
+            <w:tcW w:w="0" w:type="auto"/>
+            <w:vAlign w:val="bottom"/>
           </w:tcPr>
           <w:p>
             <w:pPr>
@@ -1024,7 +994,8 @@
         </w:tc>
         <w:tc>
           <w:tcPr>
-            <w:tcW w:w="3392" w:type="dxa"/>
+            <w:tcW w:w="0" w:type="auto"/>
+            <w:vAlign w:val="bottom"/>
           </w:tcPr>
           <w:p>
             <w:pPr>
@@ -1051,7 +1022,8 @@
         </w:tc>
         <w:tc>
           <w:tcPr>
-            <w:tcW w:w="2535" w:type="dxa"/>
+            <w:tcW w:w="0" w:type="auto"/>
+            <w:vAlign w:val="bottom"/>
           </w:tcPr>
           <w:p>
             <w:pPr>
@@ -1078,7 +1050,8 @@
         </w:tc>
         <w:tc>
           <w:tcPr>
-            <w:tcW w:w="3802" w:type="dxa"/>
+            <w:tcW w:w="0" w:type="auto"/>
+            <w:vAlign w:val="bottom"/>
           </w:tcPr>
           <w:p>
             <w:pPr>
@@ -1105,7 +1078,8 @@
         </w:tc>
         <w:tc>
           <w:tcPr>
-            <w:tcW w:w="1523" w:type="dxa"/>
+            <w:tcW w:w="0" w:type="auto"/>
+            <w:vAlign w:val="bottom"/>
           </w:tcPr>
           <w:p>
             <w:pPr>
@@ -1137,7 +1111,8 @@
         </w:trPr>
         <w:tc>
           <w:tcPr>
-            <w:tcW w:w="1194" w:type="dxa"/>
+            <w:tcW w:w="0" w:type="auto"/>
+            <w:vAlign w:val="center"/>
           </w:tcPr>
           <w:p>
             <w:pPr>
@@ -1157,13 +1132,35 @@
                 <w:sz w:val="20"/>
                 <w:szCs w:val="20"/>
               </w:rPr>
+              <w:t>Semana 01</w:t>
+            </w:r>
+          </w:p>
+          <w:p>
+            <w:pPr>
+              <w:pStyle w:val="TableContents"/>
+              <w:snapToGrid w:val="0"/>
+              <w:ind w:left="-142" w:firstLine="142"/>
+              <w:jc w:val="center"/>
+              <w:rPr>
+                <w:rFonts w:ascii="Arial" w:hAnsi="Arial" w:cs="Arial"/>
+                <w:sz w:val="20"/>
+                <w:szCs w:val="20"/>
+              </w:rPr>
+            </w:pPr>
+            <w:r>
+              <w:rPr>
+                <w:rFonts w:ascii="Arial" w:hAnsi="Arial" w:cs="Arial"/>
+                <w:sz w:val="20"/>
+                <w:szCs w:val="20"/>
+              </w:rPr>
               <w:t>Mayo 08</w:t>
             </w:r>
           </w:p>
         </w:tc>
         <w:tc>
           <w:tcPr>
-            <w:tcW w:w="1708" w:type="dxa"/>
+            <w:tcW w:w="0" w:type="auto"/>
+            <w:vAlign w:val="center"/>
           </w:tcPr>
           <w:p>
             <w:pPr>
@@ -1177,70 +1174,188 @@
                 <w:szCs w:val="20"/>
               </w:rPr>
             </w:pPr>
-          </w:p>
-        </w:tc>
-        <w:tc>
-          <w:tcPr>
-            <w:tcW w:w="3392" w:type="dxa"/>
-          </w:tcPr>
-          <w:p>
-            <w:pPr>
-              <w:pStyle w:val="TableContents"/>
-              <w:snapToGrid w:val="0"/>
-              <w:rPr>
-                <w:rFonts w:ascii="Arial" w:hAnsi="Arial" w:cs="Arial"/>
-                <w:sz w:val="20"/>
-                <w:szCs w:val="20"/>
-              </w:rPr>
-            </w:pPr>
-          </w:p>
-        </w:tc>
-        <w:tc>
-          <w:tcPr>
-            <w:tcW w:w="2535" w:type="dxa"/>
-          </w:tcPr>
-          <w:p>
-            <w:pPr>
-              <w:pStyle w:val="TableContents"/>
-              <w:snapToGrid w:val="0"/>
-              <w:rPr>
-                <w:rFonts w:ascii="Arial" w:hAnsi="Arial" w:cs="Arial"/>
-                <w:sz w:val="20"/>
-                <w:szCs w:val="20"/>
-              </w:rPr>
-            </w:pPr>
-          </w:p>
-        </w:tc>
-        <w:tc>
-          <w:tcPr>
-            <w:tcW w:w="3802" w:type="dxa"/>
-          </w:tcPr>
-          <w:p>
-            <w:pPr>
-              <w:pStyle w:val="TableContents"/>
-              <w:snapToGrid w:val="0"/>
-              <w:rPr>
-                <w:rFonts w:ascii="Arial" w:hAnsi="Arial" w:cs="Arial"/>
-                <w:sz w:val="20"/>
-                <w:szCs w:val="20"/>
-              </w:rPr>
-            </w:pPr>
-          </w:p>
-        </w:tc>
-        <w:tc>
-          <w:tcPr>
-            <w:tcW w:w="1523" w:type="dxa"/>
-          </w:tcPr>
-          <w:p>
-            <w:pPr>
-              <w:pStyle w:val="TableContents"/>
-              <w:snapToGrid w:val="0"/>
-              <w:jc w:val="both"/>
-              <w:rPr>
-                <w:rFonts w:ascii="Arial" w:hAnsi="Arial" w:cs="Arial"/>
-                <w:sz w:val="20"/>
-                <w:szCs w:val="20"/>
-              </w:rPr>
+            <w:r>
+              <w:rPr>
+                <w:rFonts w:ascii="Arial" w:hAnsi="Arial" w:cs="Arial"/>
+                <w:b/>
+                <w:sz w:val="20"/>
+                <w:szCs w:val="20"/>
+              </w:rPr>
+              <w:t>Unidad 1: Introducción a la Programación</w:t>
+            </w:r>
+          </w:p>
+        </w:tc>
+        <w:tc>
+          <w:tcPr>
+            <w:tcW w:w="0" w:type="auto"/>
+          </w:tcPr>
+          <w:p>
+            <w:pPr>
+              <w:pStyle w:val="Prrafodelista"/>
+            </w:pPr>
+            <w:r>
+              <w:t>Observación y Conceptualización.</w:t>
+            </w:r>
+          </w:p>
+          <w:p>
+            <w:pPr>
+              <w:pStyle w:val="Prrafodelista"/>
+            </w:pPr>
+            <w:r>
+              <w:t>Entender el potencial creativo de la programación</w:t>
+            </w:r>
+          </w:p>
+          <w:p>
+            <w:pPr>
+              <w:pStyle w:val="Prrafodelista"/>
+            </w:pPr>
+            <w:r>
+              <w:t>Conocer al grupo y a los profesores</w:t>
+            </w:r>
+          </w:p>
+          <w:p>
+            <w:pPr>
+              <w:pStyle w:val="Prrafodelista"/>
+            </w:pPr>
+            <w:r>
+              <w:t>Entender la lógica de programación</w:t>
+            </w:r>
+          </w:p>
+        </w:tc>
+        <w:tc>
+          <w:tcPr>
+            <w:tcW w:w="0" w:type="auto"/>
+          </w:tcPr>
+          <w:p>
+            <w:pPr>
+              <w:pStyle w:val="Prrafodelista"/>
+            </w:pPr>
+            <w:r>
+              <w:t>Presentacion personal de alumnos, ayudante y profesor</w:t>
+            </w:r>
+          </w:p>
+          <w:p>
+            <w:pPr>
+              <w:pStyle w:val="Prrafodelista"/>
+            </w:pPr>
+            <w:r>
+              <w:t>Clase expositiva de contenido general del curso</w:t>
+            </w:r>
+            <w:r>
+              <w:t>.</w:t>
+            </w:r>
+          </w:p>
+          <w:p>
+            <w:pPr>
+              <w:pStyle w:val="Prrafodelista"/>
+            </w:pPr>
+            <w:r>
+              <w:t>Actividad análoga y conceptual</w:t>
+            </w:r>
+          </w:p>
+          <w:p>
+            <w:pPr>
+              <w:numPr>
+                <w:ilvl w:val="0"/>
+                <w:numId w:val="0"/>
+              </w:numPr>
+              <w:ind w:left="113"/>
+            </w:pPr>
+          </w:p>
+        </w:tc>
+        <w:tc>
+          <w:tcPr>
+            <w:tcW w:w="0" w:type="auto"/>
+          </w:tcPr>
+          <w:p>
+            <w:pPr>
+              <w:pStyle w:val="Prrafodelista"/>
+            </w:pPr>
+            <w:r>
+              <w:lastRenderedPageBreak/>
+              <w:t xml:space="preserve">Actividad </w:t>
+            </w:r>
+            <w:r>
+              <w:t>análoga didáctica</w:t>
+            </w:r>
+          </w:p>
+          <w:p>
+            <w:pPr>
+              <w:pStyle w:val="Prrafodelista"/>
+              <w:rPr>
+                <w:lang w:val="en-US"/>
+              </w:rPr>
+            </w:pPr>
+            <w:hyperlink r:id="rId8" w:history="1">
+              <w:r>
+                <w:rPr>
+                  <w:rStyle w:val="Hipervnculo"/>
+                  <w:lang w:val="en-US"/>
+                </w:rPr>
+                <w:t>Hello Processing</w:t>
+              </w:r>
+            </w:hyperlink>
+          </w:p>
+          <w:p>
+            <w:pPr>
+              <w:pStyle w:val="Prrafodelista"/>
+              <w:rPr>
+                <w:lang w:val="en-US"/>
+              </w:rPr>
+            </w:pPr>
+            <w:hyperlink r:id="rId9" w:history="1">
+              <w:r>
+                <w:rPr>
+                  <w:rStyle w:val="Hipervnculo"/>
+                  <w:lang w:val="en-US"/>
+                </w:rPr>
+                <w:t>Hello World</w:t>
+              </w:r>
+            </w:hyperlink>
+          </w:p>
+        </w:tc>
+        <w:tc>
+          <w:tcPr>
+            <w:tcW w:w="0" w:type="auto"/>
+          </w:tcPr>
+          <w:p>
+            <w:pPr>
+              <w:pStyle w:val="Prrafodelista"/>
+            </w:pPr>
+            <w:r>
+              <w:t>Dinámica de la conversación</w:t>
+            </w:r>
+          </w:p>
+          <w:p>
+            <w:pPr>
+              <w:pStyle w:val="Prrafodelista"/>
+            </w:pPr>
+            <w:r>
+              <w:t>Preguntas a los estudiantes</w:t>
+            </w:r>
+          </w:p>
+          <w:p>
+            <w:pPr>
+              <w:pStyle w:val="Prrafodelista"/>
+            </w:pPr>
+            <w:r>
+              <w:t xml:space="preserve">Evaluación </w:t>
+            </w:r>
+            <w:r>
+              <w:t xml:space="preserve">grupal </w:t>
+            </w:r>
+            <w:r>
+              <w:t>de la actividad análoga</w:t>
+            </w:r>
+          </w:p>
+          <w:p>
+            <w:pPr>
+              <w:pStyle w:val="Prrafodelista"/>
+              <w:numPr>
+                <w:ilvl w:val="0"/>
+                <w:numId w:val="0"/>
+              </w:numPr>
+              <w:ind w:left="226"/>
             </w:pPr>
           </w:p>
         </w:tc>
@@ -1251,10 +1366,11 @@
         </w:trPr>
         <w:tc>
           <w:tcPr>
-            <w:tcW w:w="1194" w:type="dxa"/>
+            <w:tcW w:w="0" w:type="auto"/>
             <w:tcBorders>
               <w:bottom w:val="single" w:sz="4" w:space="0" w:color="auto"/>
             </w:tcBorders>
+            <w:vAlign w:val="center"/>
           </w:tcPr>
           <w:p>
             <w:pPr>
@@ -1274,16 +1390,47 @@
                 <w:sz w:val="20"/>
                 <w:szCs w:val="20"/>
               </w:rPr>
+              <w:lastRenderedPageBreak/>
+              <w:t>Semana 0</w:t>
+            </w:r>
+            <w:r>
+              <w:rPr>
+                <w:rFonts w:ascii="Arial" w:hAnsi="Arial" w:cs="Arial"/>
+                <w:sz w:val="20"/>
+                <w:szCs w:val="20"/>
+              </w:rPr>
+              <w:t>2</w:t>
+            </w:r>
+          </w:p>
+          <w:p>
+            <w:pPr>
+              <w:pStyle w:val="TableContents"/>
+              <w:snapToGrid w:val="0"/>
+              <w:ind w:left="-142" w:firstLine="142"/>
+              <w:jc w:val="center"/>
+              <w:rPr>
+                <w:rFonts w:ascii="Arial" w:hAnsi="Arial" w:cs="Arial"/>
+                <w:sz w:val="20"/>
+                <w:szCs w:val="20"/>
+              </w:rPr>
+            </w:pPr>
+            <w:r>
+              <w:rPr>
+                <w:rFonts w:ascii="Arial" w:hAnsi="Arial" w:cs="Arial"/>
+                <w:sz w:val="20"/>
+                <w:szCs w:val="20"/>
+              </w:rPr>
               <w:t>Mayo 15</w:t>
             </w:r>
           </w:p>
         </w:tc>
         <w:tc>
           <w:tcPr>
-            <w:tcW w:w="1708" w:type="dxa"/>
+            <w:tcW w:w="0" w:type="auto"/>
             <w:tcBorders>
               <w:bottom w:val="single" w:sz="4" w:space="0" w:color="auto"/>
             </w:tcBorders>
+            <w:vAlign w:val="center"/>
           </w:tcPr>
           <w:p>
             <w:pPr>
@@ -1297,83 +1444,119 @@
                 <w:szCs w:val="20"/>
               </w:rPr>
             </w:pPr>
-          </w:p>
-        </w:tc>
-        <w:tc>
-          <w:tcPr>
-            <w:tcW w:w="3392" w:type="dxa"/>
+            <w:r>
+              <w:rPr>
+                <w:rFonts w:ascii="Arial" w:hAnsi="Arial" w:cs="Arial"/>
+                <w:b/>
+                <w:sz w:val="20"/>
+                <w:szCs w:val="20"/>
+              </w:rPr>
+              <w:t>Unidad 1: Introducción a la Programación</w:t>
+            </w:r>
+          </w:p>
+        </w:tc>
+        <w:tc>
+          <w:tcPr>
+            <w:tcW w:w="0" w:type="auto"/>
             <w:tcBorders>
               <w:bottom w:val="single" w:sz="4" w:space="0" w:color="auto"/>
             </w:tcBorders>
           </w:tcPr>
           <w:p>
             <w:pPr>
-              <w:pStyle w:val="TableContents"/>
-              <w:snapToGrid w:val="0"/>
-              <w:rPr>
-                <w:rFonts w:ascii="Arial" w:hAnsi="Arial" w:cs="Arial"/>
-                <w:sz w:val="20"/>
-                <w:szCs w:val="20"/>
-              </w:rPr>
-            </w:pPr>
-          </w:p>
-        </w:tc>
-        <w:tc>
-          <w:tcPr>
-            <w:tcW w:w="2535" w:type="dxa"/>
+              <w:pStyle w:val="Prrafodelista"/>
+            </w:pPr>
+            <w:r>
+              <w:t>Herramientas Tecnológicas y Procesos de Producción</w:t>
+            </w:r>
+          </w:p>
+        </w:tc>
+        <w:tc>
+          <w:tcPr>
+            <w:tcW w:w="0" w:type="auto"/>
             <w:tcBorders>
               <w:bottom w:val="single" w:sz="4" w:space="0" w:color="auto"/>
             </w:tcBorders>
           </w:tcPr>
           <w:p>
             <w:pPr>
-              <w:pStyle w:val="TableContents"/>
-              <w:snapToGrid w:val="0"/>
-              <w:rPr>
-                <w:rFonts w:ascii="Arial" w:hAnsi="Arial" w:cs="Arial"/>
-                <w:sz w:val="20"/>
-                <w:szCs w:val="20"/>
-              </w:rPr>
-            </w:pPr>
-          </w:p>
-        </w:tc>
-        <w:tc>
-          <w:tcPr>
-            <w:tcW w:w="3802" w:type="dxa"/>
+              <w:pStyle w:val="Prrafodelista"/>
+            </w:pPr>
+            <w:r>
+              <w:t>Revisión de Encargo</w:t>
+            </w:r>
+          </w:p>
+          <w:p>
+            <w:pPr>
+              <w:pStyle w:val="Prrafodelista"/>
+            </w:pPr>
+            <w:r>
+              <w:t>Clase expositiva</w:t>
+            </w:r>
+          </w:p>
+          <w:p>
+            <w:pPr>
+              <w:pStyle w:val="Prrafodelista"/>
+            </w:pPr>
+            <w:r>
+              <w:t>Muestra de ejemplos</w:t>
+            </w:r>
+          </w:p>
+          <w:p>
+            <w:pPr>
+              <w:pStyle w:val="Prrafodelista"/>
+            </w:pPr>
+            <w:r>
+              <w:t>Ejercicios en clase</w:t>
+            </w:r>
+          </w:p>
+        </w:tc>
+        <w:tc>
+          <w:tcPr>
+            <w:tcW w:w="0" w:type="auto"/>
             <w:tcBorders>
               <w:bottom w:val="single" w:sz="4" w:space="0" w:color="auto"/>
             </w:tcBorders>
           </w:tcPr>
           <w:p>
             <w:pPr>
-              <w:pStyle w:val="TableContents"/>
-              <w:snapToGrid w:val="0"/>
-              <w:rPr>
-                <w:rFonts w:ascii="Arial" w:hAnsi="Arial" w:cs="Arial"/>
-                <w:sz w:val="20"/>
-                <w:szCs w:val="20"/>
-              </w:rPr>
-            </w:pPr>
-          </w:p>
-        </w:tc>
-        <w:tc>
-          <w:tcPr>
-            <w:tcW w:w="1523" w:type="dxa"/>
+              <w:pStyle w:val="Prrafodelista"/>
+            </w:pPr>
+            <w:hyperlink r:id="rId10" w:history="1">
+              <w:r>
+                <w:rPr>
+                  <w:rStyle w:val="Hipervnculo"/>
+                </w:rPr>
+                <w:t>Apropiación y Diseño</w:t>
+              </w:r>
+            </w:hyperlink>
+          </w:p>
+        </w:tc>
+        <w:tc>
+          <w:tcPr>
+            <w:tcW w:w="0" w:type="auto"/>
             <w:tcBorders>
               <w:bottom w:val="single" w:sz="4" w:space="0" w:color="auto"/>
             </w:tcBorders>
           </w:tcPr>
           <w:p>
             <w:pPr>
-              <w:pStyle w:val="TableContents"/>
-              <w:snapToGrid w:val="0"/>
-              <w:jc w:val="both"/>
-              <w:rPr>
-                <w:rFonts w:ascii="Arial" w:hAnsi="Arial" w:cs="Arial"/>
-                <w:sz w:val="20"/>
-                <w:szCs w:val="20"/>
-              </w:rPr>
-            </w:pPr>
+              <w:pStyle w:val="Prrafodelista"/>
+            </w:pPr>
+            <w:r>
+              <w:t>Evaluación Encargo 01</w:t>
+            </w:r>
+          </w:p>
+          <w:p>
+            <w:pPr>
+              <w:pStyle w:val="Prrafodelista"/>
+            </w:pPr>
+            <w:r>
+              <w:t>Participación</w:t>
+            </w:r>
+            <w:r>
+              <w:t xml:space="preserve"> en clases</w:t>
+            </w:r>
           </w:p>
         </w:tc>
       </w:tr>
@@ -1383,8 +1566,9 @@
         </w:trPr>
         <w:tc>
           <w:tcPr>
-            <w:tcW w:w="1194" w:type="dxa"/>
+            <w:tcW w:w="0" w:type="auto"/>
             <w:shd w:val="clear" w:color="auto" w:fill="auto"/>
+            <w:vAlign w:val="center"/>
           </w:tcPr>
           <w:p>
             <w:pPr>
@@ -1404,14 +1588,36 @@
                 <w:sz w:val="20"/>
                 <w:szCs w:val="20"/>
               </w:rPr>
+              <w:t>Semana 03</w:t>
+            </w:r>
+          </w:p>
+          <w:p>
+            <w:pPr>
+              <w:pStyle w:val="TableContents"/>
+              <w:snapToGrid w:val="0"/>
+              <w:ind w:left="-142" w:firstLine="142"/>
+              <w:jc w:val="center"/>
+              <w:rPr>
+                <w:rFonts w:ascii="Arial" w:hAnsi="Arial" w:cs="Arial"/>
+                <w:sz w:val="20"/>
+                <w:szCs w:val="20"/>
+              </w:rPr>
+            </w:pPr>
+            <w:r>
+              <w:rPr>
+                <w:rFonts w:ascii="Arial" w:hAnsi="Arial" w:cs="Arial"/>
+                <w:sz w:val="20"/>
+                <w:szCs w:val="20"/>
+              </w:rPr>
               <w:t>Mayo 22</w:t>
             </w:r>
           </w:p>
         </w:tc>
         <w:tc>
           <w:tcPr>
-            <w:tcW w:w="1708" w:type="dxa"/>
+            <w:tcW w:w="0" w:type="auto"/>
             <w:shd w:val="clear" w:color="auto" w:fill="auto"/>
+            <w:vAlign w:val="center"/>
           </w:tcPr>
           <w:p>
             <w:pPr>
@@ -1425,75 +1631,117 @@
                 <w:szCs w:val="20"/>
               </w:rPr>
             </w:pPr>
-          </w:p>
-        </w:tc>
-        <w:tc>
-          <w:tcPr>
-            <w:tcW w:w="3392" w:type="dxa"/>
-            <w:shd w:val="clear" w:color="auto" w:fill="auto"/>
-          </w:tcPr>
+            <w:r>
+              <w:rPr>
+                <w:rFonts w:ascii="Arial" w:hAnsi="Arial" w:cs="Arial"/>
+                <w:b/>
+                <w:sz w:val="20"/>
+                <w:szCs w:val="20"/>
+              </w:rPr>
+              <w:t>Unidad 2:</w:t>
+            </w:r>
+          </w:p>
           <w:p>
             <w:pPr>
               <w:pStyle w:val="TableContents"/>
               <w:snapToGrid w:val="0"/>
-              <w:rPr>
-                <w:rFonts w:ascii="Arial" w:hAnsi="Arial" w:cs="Arial"/>
-                <w:sz w:val="20"/>
-                <w:szCs w:val="20"/>
-              </w:rPr>
-            </w:pPr>
-          </w:p>
-        </w:tc>
-        <w:tc>
-          <w:tcPr>
-            <w:tcW w:w="2535" w:type="dxa"/>
+              <w:jc w:val="center"/>
+              <w:rPr>
+                <w:rFonts w:ascii="Arial" w:hAnsi="Arial" w:cs="Arial"/>
+                <w:b/>
+                <w:sz w:val="20"/>
+                <w:szCs w:val="20"/>
+              </w:rPr>
+            </w:pPr>
+            <w:r>
+              <w:rPr>
+                <w:rFonts w:ascii="Arial" w:hAnsi="Arial" w:cs="Arial"/>
+                <w:b/>
+                <w:sz w:val="20"/>
+                <w:szCs w:val="20"/>
+              </w:rPr>
+              <w:t>Programación en Processing</w:t>
+            </w:r>
+          </w:p>
+        </w:tc>
+        <w:tc>
+          <w:tcPr>
+            <w:tcW w:w="0" w:type="auto"/>
             <w:shd w:val="clear" w:color="auto" w:fill="auto"/>
           </w:tcPr>
           <w:p>
             <w:pPr>
-              <w:pStyle w:val="TableContents"/>
-              <w:snapToGrid w:val="0"/>
-              <w:rPr>
-                <w:rFonts w:ascii="Arial" w:hAnsi="Arial" w:cs="Arial"/>
-                <w:sz w:val="20"/>
-                <w:szCs w:val="20"/>
-              </w:rPr>
-            </w:pPr>
-          </w:p>
-        </w:tc>
-        <w:tc>
-          <w:tcPr>
-            <w:tcW w:w="3802" w:type="dxa"/>
+              <w:pStyle w:val="Prrafodelista"/>
+            </w:pPr>
+            <w:r>
+              <w:t>Herramientas Tecnológicas y Procesos de Producción</w:t>
+            </w:r>
+          </w:p>
+        </w:tc>
+        <w:tc>
+          <w:tcPr>
+            <w:tcW w:w="0" w:type="auto"/>
             <w:shd w:val="clear" w:color="auto" w:fill="auto"/>
           </w:tcPr>
           <w:p>
             <w:pPr>
-              <w:pStyle w:val="TableContents"/>
-              <w:snapToGrid w:val="0"/>
-              <w:rPr>
-                <w:rFonts w:ascii="Arial" w:hAnsi="Arial" w:cs="Arial"/>
-                <w:sz w:val="20"/>
-                <w:szCs w:val="20"/>
-              </w:rPr>
-            </w:pPr>
-          </w:p>
-        </w:tc>
-        <w:tc>
-          <w:tcPr>
-            <w:tcW w:w="1523" w:type="dxa"/>
+              <w:pStyle w:val="Prrafodelista"/>
+            </w:pPr>
+            <w:r>
+              <w:t>Clase expositiva</w:t>
+            </w:r>
+          </w:p>
+          <w:p>
+            <w:pPr>
+              <w:pStyle w:val="Prrafodelista"/>
+            </w:pPr>
+            <w:r>
+              <w:t>Muestra de ejemplos</w:t>
+            </w:r>
+          </w:p>
+          <w:p>
+            <w:pPr>
+              <w:pStyle w:val="Prrafodelista"/>
+            </w:pPr>
+            <w:r>
+              <w:t>Ejercicios en clase</w:t>
+            </w:r>
+          </w:p>
+        </w:tc>
+        <w:tc>
+          <w:tcPr>
+            <w:tcW w:w="0" w:type="auto"/>
             <w:shd w:val="clear" w:color="auto" w:fill="auto"/>
           </w:tcPr>
           <w:p>
             <w:pPr>
-              <w:pStyle w:val="TableContents"/>
-              <w:snapToGrid w:val="0"/>
-              <w:jc w:val="both"/>
-              <w:rPr>
-                <w:rFonts w:ascii="Arial" w:hAnsi="Arial" w:cs="Arial"/>
-                <w:sz w:val="20"/>
-                <w:szCs w:val="20"/>
-              </w:rPr>
-            </w:pPr>
+              <w:pStyle w:val="Prrafodelista"/>
+            </w:pPr>
+            <w:hyperlink r:id="rId11" w:history="1">
+              <w:r>
+                <w:rPr>
+                  <w:rStyle w:val="Hipervnculo"/>
+                </w:rPr>
+                <w:t>Estructuras de Control</w:t>
+              </w:r>
+            </w:hyperlink>
+          </w:p>
+        </w:tc>
+        <w:tc>
+          <w:tcPr>
+            <w:tcW w:w="0" w:type="auto"/>
+            <w:shd w:val="clear" w:color="auto" w:fill="auto"/>
+          </w:tcPr>
+          <w:p>
+            <w:pPr>
+              <w:pStyle w:val="Prrafodelista"/>
+            </w:pPr>
+            <w:r>
+              <w:t>Participación</w:t>
+            </w:r>
+            <w:r>
+              <w:t xml:space="preserve"> en clases</w:t>
+            </w:r>
           </w:p>
         </w:tc>
       </w:tr>
@@ -1503,7 +1751,8 @@
         </w:trPr>
         <w:tc>
           <w:tcPr>
-            <w:tcW w:w="1194" w:type="dxa"/>
+            <w:tcW w:w="0" w:type="auto"/>
+            <w:vAlign w:val="center"/>
           </w:tcPr>
           <w:p>
             <w:pPr>
@@ -1523,13 +1772,35 @@
                 <w:sz w:val="20"/>
                 <w:szCs w:val="20"/>
               </w:rPr>
+              <w:t>Semana 04</w:t>
+            </w:r>
+          </w:p>
+          <w:p>
+            <w:pPr>
+              <w:pStyle w:val="TableContents"/>
+              <w:snapToGrid w:val="0"/>
+              <w:ind w:left="-142" w:firstLine="142"/>
+              <w:jc w:val="center"/>
+              <w:rPr>
+                <w:rFonts w:ascii="Arial" w:hAnsi="Arial" w:cs="Arial"/>
+                <w:sz w:val="20"/>
+                <w:szCs w:val="20"/>
+              </w:rPr>
+            </w:pPr>
+            <w:r>
+              <w:rPr>
+                <w:rFonts w:ascii="Arial" w:hAnsi="Arial" w:cs="Arial"/>
+                <w:sz w:val="20"/>
+                <w:szCs w:val="20"/>
+              </w:rPr>
               <w:t>Mayo 29</w:t>
             </w:r>
           </w:p>
         </w:tc>
         <w:tc>
           <w:tcPr>
-            <w:tcW w:w="1708" w:type="dxa"/>
+            <w:tcW w:w="0" w:type="auto"/>
+            <w:vAlign w:val="center"/>
           </w:tcPr>
           <w:p>
             <w:pPr>
@@ -1543,50 +1814,116 @@
                 <w:szCs w:val="20"/>
               </w:rPr>
             </w:pPr>
-          </w:p>
-        </w:tc>
-        <w:tc>
-          <w:tcPr>
-            <w:tcW w:w="3392" w:type="dxa"/>
-          </w:tcPr>
-          <w:p/>
-        </w:tc>
-        <w:tc>
-          <w:tcPr>
-            <w:tcW w:w="2535" w:type="dxa"/>
-          </w:tcPr>
-          <w:p/>
-        </w:tc>
-        <w:tc>
-          <w:tcPr>
-            <w:tcW w:w="3802" w:type="dxa"/>
-          </w:tcPr>
+            <w:r>
+              <w:rPr>
+                <w:rFonts w:ascii="Arial" w:hAnsi="Arial" w:cs="Arial"/>
+                <w:b/>
+                <w:sz w:val="20"/>
+                <w:szCs w:val="20"/>
+              </w:rPr>
+              <w:t>Unidad 2:</w:t>
+            </w:r>
+          </w:p>
           <w:p>
             <w:pPr>
               <w:pStyle w:val="TableContents"/>
               <w:snapToGrid w:val="0"/>
-              <w:rPr>
-                <w:rFonts w:ascii="Arial" w:hAnsi="Arial" w:cs="Arial"/>
-                <w:sz w:val="20"/>
-                <w:szCs w:val="20"/>
-              </w:rPr>
-            </w:pPr>
-          </w:p>
-        </w:tc>
-        <w:tc>
-          <w:tcPr>
-            <w:tcW w:w="1523" w:type="dxa"/>
-          </w:tcPr>
-          <w:p>
-            <w:pPr>
-              <w:pStyle w:val="TableContents"/>
-              <w:snapToGrid w:val="0"/>
-              <w:jc w:val="both"/>
-              <w:rPr>
-                <w:rFonts w:ascii="Arial" w:hAnsi="Arial" w:cs="Arial"/>
-                <w:sz w:val="20"/>
-                <w:szCs w:val="20"/>
-              </w:rPr>
+              <w:jc w:val="center"/>
+              <w:rPr>
+                <w:rFonts w:ascii="Arial" w:hAnsi="Arial" w:cs="Arial"/>
+                <w:b/>
+                <w:sz w:val="20"/>
+                <w:szCs w:val="20"/>
+              </w:rPr>
+            </w:pPr>
+            <w:r>
+              <w:rPr>
+                <w:rFonts w:ascii="Arial" w:hAnsi="Arial" w:cs="Arial"/>
+                <w:b/>
+                <w:sz w:val="20"/>
+                <w:szCs w:val="20"/>
+              </w:rPr>
+              <w:t>Programación en Processing</w:t>
+            </w:r>
+          </w:p>
+        </w:tc>
+        <w:tc>
+          <w:tcPr>
+            <w:tcW w:w="0" w:type="auto"/>
+          </w:tcPr>
+          <w:p>
+            <w:pPr>
+              <w:pStyle w:val="Prrafodelista"/>
+            </w:pPr>
+            <w:r>
+              <w:t>Herramientas Tecnológicas y Procesos de Producción</w:t>
+            </w:r>
+          </w:p>
+        </w:tc>
+        <w:tc>
+          <w:tcPr>
+            <w:tcW w:w="0" w:type="auto"/>
+          </w:tcPr>
+          <w:p>
+            <w:pPr>
+              <w:pStyle w:val="Prrafodelista"/>
+            </w:pPr>
+            <w:r>
+              <w:t>Revisión de Encargo</w:t>
+            </w:r>
+          </w:p>
+          <w:p>
+            <w:pPr>
+              <w:pStyle w:val="Prrafodelista"/>
+            </w:pPr>
+            <w:r>
+              <w:t>Clase expositiva</w:t>
+            </w:r>
+          </w:p>
+          <w:p>
+            <w:pPr>
+              <w:pStyle w:val="Prrafodelista"/>
+            </w:pPr>
+            <w:r>
+              <w:t>Muestra de ejemplos</w:t>
+            </w:r>
+          </w:p>
+          <w:p>
+            <w:pPr>
+              <w:pStyle w:val="Prrafodelista"/>
+            </w:pPr>
+            <w:r>
+              <w:t>Ejercicios en clase</w:t>
+            </w:r>
+          </w:p>
+        </w:tc>
+        <w:tc>
+          <w:tcPr>
+            <w:tcW w:w="0" w:type="auto"/>
+          </w:tcPr>
+          <w:p>
+            <w:pPr>
+              <w:pStyle w:val="Prrafodelista"/>
+            </w:pPr>
+            <w:bookmarkStart w:id="0" w:name="_GoBack"/>
+            <w:bookmarkEnd w:id="0"/>
+          </w:p>
+        </w:tc>
+        <w:tc>
+          <w:tcPr>
+            <w:tcW w:w="0" w:type="auto"/>
+          </w:tcPr>
+          <w:p>
+            <w:pPr>
+              <w:pStyle w:val="Prrafodelista"/>
+            </w:pPr>
+            <w:r>
+              <w:t>Evaluación Encargo 02</w:t>
+            </w:r>
+          </w:p>
+          <w:p>
+            <w:pPr>
+              <w:pStyle w:val="Prrafodelista"/>
             </w:pPr>
           </w:p>
         </w:tc>
@@ -1597,7 +1934,8 @@
         </w:trPr>
         <w:tc>
           <w:tcPr>
-            <w:tcW w:w="1194" w:type="dxa"/>
+            <w:tcW w:w="0" w:type="auto"/>
+            <w:vAlign w:val="center"/>
           </w:tcPr>
           <w:p>
             <w:pPr>
@@ -1617,29 +1955,35 @@
                 <w:sz w:val="20"/>
                 <w:szCs w:val="20"/>
               </w:rPr>
-              <w:t xml:space="preserve">Junio </w:t>
-            </w:r>
-            <w:r>
-              <w:rPr>
-                <w:rFonts w:ascii="Arial" w:hAnsi="Arial" w:cs="Arial"/>
-                <w:sz w:val="20"/>
-                <w:szCs w:val="20"/>
-              </w:rPr>
-              <w:t>0</w:t>
-            </w:r>
-            <w:r>
-              <w:rPr>
-                <w:rFonts w:ascii="Arial" w:hAnsi="Arial" w:cs="Arial"/>
-                <w:sz w:val="20"/>
-                <w:szCs w:val="20"/>
-              </w:rPr>
-              <w:t>5</w:t>
-            </w:r>
-          </w:p>
-        </w:tc>
-        <w:tc>
-          <w:tcPr>
-            <w:tcW w:w="1708" w:type="dxa"/>
+              <w:t>Semana 05</w:t>
+            </w:r>
+          </w:p>
+          <w:p>
+            <w:pPr>
+              <w:pStyle w:val="TableContents"/>
+              <w:snapToGrid w:val="0"/>
+              <w:ind w:left="-142" w:firstLine="142"/>
+              <w:jc w:val="center"/>
+              <w:rPr>
+                <w:rFonts w:ascii="Arial" w:hAnsi="Arial" w:cs="Arial"/>
+                <w:sz w:val="20"/>
+                <w:szCs w:val="20"/>
+              </w:rPr>
+            </w:pPr>
+            <w:r>
+              <w:rPr>
+                <w:rFonts w:ascii="Arial" w:hAnsi="Arial" w:cs="Arial"/>
+                <w:sz w:val="20"/>
+                <w:szCs w:val="20"/>
+              </w:rPr>
+              <w:t>Junio 05</w:t>
+            </w:r>
+          </w:p>
+        </w:tc>
+        <w:tc>
+          <w:tcPr>
+            <w:tcW w:w="0" w:type="auto"/>
+            <w:vAlign w:val="center"/>
           </w:tcPr>
           <w:p>
             <w:pPr>
@@ -1653,74 +1997,139 @@
                 <w:szCs w:val="20"/>
               </w:rPr>
             </w:pPr>
-          </w:p>
-        </w:tc>
-        <w:tc>
-          <w:tcPr>
-            <w:tcW w:w="3392" w:type="dxa"/>
-          </w:tcPr>
+            <w:r>
+              <w:rPr>
+                <w:rFonts w:ascii="Arial" w:hAnsi="Arial" w:cs="Arial"/>
+                <w:b/>
+                <w:sz w:val="20"/>
+                <w:szCs w:val="20"/>
+              </w:rPr>
+              <w:t>Unidad 2:</w:t>
+            </w:r>
+          </w:p>
           <w:p>
             <w:pPr>
               <w:pStyle w:val="TableContents"/>
               <w:snapToGrid w:val="0"/>
-              <w:rPr>
-                <w:rFonts w:ascii="Arial" w:hAnsi="Arial" w:cs="Arial"/>
-                <w:sz w:val="20"/>
-                <w:szCs w:val="20"/>
-                <w:lang w:val="es-ES_tradnl"/>
-              </w:rPr>
-            </w:pPr>
-          </w:p>
-        </w:tc>
-        <w:tc>
-          <w:tcPr>
-            <w:tcW w:w="2535" w:type="dxa"/>
-          </w:tcPr>
-          <w:p>
-            <w:pPr>
-              <w:pStyle w:val="TableContents"/>
-              <w:snapToGrid w:val="0"/>
-              <w:rPr>
-                <w:rFonts w:ascii="Arial" w:hAnsi="Arial" w:cs="Arial"/>
-                <w:sz w:val="20"/>
-                <w:szCs w:val="20"/>
-                <w:lang w:val="es-ES_tradnl"/>
-              </w:rPr>
-            </w:pPr>
-          </w:p>
-        </w:tc>
-        <w:tc>
-          <w:tcPr>
-            <w:tcW w:w="3802" w:type="dxa"/>
-          </w:tcPr>
-          <w:p>
-            <w:pPr>
-              <w:pStyle w:val="TableContents"/>
-              <w:snapToGrid w:val="0"/>
-              <w:rPr>
-                <w:rFonts w:ascii="Arial" w:hAnsi="Arial" w:cs="Arial"/>
-                <w:sz w:val="20"/>
-                <w:szCs w:val="20"/>
-                <w:lang w:val="es-ES_tradnl"/>
-              </w:rPr>
-            </w:pPr>
-          </w:p>
-        </w:tc>
-        <w:tc>
-          <w:tcPr>
-            <w:tcW w:w="1523" w:type="dxa"/>
-          </w:tcPr>
-          <w:p>
-            <w:pPr>
-              <w:pStyle w:val="TableContents"/>
-              <w:snapToGrid w:val="0"/>
-              <w:jc w:val="both"/>
-              <w:rPr>
-                <w:rFonts w:ascii="Arial" w:hAnsi="Arial" w:cs="Arial"/>
-                <w:sz w:val="20"/>
-                <w:szCs w:val="20"/>
-              </w:rPr>
-            </w:pPr>
+              <w:jc w:val="center"/>
+              <w:rPr>
+                <w:rFonts w:ascii="Arial" w:hAnsi="Arial" w:cs="Arial"/>
+                <w:b/>
+                <w:sz w:val="20"/>
+                <w:szCs w:val="20"/>
+              </w:rPr>
+            </w:pPr>
+            <w:r>
+              <w:rPr>
+                <w:rFonts w:ascii="Arial" w:hAnsi="Arial" w:cs="Arial"/>
+                <w:b/>
+                <w:sz w:val="20"/>
+                <w:szCs w:val="20"/>
+              </w:rPr>
+              <w:t>Programación en Processing</w:t>
+            </w:r>
+          </w:p>
+        </w:tc>
+        <w:tc>
+          <w:tcPr>
+            <w:tcW w:w="0" w:type="auto"/>
+          </w:tcPr>
+          <w:p>
+            <w:pPr>
+              <w:pStyle w:val="Prrafodelista"/>
+            </w:pPr>
+            <w:r>
+              <w:t>Herramientas Tecnológicas y Procesos de Producción</w:t>
+            </w:r>
+          </w:p>
+        </w:tc>
+        <w:tc>
+          <w:tcPr>
+            <w:tcW w:w="0" w:type="auto"/>
+          </w:tcPr>
+          <w:p>
+            <w:pPr>
+              <w:pStyle w:val="Prrafodelista"/>
+            </w:pPr>
+            <w:r>
+              <w:t>Clase expositiva</w:t>
+            </w:r>
+          </w:p>
+          <w:p>
+            <w:pPr>
+              <w:pStyle w:val="Prrafodelista"/>
+            </w:pPr>
+            <w:r>
+              <w:t>Muestra de ejemplos</w:t>
+            </w:r>
+          </w:p>
+          <w:p>
+            <w:pPr>
+              <w:pStyle w:val="Prrafodelista"/>
+            </w:pPr>
+            <w:r>
+              <w:t>Ejercicios en clase</w:t>
+            </w:r>
+          </w:p>
+        </w:tc>
+        <w:tc>
+          <w:tcPr>
+            <w:tcW w:w="0" w:type="auto"/>
+          </w:tcPr>
+          <w:p>
+            <w:pPr>
+              <w:pStyle w:val="Prrafodelista"/>
+            </w:pPr>
+            <w:hyperlink r:id="rId12" w:history="1">
+              <w:r>
+                <w:rPr>
+                  <w:rStyle w:val="Hipervnculo"/>
+                </w:rPr>
+                <w:t>What is an Array</w:t>
+              </w:r>
+            </w:hyperlink>
+          </w:p>
+          <w:p>
+            <w:pPr>
+              <w:pStyle w:val="Prrafodelista"/>
+            </w:pPr>
+            <w:hyperlink r:id="rId13" w:history="1">
+              <w:r>
+                <w:rPr>
+                  <w:rStyle w:val="Hipervnculo"/>
+                </w:rPr>
+                <w:t>Arrays 1</w:t>
+              </w:r>
+            </w:hyperlink>
+          </w:p>
+          <w:p>
+            <w:pPr>
+              <w:pStyle w:val="Prrafodelista"/>
+            </w:pPr>
+            <w:hyperlink r:id="rId14" w:history="1">
+              <w:r>
+                <w:rPr>
+                  <w:rStyle w:val="Hipervnculo"/>
+                </w:rPr>
+                <w:t>Arrays 2</w:t>
+              </w:r>
+            </w:hyperlink>
+          </w:p>
+        </w:tc>
+        <w:tc>
+          <w:tcPr>
+            <w:tcW w:w="0" w:type="auto"/>
+          </w:tcPr>
+          <w:p>
+            <w:pPr>
+              <w:pStyle w:val="Prrafodelista"/>
+            </w:pPr>
+            <w:r>
+              <w:t>Participación</w:t>
+            </w:r>
+            <w:r>
+              <w:t xml:space="preserve"> en clases</w:t>
+            </w:r>
           </w:p>
         </w:tc>
       </w:tr>
@@ -1730,7 +2139,8 @@
         </w:trPr>
         <w:tc>
           <w:tcPr>
-            <w:tcW w:w="1194" w:type="dxa"/>
+            <w:tcW w:w="0" w:type="auto"/>
+            <w:vAlign w:val="center"/>
           </w:tcPr>
           <w:p>
             <w:pPr>
@@ -1750,13 +2160,35 @@
                 <w:sz w:val="20"/>
                 <w:szCs w:val="20"/>
               </w:rPr>
+              <w:t>Semana 06</w:t>
+            </w:r>
+          </w:p>
+          <w:p>
+            <w:pPr>
+              <w:pStyle w:val="TableContents"/>
+              <w:snapToGrid w:val="0"/>
+              <w:ind w:left="-142" w:firstLine="142"/>
+              <w:jc w:val="center"/>
+              <w:rPr>
+                <w:rFonts w:ascii="Arial" w:hAnsi="Arial" w:cs="Arial"/>
+                <w:sz w:val="20"/>
+                <w:szCs w:val="20"/>
+              </w:rPr>
+            </w:pPr>
+            <w:r>
+              <w:rPr>
+                <w:rFonts w:ascii="Arial" w:hAnsi="Arial" w:cs="Arial"/>
+                <w:sz w:val="20"/>
+                <w:szCs w:val="20"/>
+              </w:rPr>
               <w:t>Junio 12</w:t>
             </w:r>
           </w:p>
         </w:tc>
         <w:tc>
           <w:tcPr>
-            <w:tcW w:w="1708" w:type="dxa"/>
+            <w:tcW w:w="0" w:type="auto"/>
+            <w:vAlign w:val="center"/>
           </w:tcPr>
           <w:p>
             <w:pPr>
@@ -1770,71 +2202,214 @@
                 <w:szCs w:val="20"/>
               </w:rPr>
             </w:pPr>
-          </w:p>
-        </w:tc>
-        <w:tc>
-          <w:tcPr>
-            <w:tcW w:w="3392" w:type="dxa"/>
-          </w:tcPr>
+            <w:r>
+              <w:rPr>
+                <w:rFonts w:ascii="Arial" w:hAnsi="Arial" w:cs="Arial"/>
+                <w:b/>
+                <w:sz w:val="20"/>
+                <w:szCs w:val="20"/>
+              </w:rPr>
+              <w:t>Unidad 2:</w:t>
+            </w:r>
+          </w:p>
           <w:p>
             <w:pPr>
               <w:pStyle w:val="TableContents"/>
               <w:snapToGrid w:val="0"/>
-              <w:rPr>
-                <w:rFonts w:ascii="Arial" w:hAnsi="Arial" w:cs="Arial"/>
-                <w:sz w:val="20"/>
-                <w:szCs w:val="20"/>
-              </w:rPr>
-            </w:pPr>
-          </w:p>
-        </w:tc>
-        <w:tc>
-          <w:tcPr>
-            <w:tcW w:w="2535" w:type="dxa"/>
-          </w:tcPr>
-          <w:p>
-            <w:pPr>
-              <w:pStyle w:val="TableContents"/>
-              <w:snapToGrid w:val="0"/>
-              <w:rPr>
-                <w:rFonts w:ascii="Arial" w:hAnsi="Arial" w:cs="Arial"/>
-                <w:sz w:val="20"/>
-                <w:szCs w:val="20"/>
-              </w:rPr>
-            </w:pPr>
-          </w:p>
-        </w:tc>
-        <w:tc>
-          <w:tcPr>
-            <w:tcW w:w="3802" w:type="dxa"/>
-          </w:tcPr>
-          <w:p>
-            <w:pPr>
-              <w:pStyle w:val="TableContents"/>
-              <w:snapToGrid w:val="0"/>
-              <w:rPr>
-                <w:rFonts w:ascii="Arial" w:hAnsi="Arial" w:cs="Arial"/>
-                <w:sz w:val="20"/>
-                <w:szCs w:val="20"/>
-              </w:rPr>
-            </w:pPr>
-          </w:p>
-        </w:tc>
-        <w:tc>
-          <w:tcPr>
-            <w:tcW w:w="1523" w:type="dxa"/>
-          </w:tcPr>
-          <w:p>
-            <w:pPr>
-              <w:pStyle w:val="TableContents"/>
-              <w:snapToGrid w:val="0"/>
-              <w:jc w:val="both"/>
-              <w:rPr>
-                <w:rFonts w:ascii="Arial" w:hAnsi="Arial" w:cs="Arial"/>
-                <w:sz w:val="20"/>
-                <w:szCs w:val="20"/>
-              </w:rPr>
-            </w:pPr>
+              <w:jc w:val="center"/>
+              <w:rPr>
+                <w:rFonts w:ascii="Arial" w:hAnsi="Arial" w:cs="Arial"/>
+                <w:b/>
+                <w:sz w:val="20"/>
+                <w:szCs w:val="20"/>
+              </w:rPr>
+            </w:pPr>
+            <w:r>
+              <w:rPr>
+                <w:rFonts w:ascii="Arial" w:hAnsi="Arial" w:cs="Arial"/>
+                <w:b/>
+                <w:sz w:val="20"/>
+                <w:szCs w:val="20"/>
+              </w:rPr>
+              <w:t>Programación en Processing</w:t>
+            </w:r>
+          </w:p>
+        </w:tc>
+        <w:tc>
+          <w:tcPr>
+            <w:tcW w:w="0" w:type="auto"/>
+          </w:tcPr>
+          <w:p>
+            <w:pPr>
+              <w:pStyle w:val="Prrafodelista"/>
+            </w:pPr>
+            <w:r>
+              <w:t>Herramientas Tecnológicas y Procesos de Producción</w:t>
+            </w:r>
+          </w:p>
+          <w:p>
+            <w:pPr>
+              <w:pStyle w:val="Prrafodelista"/>
+            </w:pPr>
+            <w:r>
+              <w:t>Entender el potencial creativo de la programación</w:t>
+            </w:r>
+          </w:p>
+          <w:p>
+            <w:pPr>
+              <w:pStyle w:val="Prrafodelista"/>
+              <w:numPr>
+                <w:ilvl w:val="0"/>
+                <w:numId w:val="0"/>
+              </w:numPr>
+              <w:ind w:left="226"/>
+            </w:pPr>
+          </w:p>
+        </w:tc>
+        <w:tc>
+          <w:tcPr>
+            <w:tcW w:w="0" w:type="auto"/>
+          </w:tcPr>
+          <w:p>
+            <w:pPr>
+              <w:pStyle w:val="Prrafodelista"/>
+            </w:pPr>
+            <w:r>
+              <w:t>Clase expositiva</w:t>
+            </w:r>
+          </w:p>
+          <w:p>
+            <w:pPr>
+              <w:pStyle w:val="Prrafodelista"/>
+            </w:pPr>
+            <w:r>
+              <w:t>Muestra de ejemplos</w:t>
+            </w:r>
+          </w:p>
+          <w:p>
+            <w:pPr>
+              <w:pStyle w:val="Prrafodelista"/>
+            </w:pPr>
+            <w:r>
+              <w:t>Ejercicios en clase</w:t>
+            </w:r>
+          </w:p>
+        </w:tc>
+        <w:tc>
+          <w:tcPr>
+            <w:tcW w:w="0" w:type="auto"/>
+          </w:tcPr>
+          <w:p>
+            <w:pPr>
+              <w:pStyle w:val="Prrafodelista"/>
+              <w:rPr>
+                <w:lang w:val="en-US"/>
+              </w:rPr>
+            </w:pPr>
+            <w:hyperlink r:id="rId15" w:history="1">
+              <w:r>
+                <w:rPr>
+                  <w:rStyle w:val="Hipervnculo"/>
+                  <w:lang w:val="en-US"/>
+                </w:rPr>
+                <w:t>What is Object-Oriented Programming (OOP)</w:t>
+              </w:r>
+            </w:hyperlink>
+          </w:p>
+          <w:p>
+            <w:pPr>
+              <w:pStyle w:val="Prrafodelista"/>
+              <w:rPr>
+                <w:lang w:val="en-US"/>
+              </w:rPr>
+            </w:pPr>
+            <w:hyperlink r:id="rId16" w:history="1">
+              <w:r>
+                <w:rPr>
+                  <w:rStyle w:val="Hipervnculo"/>
+                  <w:lang w:val="en-US"/>
+                </w:rPr>
+                <w:t>Defining a Class pt.1</w:t>
+              </w:r>
+            </w:hyperlink>
+          </w:p>
+          <w:p>
+            <w:pPr>
+              <w:pStyle w:val="Prrafodelista"/>
+              <w:rPr>
+                <w:rStyle w:val="Hipervnculo"/>
+                <w:lang w:val="en-US"/>
+              </w:rPr>
+            </w:pPr>
+            <w:r>
+              <w:rPr>
+                <w:lang w:val="en-US"/>
+              </w:rPr>
+              <w:fldChar w:fldCharType="begin"/>
+            </w:r>
+            <w:r>
+              <w:rPr>
+                <w:lang w:val="en-US"/>
+              </w:rPr>
+              <w:instrText xml:space="preserve"> HYPERLINK "https://www.youtube.com/watch?v=XwfOVFelLoo" </w:instrText>
+            </w:r>
+            <w:r>
+              <w:rPr>
+                <w:lang w:val="en-US"/>
+              </w:rPr>
+            </w:r>
+            <w:r>
+              <w:rPr>
+                <w:lang w:val="en-US"/>
+              </w:rPr>
+              <w:fldChar w:fldCharType="separate"/>
+            </w:r>
+            <w:r>
+              <w:rPr>
+                <w:rStyle w:val="Hipervnculo"/>
+                <w:lang w:val="en-US"/>
+              </w:rPr>
+              <w:t>Defining a Class pt.2</w:t>
+            </w:r>
+          </w:p>
+          <w:p>
+            <w:pPr>
+              <w:pStyle w:val="Prrafodelista"/>
+              <w:rPr>
+                <w:lang w:val="en-US"/>
+              </w:rPr>
+            </w:pPr>
+            <w:r>
+              <w:rPr>
+                <w:lang w:val="en-US"/>
+              </w:rPr>
+              <w:fldChar w:fldCharType="end"/>
+            </w:r>
+            <w:hyperlink r:id="rId17" w:history="1">
+              <w:r>
+                <w:rPr>
+                  <w:rStyle w:val="Hipervnculo"/>
+                  <w:lang w:val="en-US"/>
+                </w:rPr>
+                <w:t>Constructor Arguments</w:t>
+              </w:r>
+            </w:hyperlink>
+          </w:p>
+        </w:tc>
+        <w:tc>
+          <w:tcPr>
+            <w:tcW w:w="0" w:type="auto"/>
+          </w:tcPr>
+          <w:p>
+            <w:pPr>
+              <w:pStyle w:val="Prrafodelista"/>
+            </w:pPr>
+            <w:r>
+              <w:t>Participación</w:t>
+            </w:r>
+            <w:r>
+              <w:t xml:space="preserve"> en clases</w:t>
+            </w:r>
           </w:p>
         </w:tc>
       </w:tr>
@@ -1844,7 +2419,8 @@
         </w:trPr>
         <w:tc>
           <w:tcPr>
-            <w:tcW w:w="1194" w:type="dxa"/>
+            <w:tcW w:w="0" w:type="auto"/>
+            <w:vAlign w:val="center"/>
           </w:tcPr>
           <w:p>
             <w:pPr>
@@ -1864,13 +2440,43 @@
                 <w:sz w:val="20"/>
                 <w:szCs w:val="20"/>
               </w:rPr>
+              <w:t>Semana 0</w:t>
+            </w:r>
+            <w:r>
+              <w:rPr>
+                <w:rFonts w:ascii="Arial" w:hAnsi="Arial" w:cs="Arial"/>
+                <w:sz w:val="20"/>
+                <w:szCs w:val="20"/>
+              </w:rPr>
+              <w:t>7</w:t>
+            </w:r>
+          </w:p>
+          <w:p>
+            <w:pPr>
+              <w:pStyle w:val="TableContents"/>
+              <w:snapToGrid w:val="0"/>
+              <w:ind w:left="-142" w:firstLine="142"/>
+              <w:jc w:val="center"/>
+              <w:rPr>
+                <w:rFonts w:ascii="Arial" w:hAnsi="Arial" w:cs="Arial"/>
+                <w:sz w:val="20"/>
+                <w:szCs w:val="20"/>
+              </w:rPr>
+            </w:pPr>
+            <w:r>
+              <w:rPr>
+                <w:rFonts w:ascii="Arial" w:hAnsi="Arial" w:cs="Arial"/>
+                <w:sz w:val="20"/>
+                <w:szCs w:val="20"/>
+              </w:rPr>
               <w:t>Junio 19</w:t>
             </w:r>
           </w:p>
         </w:tc>
         <w:tc>
           <w:tcPr>
-            <w:tcW w:w="1708" w:type="dxa"/>
+            <w:tcW w:w="0" w:type="auto"/>
+            <w:vAlign w:val="center"/>
           </w:tcPr>
           <w:p>
             <w:pPr>
@@ -1884,72 +2490,122 @@
                 <w:szCs w:val="20"/>
               </w:rPr>
             </w:pPr>
-          </w:p>
-        </w:tc>
-        <w:tc>
-          <w:tcPr>
-            <w:tcW w:w="3392" w:type="dxa"/>
-          </w:tcPr>
+            <w:r>
+              <w:rPr>
+                <w:rFonts w:ascii="Arial" w:hAnsi="Arial" w:cs="Arial"/>
+                <w:b/>
+                <w:sz w:val="20"/>
+                <w:szCs w:val="20"/>
+              </w:rPr>
+              <w:t>Unidad 2</w:t>
+            </w:r>
+            <w:r>
+              <w:rPr>
+                <w:rFonts w:ascii="Arial" w:hAnsi="Arial" w:cs="Arial"/>
+                <w:b/>
+                <w:sz w:val="20"/>
+                <w:szCs w:val="20"/>
+              </w:rPr>
+              <w:t>:</w:t>
+            </w:r>
+          </w:p>
           <w:p>
             <w:pPr>
               <w:pStyle w:val="TableContents"/>
               <w:snapToGrid w:val="0"/>
-              <w:rPr>
-                <w:rFonts w:ascii="Arial" w:hAnsi="Arial" w:cs="Arial"/>
-                <w:sz w:val="20"/>
-                <w:szCs w:val="20"/>
-                <w:lang w:val="es-ES_tradnl"/>
-              </w:rPr>
-            </w:pPr>
-          </w:p>
-        </w:tc>
-        <w:tc>
-          <w:tcPr>
-            <w:tcW w:w="2535" w:type="dxa"/>
-          </w:tcPr>
-          <w:p>
-            <w:pPr>
-              <w:pStyle w:val="TableContents"/>
-              <w:snapToGrid w:val="0"/>
-              <w:rPr>
-                <w:rFonts w:ascii="Arial" w:hAnsi="Arial" w:cs="Arial"/>
-                <w:sz w:val="20"/>
-                <w:szCs w:val="20"/>
-              </w:rPr>
-            </w:pPr>
-          </w:p>
-        </w:tc>
-        <w:tc>
-          <w:tcPr>
-            <w:tcW w:w="3802" w:type="dxa"/>
-          </w:tcPr>
-          <w:p>
-            <w:pPr>
-              <w:pStyle w:val="TableContents"/>
-              <w:snapToGrid w:val="0"/>
-              <w:rPr>
-                <w:rFonts w:ascii="Arial" w:hAnsi="Arial" w:cs="Arial"/>
-                <w:sz w:val="20"/>
-                <w:szCs w:val="20"/>
-              </w:rPr>
-            </w:pPr>
-          </w:p>
-        </w:tc>
-        <w:tc>
-          <w:tcPr>
-            <w:tcW w:w="1523" w:type="dxa"/>
-          </w:tcPr>
-          <w:p>
-            <w:pPr>
-              <w:pStyle w:val="TableContents"/>
-              <w:snapToGrid w:val="0"/>
-              <w:jc w:val="both"/>
-              <w:rPr>
-                <w:rFonts w:ascii="Arial" w:hAnsi="Arial" w:cs="Arial"/>
-                <w:sz w:val="20"/>
-                <w:szCs w:val="20"/>
-              </w:rPr>
-            </w:pPr>
+              <w:jc w:val="center"/>
+              <w:rPr>
+                <w:rFonts w:ascii="Arial" w:hAnsi="Arial" w:cs="Arial"/>
+                <w:b/>
+                <w:sz w:val="20"/>
+                <w:szCs w:val="20"/>
+              </w:rPr>
+            </w:pPr>
+            <w:r>
+              <w:rPr>
+                <w:rFonts w:ascii="Arial" w:hAnsi="Arial" w:cs="Arial"/>
+                <w:b/>
+                <w:sz w:val="20"/>
+                <w:szCs w:val="20"/>
+              </w:rPr>
+              <w:t>Programación en Processing</w:t>
+            </w:r>
+          </w:p>
+        </w:tc>
+        <w:tc>
+          <w:tcPr>
+            <w:tcW w:w="0" w:type="auto"/>
+          </w:tcPr>
+          <w:p>
+            <w:pPr>
+              <w:pStyle w:val="Prrafodelista"/>
+            </w:pPr>
+            <w:r>
+              <w:t>Herramientas Tecnológicas y Procesos de Producción</w:t>
+            </w:r>
+          </w:p>
+        </w:tc>
+        <w:tc>
+          <w:tcPr>
+            <w:tcW w:w="0" w:type="auto"/>
+          </w:tcPr>
+          <w:p>
+            <w:pPr>
+              <w:pStyle w:val="Prrafodelista"/>
+            </w:pPr>
+            <w:r>
+              <w:t>Clase expositiva</w:t>
+            </w:r>
+          </w:p>
+          <w:p>
+            <w:pPr>
+              <w:pStyle w:val="Prrafodelista"/>
+            </w:pPr>
+            <w:r>
+              <w:t>Muestra de ejemplos</w:t>
+            </w:r>
+          </w:p>
+          <w:p>
+            <w:pPr>
+              <w:pStyle w:val="Prrafodelista"/>
+            </w:pPr>
+            <w:r>
+              <w:t>Ejercicios en clase</w:t>
+            </w:r>
+          </w:p>
+          <w:p>
+            <w:pPr>
+              <w:pStyle w:val="Prrafodelista"/>
+            </w:pPr>
+            <w:r>
+              <w:t>Trabajo en Examen</w:t>
+            </w:r>
+          </w:p>
+        </w:tc>
+        <w:tc>
+          <w:tcPr>
+            <w:tcW w:w="0" w:type="auto"/>
+          </w:tcPr>
+          <w:p>
+            <w:pPr>
+              <w:pStyle w:val="Prrafodelista"/>
+            </w:pPr>
+          </w:p>
+        </w:tc>
+        <w:tc>
+          <w:tcPr>
+            <w:tcW w:w="0" w:type="auto"/>
+          </w:tcPr>
+          <w:p>
+            <w:pPr>
+              <w:pStyle w:val="Prrafodelista"/>
+            </w:pPr>
+            <w:r>
+              <w:t>Participación</w:t>
+            </w:r>
+            <w:r>
+              <w:t xml:space="preserve"> en clases</w:t>
+            </w:r>
           </w:p>
         </w:tc>
       </w:tr>
@@ -1959,7 +2615,8 @@
         </w:trPr>
         <w:tc>
           <w:tcPr>
-            <w:tcW w:w="1194" w:type="dxa"/>
+            <w:tcW w:w="0" w:type="auto"/>
+            <w:vAlign w:val="center"/>
           </w:tcPr>
           <w:p>
             <w:pPr>
@@ -1979,14 +2636,43 @@
                 <w:sz w:val="20"/>
                 <w:szCs w:val="20"/>
               </w:rPr>
-              <w:lastRenderedPageBreak/>
+              <w:t>Semana 0</w:t>
+            </w:r>
+            <w:r>
+              <w:rPr>
+                <w:rFonts w:ascii="Arial" w:hAnsi="Arial" w:cs="Arial"/>
+                <w:sz w:val="20"/>
+                <w:szCs w:val="20"/>
+              </w:rPr>
+              <w:t>8</w:t>
+            </w:r>
+          </w:p>
+          <w:p>
+            <w:pPr>
+              <w:pStyle w:val="TableContents"/>
+              <w:snapToGrid w:val="0"/>
+              <w:ind w:left="-142" w:firstLine="142"/>
+              <w:jc w:val="center"/>
+              <w:rPr>
+                <w:rFonts w:ascii="Arial" w:hAnsi="Arial" w:cs="Arial"/>
+                <w:sz w:val="20"/>
+                <w:szCs w:val="20"/>
+              </w:rPr>
+            </w:pPr>
+            <w:r>
+              <w:rPr>
+                <w:rFonts w:ascii="Arial" w:hAnsi="Arial" w:cs="Arial"/>
+                <w:sz w:val="20"/>
+                <w:szCs w:val="20"/>
+              </w:rPr>
               <w:t>Junio 26</w:t>
             </w:r>
           </w:p>
         </w:tc>
         <w:tc>
           <w:tcPr>
-            <w:tcW w:w="1708" w:type="dxa"/>
+            <w:tcW w:w="0" w:type="auto"/>
+            <w:vAlign w:val="center"/>
           </w:tcPr>
           <w:p>
             <w:pPr>
@@ -2000,72 +2686,114 @@
                 <w:szCs w:val="20"/>
               </w:rPr>
             </w:pPr>
-          </w:p>
-        </w:tc>
-        <w:tc>
-          <w:tcPr>
-            <w:tcW w:w="3392" w:type="dxa"/>
-          </w:tcPr>
+            <w:r>
+              <w:rPr>
+                <w:rFonts w:ascii="Arial" w:hAnsi="Arial" w:cs="Arial"/>
+                <w:b/>
+                <w:sz w:val="20"/>
+                <w:szCs w:val="20"/>
+              </w:rPr>
+              <w:t>Unidad 2:</w:t>
+            </w:r>
+          </w:p>
           <w:p>
             <w:pPr>
               <w:pStyle w:val="TableContents"/>
               <w:snapToGrid w:val="0"/>
-              <w:rPr>
-                <w:rFonts w:ascii="Arial" w:hAnsi="Arial" w:cs="Arial"/>
-                <w:sz w:val="20"/>
-                <w:szCs w:val="20"/>
-                <w:lang w:val="es-ES_tradnl"/>
-              </w:rPr>
-            </w:pPr>
-          </w:p>
-        </w:tc>
-        <w:tc>
-          <w:tcPr>
-            <w:tcW w:w="2535" w:type="dxa"/>
-          </w:tcPr>
-          <w:p>
-            <w:pPr>
-              <w:pStyle w:val="TableContents"/>
-              <w:snapToGrid w:val="0"/>
-              <w:rPr>
-                <w:rFonts w:ascii="Arial" w:hAnsi="Arial" w:cs="Arial"/>
-                <w:sz w:val="20"/>
-                <w:szCs w:val="20"/>
-              </w:rPr>
-            </w:pPr>
-          </w:p>
-        </w:tc>
-        <w:tc>
-          <w:tcPr>
-            <w:tcW w:w="3802" w:type="dxa"/>
-          </w:tcPr>
-          <w:p>
-            <w:pPr>
-              <w:pStyle w:val="TableContents"/>
-              <w:snapToGrid w:val="0"/>
-              <w:rPr>
-                <w:rFonts w:ascii="Arial" w:hAnsi="Arial" w:cs="Arial"/>
-                <w:sz w:val="20"/>
-                <w:szCs w:val="20"/>
-              </w:rPr>
-            </w:pPr>
-          </w:p>
-        </w:tc>
-        <w:tc>
-          <w:tcPr>
-            <w:tcW w:w="1523" w:type="dxa"/>
-          </w:tcPr>
-          <w:p>
-            <w:pPr>
-              <w:pStyle w:val="TableContents"/>
-              <w:snapToGrid w:val="0"/>
-              <w:jc w:val="both"/>
-              <w:rPr>
-                <w:rFonts w:ascii="Arial" w:hAnsi="Arial" w:cs="Arial"/>
-                <w:sz w:val="20"/>
-                <w:szCs w:val="20"/>
-              </w:rPr>
-            </w:pPr>
+              <w:jc w:val="center"/>
+              <w:rPr>
+                <w:rFonts w:ascii="Arial" w:hAnsi="Arial" w:cs="Arial"/>
+                <w:b/>
+                <w:sz w:val="20"/>
+                <w:szCs w:val="20"/>
+              </w:rPr>
+            </w:pPr>
+            <w:r>
+              <w:rPr>
+                <w:rFonts w:ascii="Arial" w:hAnsi="Arial" w:cs="Arial"/>
+                <w:b/>
+                <w:sz w:val="20"/>
+                <w:szCs w:val="20"/>
+              </w:rPr>
+              <w:t>Programación en Processing</w:t>
+            </w:r>
+          </w:p>
+        </w:tc>
+        <w:tc>
+          <w:tcPr>
+            <w:tcW w:w="0" w:type="auto"/>
+          </w:tcPr>
+          <w:p>
+            <w:pPr>
+              <w:pStyle w:val="Prrafodelista"/>
+            </w:pPr>
+            <w:r>
+              <w:t>Herramientas Tecnológicas y Procesos de Producción</w:t>
+            </w:r>
+          </w:p>
+        </w:tc>
+        <w:tc>
+          <w:tcPr>
+            <w:tcW w:w="0" w:type="auto"/>
+          </w:tcPr>
+          <w:p>
+            <w:pPr>
+              <w:pStyle w:val="Prrafodelista"/>
+            </w:pPr>
+            <w:r>
+              <w:t>Clase expositiva</w:t>
+            </w:r>
+          </w:p>
+          <w:p>
+            <w:pPr>
+              <w:pStyle w:val="Prrafodelista"/>
+            </w:pPr>
+            <w:r>
+              <w:t>Muestra de ejemplos</w:t>
+            </w:r>
+          </w:p>
+          <w:p>
+            <w:pPr>
+              <w:pStyle w:val="Prrafodelista"/>
+            </w:pPr>
+            <w:r>
+              <w:t>Ejercicios en clase</w:t>
+            </w:r>
+          </w:p>
+          <w:p>
+            <w:pPr>
+              <w:pStyle w:val="Prrafodelista"/>
+            </w:pPr>
+            <w:r>
+              <w:lastRenderedPageBreak/>
+              <w:t>Trabajo en Examen</w:t>
+            </w:r>
+          </w:p>
+        </w:tc>
+        <w:tc>
+          <w:tcPr>
+            <w:tcW w:w="0" w:type="auto"/>
+          </w:tcPr>
+          <w:p>
+            <w:pPr>
+              <w:pStyle w:val="Prrafodelista"/>
+            </w:pPr>
+          </w:p>
+        </w:tc>
+        <w:tc>
+          <w:tcPr>
+            <w:tcW w:w="0" w:type="auto"/>
+          </w:tcPr>
+          <w:p>
+            <w:pPr>
+              <w:pStyle w:val="Prrafodelista"/>
+            </w:pPr>
+            <w:r>
+              <w:t>Participación</w:t>
+            </w:r>
+            <w:r>
+              <w:t xml:space="preserve"> en clases</w:t>
+            </w:r>
           </w:p>
         </w:tc>
       </w:tr>
@@ -2075,8 +2803,9 @@
         </w:trPr>
         <w:tc>
           <w:tcPr>
-            <w:tcW w:w="1194" w:type="dxa"/>
+            <w:tcW w:w="0" w:type="auto"/>
             <w:shd w:val="clear" w:color="auto" w:fill="auto"/>
+            <w:vAlign w:val="center"/>
           </w:tcPr>
           <w:p>
             <w:pPr>
@@ -2096,107 +2825,10 @@
                 <w:sz w:val="20"/>
                 <w:szCs w:val="20"/>
               </w:rPr>
-              <w:t>Julio 03</w:t>
-            </w:r>
-          </w:p>
-        </w:tc>
-        <w:tc>
-          <w:tcPr>
-            <w:tcW w:w="1708" w:type="dxa"/>
-            <w:shd w:val="clear" w:color="auto" w:fill="auto"/>
-          </w:tcPr>
-          <w:p>
-            <w:pPr>
-              <w:pStyle w:val="TableContents"/>
-              <w:snapToGrid w:val="0"/>
-              <w:jc w:val="center"/>
-              <w:rPr>
-                <w:rFonts w:ascii="Arial" w:hAnsi="Arial" w:cs="Arial"/>
-                <w:b/>
-                <w:sz w:val="20"/>
-                <w:szCs w:val="20"/>
-              </w:rPr>
-            </w:pPr>
-          </w:p>
-        </w:tc>
-        <w:tc>
-          <w:tcPr>
-            <w:tcW w:w="3392" w:type="dxa"/>
-            <w:shd w:val="clear" w:color="auto" w:fill="auto"/>
-          </w:tcPr>
-          <w:p>
-            <w:pPr>
-              <w:pStyle w:val="TableContents"/>
-              <w:snapToGrid w:val="0"/>
-              <w:rPr>
-                <w:rFonts w:ascii="Arial" w:hAnsi="Arial" w:cs="Arial"/>
-                <w:sz w:val="20"/>
-                <w:szCs w:val="20"/>
-              </w:rPr>
-            </w:pPr>
-          </w:p>
-        </w:tc>
-        <w:tc>
-          <w:tcPr>
-            <w:tcW w:w="2535" w:type="dxa"/>
-            <w:shd w:val="clear" w:color="auto" w:fill="auto"/>
-          </w:tcPr>
-          <w:p>
-            <w:pPr>
-              <w:pStyle w:val="TableContents"/>
-              <w:snapToGrid w:val="0"/>
-              <w:rPr>
-                <w:rFonts w:ascii="Arial" w:hAnsi="Arial" w:cs="Arial"/>
-                <w:sz w:val="20"/>
-                <w:szCs w:val="20"/>
-              </w:rPr>
-            </w:pPr>
-          </w:p>
-        </w:tc>
-        <w:tc>
-          <w:tcPr>
-            <w:tcW w:w="3802" w:type="dxa"/>
-            <w:shd w:val="clear" w:color="auto" w:fill="auto"/>
-          </w:tcPr>
-          <w:p>
-            <w:pPr>
-              <w:pStyle w:val="TableContents"/>
-              <w:snapToGrid w:val="0"/>
-              <w:rPr>
-                <w:rFonts w:ascii="Arial" w:hAnsi="Arial" w:cs="Arial"/>
-                <w:sz w:val="20"/>
-                <w:szCs w:val="20"/>
-              </w:rPr>
-            </w:pPr>
-          </w:p>
-        </w:tc>
-        <w:tc>
-          <w:tcPr>
-            <w:tcW w:w="1523" w:type="dxa"/>
-            <w:shd w:val="clear" w:color="auto" w:fill="auto"/>
-          </w:tcPr>
-          <w:p>
-            <w:pPr>
-              <w:pStyle w:val="TableContents"/>
-              <w:snapToGrid w:val="0"/>
-              <w:jc w:val="both"/>
-              <w:rPr>
-                <w:rFonts w:ascii="Arial" w:hAnsi="Arial" w:cs="Arial"/>
-                <w:sz w:val="20"/>
-                <w:szCs w:val="20"/>
-              </w:rPr>
-            </w:pPr>
-          </w:p>
-        </w:tc>
-      </w:tr>
-      <w:tr>
-        <w:trPr>
-          <w:trHeight w:val="224"/>
-        </w:trPr>
-        <w:tc>
-          <w:tcPr>
-            <w:tcW w:w="1194" w:type="dxa"/>
-          </w:tcPr>
+              <w:lastRenderedPageBreak/>
+              <w:t>Semana 09</w:t>
+            </w:r>
+          </w:p>
           <w:p>
             <w:pPr>
               <w:pStyle w:val="TableContents"/>
@@ -2209,11 +2841,21 @@
                 <w:szCs w:val="20"/>
               </w:rPr>
             </w:pPr>
-          </w:p>
-        </w:tc>
-        <w:tc>
-          <w:tcPr>
-            <w:tcW w:w="1708" w:type="dxa"/>
+            <w:r>
+              <w:rPr>
+                <w:rFonts w:ascii="Arial" w:hAnsi="Arial" w:cs="Arial"/>
+                <w:sz w:val="20"/>
+                <w:szCs w:val="20"/>
+              </w:rPr>
+              <w:t>Julio 03</w:t>
+            </w:r>
+          </w:p>
+        </w:tc>
+        <w:tc>
+          <w:tcPr>
+            <w:tcW w:w="0" w:type="auto"/>
+            <w:shd w:val="clear" w:color="auto" w:fill="auto"/>
+            <w:vAlign w:val="center"/>
           </w:tcPr>
           <w:p>
             <w:pPr>
@@ -2227,99 +2869,16 @@
                 <w:szCs w:val="20"/>
               </w:rPr>
             </w:pPr>
-          </w:p>
-        </w:tc>
-        <w:tc>
-          <w:tcPr>
-            <w:tcW w:w="3392" w:type="dxa"/>
-          </w:tcPr>
-          <w:p>
-            <w:pPr>
-              <w:pStyle w:val="TableContents"/>
-              <w:snapToGrid w:val="0"/>
-              <w:rPr>
-                <w:rFonts w:ascii="Arial" w:hAnsi="Arial" w:cs="Arial"/>
-                <w:sz w:val="20"/>
-                <w:szCs w:val="20"/>
-              </w:rPr>
-            </w:pPr>
-          </w:p>
-        </w:tc>
-        <w:tc>
-          <w:tcPr>
-            <w:tcW w:w="2535" w:type="dxa"/>
-          </w:tcPr>
-          <w:p>
-            <w:pPr>
-              <w:pStyle w:val="TableContents"/>
-              <w:snapToGrid w:val="0"/>
-              <w:rPr>
-                <w:rFonts w:ascii="Arial" w:hAnsi="Arial" w:cs="Arial"/>
-                <w:sz w:val="20"/>
-                <w:szCs w:val="20"/>
-              </w:rPr>
-            </w:pPr>
-          </w:p>
-        </w:tc>
-        <w:tc>
-          <w:tcPr>
-            <w:tcW w:w="3802" w:type="dxa"/>
-          </w:tcPr>
-          <w:p>
-            <w:pPr>
-              <w:pStyle w:val="TableContents"/>
-              <w:snapToGrid w:val="0"/>
-              <w:rPr>
-                <w:rFonts w:ascii="Arial" w:hAnsi="Arial" w:cs="Arial"/>
-                <w:sz w:val="20"/>
-                <w:szCs w:val="20"/>
-              </w:rPr>
-            </w:pPr>
-          </w:p>
-        </w:tc>
-        <w:tc>
-          <w:tcPr>
-            <w:tcW w:w="1523" w:type="dxa"/>
-          </w:tcPr>
-          <w:p>
-            <w:pPr>
-              <w:pStyle w:val="TableContents"/>
-              <w:snapToGrid w:val="0"/>
-              <w:jc w:val="both"/>
-              <w:rPr>
-                <w:rFonts w:ascii="Arial" w:hAnsi="Arial" w:cs="Arial"/>
-                <w:sz w:val="20"/>
-                <w:szCs w:val="20"/>
-              </w:rPr>
-            </w:pPr>
-          </w:p>
-        </w:tc>
-      </w:tr>
-      <w:tr>
-        <w:trPr>
-          <w:trHeight w:val="204"/>
-        </w:trPr>
-        <w:tc>
-          <w:tcPr>
-            <w:tcW w:w="1194" w:type="dxa"/>
-          </w:tcPr>
-          <w:p>
-            <w:pPr>
-              <w:pStyle w:val="TableContents"/>
-              <w:snapToGrid w:val="0"/>
-              <w:ind w:left="-142" w:firstLine="142"/>
-              <w:rPr>
-                <w:rFonts w:ascii="Arial" w:hAnsi="Arial" w:cs="Arial"/>
-                <w:sz w:val="20"/>
-                <w:szCs w:val="20"/>
-              </w:rPr>
-            </w:pPr>
-          </w:p>
-        </w:tc>
-        <w:tc>
-          <w:tcPr>
-            <w:tcW w:w="1708" w:type="dxa"/>
-          </w:tcPr>
+            <w:r>
+              <w:rPr>
+                <w:rFonts w:ascii="Arial" w:hAnsi="Arial" w:cs="Arial"/>
+                <w:b/>
+                <w:sz w:val="20"/>
+                <w:szCs w:val="20"/>
+              </w:rPr>
+              <w:t>Unidad 2:</w:t>
+            </w:r>
+          </w:p>
           <w:p>
             <w:pPr>
               <w:pStyle w:val="TableContents"/>
@@ -2332,835 +2891,97 @@
                 <w:szCs w:val="20"/>
               </w:rPr>
             </w:pPr>
-          </w:p>
-        </w:tc>
-        <w:tc>
-          <w:tcPr>
-            <w:tcW w:w="3392" w:type="dxa"/>
-          </w:tcPr>
-          <w:p>
-            <w:pPr>
-              <w:pStyle w:val="TableContents"/>
-              <w:snapToGrid w:val="0"/>
-              <w:rPr>
-                <w:rFonts w:ascii="Arial" w:hAnsi="Arial" w:cs="Arial"/>
-                <w:sz w:val="20"/>
-                <w:szCs w:val="20"/>
-              </w:rPr>
-            </w:pPr>
-          </w:p>
-        </w:tc>
-        <w:tc>
-          <w:tcPr>
-            <w:tcW w:w="2535" w:type="dxa"/>
-          </w:tcPr>
-          <w:p>
-            <w:pPr>
-              <w:pStyle w:val="TableContents"/>
-              <w:snapToGrid w:val="0"/>
-              <w:rPr>
-                <w:rFonts w:ascii="Arial" w:hAnsi="Arial" w:cs="Arial"/>
-                <w:sz w:val="20"/>
-                <w:szCs w:val="20"/>
-              </w:rPr>
-            </w:pPr>
-          </w:p>
-        </w:tc>
-        <w:tc>
-          <w:tcPr>
-            <w:tcW w:w="3802" w:type="dxa"/>
-          </w:tcPr>
-          <w:p>
-            <w:pPr>
-              <w:pStyle w:val="TableContents"/>
-              <w:snapToGrid w:val="0"/>
-              <w:rPr>
-                <w:rFonts w:ascii="Arial" w:hAnsi="Arial" w:cs="Arial"/>
-                <w:sz w:val="20"/>
-                <w:szCs w:val="20"/>
-              </w:rPr>
-            </w:pPr>
-          </w:p>
-        </w:tc>
-        <w:tc>
-          <w:tcPr>
-            <w:tcW w:w="1523" w:type="dxa"/>
-          </w:tcPr>
-          <w:p>
-            <w:pPr>
-              <w:pStyle w:val="TableContents"/>
-              <w:snapToGrid w:val="0"/>
-              <w:jc w:val="both"/>
-              <w:rPr>
-                <w:rFonts w:ascii="Arial" w:hAnsi="Arial" w:cs="Arial"/>
-                <w:sz w:val="20"/>
-                <w:szCs w:val="20"/>
-              </w:rPr>
-            </w:pPr>
-          </w:p>
-        </w:tc>
-      </w:tr>
-      <w:tr>
-        <w:trPr>
-          <w:trHeight w:val="224"/>
-        </w:trPr>
-        <w:tc>
-          <w:tcPr>
-            <w:tcW w:w="1194" w:type="dxa"/>
+            <w:r>
+              <w:rPr>
+                <w:rFonts w:ascii="Arial" w:hAnsi="Arial" w:cs="Arial"/>
+                <w:b/>
+                <w:sz w:val="20"/>
+                <w:szCs w:val="20"/>
+              </w:rPr>
+              <w:t>Programación en Processing</w:t>
+            </w:r>
+          </w:p>
+        </w:tc>
+        <w:tc>
+          <w:tcPr>
+            <w:tcW w:w="0" w:type="auto"/>
             <w:shd w:val="clear" w:color="auto" w:fill="auto"/>
           </w:tcPr>
           <w:p>
             <w:pPr>
-              <w:pStyle w:val="TableContents"/>
-              <w:snapToGrid w:val="0"/>
-              <w:ind w:left="-142" w:firstLine="142"/>
-              <w:rPr>
-                <w:rFonts w:ascii="Arial" w:hAnsi="Arial" w:cs="Arial"/>
-                <w:sz w:val="20"/>
-                <w:szCs w:val="20"/>
-              </w:rPr>
-            </w:pPr>
-          </w:p>
-        </w:tc>
-        <w:tc>
-          <w:tcPr>
-            <w:tcW w:w="1708" w:type="dxa"/>
+              <w:pStyle w:val="Prrafodelista"/>
+            </w:pPr>
+            <w:r>
+              <w:t>Herramientas Tecnológicas y Procesos de Producción</w:t>
+            </w:r>
+          </w:p>
+        </w:tc>
+        <w:tc>
+          <w:tcPr>
+            <w:tcW w:w="0" w:type="auto"/>
             <w:shd w:val="clear" w:color="auto" w:fill="auto"/>
           </w:tcPr>
           <w:p>
             <w:pPr>
-              <w:pStyle w:val="TableContents"/>
-              <w:snapToGrid w:val="0"/>
-              <w:jc w:val="center"/>
-              <w:rPr>
-                <w:rFonts w:ascii="Arial" w:hAnsi="Arial" w:cs="Arial"/>
-                <w:b/>
-                <w:sz w:val="20"/>
-                <w:szCs w:val="20"/>
-              </w:rPr>
-            </w:pPr>
-          </w:p>
-        </w:tc>
-        <w:tc>
-          <w:tcPr>
-            <w:tcW w:w="3392" w:type="dxa"/>
+              <w:pStyle w:val="Prrafodelista"/>
+            </w:pPr>
+            <w:r>
+              <w:t>Presentación de Examen</w:t>
+            </w:r>
+          </w:p>
+          <w:p>
+            <w:pPr>
+              <w:pStyle w:val="Prrafodelista"/>
+            </w:pPr>
+            <w:r>
+              <w:t>Ejercicios en cla</w:t>
+            </w:r>
+            <w:r>
+              <w:t>se</w:t>
+            </w:r>
+          </w:p>
+        </w:tc>
+        <w:tc>
+          <w:tcPr>
+            <w:tcW w:w="0" w:type="auto"/>
             <w:shd w:val="clear" w:color="auto" w:fill="auto"/>
           </w:tcPr>
           <w:p>
             <w:pPr>
-              <w:pStyle w:val="TableContents"/>
-              <w:snapToGrid w:val="0"/>
-              <w:rPr>
-                <w:rFonts w:ascii="Arial" w:hAnsi="Arial" w:cs="Arial"/>
-                <w:sz w:val="20"/>
-                <w:szCs w:val="20"/>
-              </w:rPr>
-            </w:pPr>
-          </w:p>
-        </w:tc>
-        <w:tc>
-          <w:tcPr>
-            <w:tcW w:w="2535" w:type="dxa"/>
+              <w:pStyle w:val="Prrafodelista"/>
+            </w:pPr>
+          </w:p>
+        </w:tc>
+        <w:tc>
+          <w:tcPr>
+            <w:tcW w:w="0" w:type="auto"/>
             <w:shd w:val="clear" w:color="auto" w:fill="auto"/>
           </w:tcPr>
           <w:p>
             <w:pPr>
-              <w:pStyle w:val="TableContents"/>
-              <w:snapToGrid w:val="0"/>
-              <w:rPr>
-                <w:rFonts w:ascii="Arial" w:hAnsi="Arial" w:cs="Arial"/>
-                <w:sz w:val="20"/>
-                <w:szCs w:val="20"/>
-              </w:rPr>
-            </w:pPr>
-          </w:p>
-        </w:tc>
-        <w:tc>
-          <w:tcPr>
-            <w:tcW w:w="3802" w:type="dxa"/>
-            <w:shd w:val="clear" w:color="auto" w:fill="auto"/>
-          </w:tcPr>
-          <w:p>
-            <w:pPr>
-              <w:pStyle w:val="TableContents"/>
-              <w:snapToGrid w:val="0"/>
-              <w:rPr>
-                <w:rFonts w:ascii="Arial" w:hAnsi="Arial" w:cs="Arial"/>
-                <w:sz w:val="20"/>
-                <w:szCs w:val="20"/>
-              </w:rPr>
-            </w:pPr>
-          </w:p>
-        </w:tc>
-        <w:tc>
-          <w:tcPr>
-            <w:tcW w:w="1523" w:type="dxa"/>
-            <w:shd w:val="clear" w:color="auto" w:fill="auto"/>
-          </w:tcPr>
-          <w:p>
-            <w:pPr>
-              <w:pStyle w:val="TableContents"/>
-              <w:snapToGrid w:val="0"/>
-              <w:jc w:val="both"/>
-              <w:rPr>
-                <w:rFonts w:ascii="Arial" w:hAnsi="Arial" w:cs="Arial"/>
-                <w:sz w:val="20"/>
-                <w:szCs w:val="20"/>
-              </w:rPr>
-            </w:pPr>
-          </w:p>
-        </w:tc>
-      </w:tr>
-      <w:tr>
-        <w:trPr>
-          <w:trHeight w:val="265"/>
-        </w:trPr>
-        <w:tc>
-          <w:tcPr>
-            <w:tcW w:w="1194" w:type="dxa"/>
-          </w:tcPr>
-          <w:p>
-            <w:pPr>
-              <w:pStyle w:val="TableContents"/>
-              <w:snapToGrid w:val="0"/>
-              <w:ind w:left="-142" w:firstLine="142"/>
-              <w:jc w:val="center"/>
-              <w:rPr>
-                <w:rFonts w:ascii="Arial" w:hAnsi="Arial" w:cs="Arial"/>
-                <w:sz w:val="20"/>
-                <w:szCs w:val="20"/>
-              </w:rPr>
-            </w:pPr>
-          </w:p>
-        </w:tc>
-        <w:tc>
-          <w:tcPr>
-            <w:tcW w:w="1708" w:type="dxa"/>
-          </w:tcPr>
-          <w:p/>
-        </w:tc>
-        <w:tc>
-          <w:tcPr>
-            <w:tcW w:w="3392" w:type="dxa"/>
-          </w:tcPr>
-          <w:p/>
-        </w:tc>
-        <w:tc>
-          <w:tcPr>
-            <w:tcW w:w="2535" w:type="dxa"/>
-          </w:tcPr>
-          <w:p>
-            <w:pPr>
-              <w:pStyle w:val="TableContents"/>
-              <w:snapToGrid w:val="0"/>
-              <w:rPr>
-                <w:rFonts w:ascii="Arial" w:hAnsi="Arial" w:cs="Arial"/>
-                <w:sz w:val="20"/>
-                <w:szCs w:val="20"/>
-              </w:rPr>
-            </w:pPr>
-          </w:p>
-        </w:tc>
-        <w:tc>
-          <w:tcPr>
-            <w:tcW w:w="3802" w:type="dxa"/>
-          </w:tcPr>
-          <w:p>
-            <w:pPr>
-              <w:pStyle w:val="TableContents"/>
-              <w:snapToGrid w:val="0"/>
-              <w:rPr>
-                <w:rFonts w:ascii="Arial" w:hAnsi="Arial" w:cs="Arial"/>
-                <w:sz w:val="20"/>
-                <w:szCs w:val="20"/>
-              </w:rPr>
-            </w:pPr>
-          </w:p>
-        </w:tc>
-        <w:tc>
-          <w:tcPr>
-            <w:tcW w:w="1523" w:type="dxa"/>
-          </w:tcPr>
-          <w:p>
-            <w:pPr>
-              <w:pStyle w:val="TableContents"/>
-              <w:snapToGrid w:val="0"/>
-              <w:jc w:val="both"/>
-              <w:rPr>
-                <w:rFonts w:ascii="Arial" w:hAnsi="Arial" w:cs="Arial"/>
-                <w:sz w:val="20"/>
-                <w:szCs w:val="20"/>
-              </w:rPr>
-            </w:pPr>
-          </w:p>
-        </w:tc>
-      </w:tr>
-      <w:tr>
-        <w:trPr>
-          <w:trHeight w:val="204"/>
-        </w:trPr>
-        <w:tc>
-          <w:tcPr>
-            <w:tcW w:w="1194" w:type="dxa"/>
-          </w:tcPr>
-          <w:p>
-            <w:pPr>
-              <w:pStyle w:val="TableContents"/>
-              <w:snapToGrid w:val="0"/>
-              <w:ind w:left="-142" w:firstLine="142"/>
-              <w:jc w:val="center"/>
-              <w:rPr>
-                <w:rFonts w:ascii="Arial" w:hAnsi="Arial" w:cs="Arial"/>
-                <w:sz w:val="20"/>
-                <w:szCs w:val="20"/>
-              </w:rPr>
-            </w:pPr>
-          </w:p>
-        </w:tc>
-        <w:tc>
-          <w:tcPr>
-            <w:tcW w:w="1708" w:type="dxa"/>
-          </w:tcPr>
-          <w:p>
-            <w:pPr>
-              <w:pStyle w:val="TableContents"/>
-              <w:snapToGrid w:val="0"/>
-              <w:jc w:val="center"/>
-              <w:rPr>
-                <w:rFonts w:ascii="Arial" w:hAnsi="Arial" w:cs="Arial"/>
-                <w:b/>
-                <w:sz w:val="20"/>
-                <w:szCs w:val="20"/>
-              </w:rPr>
-            </w:pPr>
-          </w:p>
-        </w:tc>
-        <w:tc>
-          <w:tcPr>
-            <w:tcW w:w="3392" w:type="dxa"/>
-          </w:tcPr>
-          <w:p>
-            <w:pPr>
-              <w:pStyle w:val="TableContents"/>
-              <w:snapToGrid w:val="0"/>
-              <w:rPr>
-                <w:rFonts w:ascii="Arial" w:hAnsi="Arial" w:cs="Arial"/>
-                <w:sz w:val="20"/>
-                <w:szCs w:val="20"/>
-              </w:rPr>
-            </w:pPr>
-          </w:p>
-        </w:tc>
-        <w:tc>
-          <w:tcPr>
-            <w:tcW w:w="2535" w:type="dxa"/>
-          </w:tcPr>
-          <w:p>
-            <w:pPr>
-              <w:pStyle w:val="TableContents"/>
-              <w:snapToGrid w:val="0"/>
-              <w:rPr>
-                <w:rFonts w:ascii="Arial" w:hAnsi="Arial" w:cs="Arial"/>
-                <w:sz w:val="20"/>
-                <w:szCs w:val="20"/>
-              </w:rPr>
-            </w:pPr>
-          </w:p>
-        </w:tc>
-        <w:tc>
-          <w:tcPr>
-            <w:tcW w:w="3802" w:type="dxa"/>
-          </w:tcPr>
-          <w:p>
-            <w:pPr>
-              <w:pStyle w:val="TableContents"/>
-              <w:snapToGrid w:val="0"/>
-              <w:rPr>
-                <w:rFonts w:ascii="Arial" w:hAnsi="Arial" w:cs="Arial"/>
-                <w:sz w:val="20"/>
-                <w:szCs w:val="20"/>
-              </w:rPr>
-            </w:pPr>
-          </w:p>
-        </w:tc>
-        <w:tc>
-          <w:tcPr>
-            <w:tcW w:w="1523" w:type="dxa"/>
-          </w:tcPr>
-          <w:p>
-            <w:pPr>
-              <w:pStyle w:val="TableContents"/>
-              <w:snapToGrid w:val="0"/>
-              <w:jc w:val="both"/>
-              <w:rPr>
-                <w:rFonts w:ascii="Arial" w:hAnsi="Arial" w:cs="Arial"/>
-                <w:sz w:val="20"/>
-                <w:szCs w:val="20"/>
-              </w:rPr>
-            </w:pPr>
-          </w:p>
-        </w:tc>
-      </w:tr>
-      <w:tr>
-        <w:trPr>
-          <w:trHeight w:val="224"/>
-        </w:trPr>
-        <w:tc>
-          <w:tcPr>
-            <w:tcW w:w="1194" w:type="dxa"/>
-            <w:shd w:val="clear" w:color="auto" w:fill="auto"/>
-          </w:tcPr>
-          <w:p>
-            <w:pPr>
-              <w:pStyle w:val="TableContents"/>
-              <w:snapToGrid w:val="0"/>
-              <w:ind w:left="-142" w:firstLine="142"/>
-              <w:jc w:val="center"/>
-              <w:rPr>
-                <w:rFonts w:ascii="Arial" w:hAnsi="Arial" w:cs="Arial"/>
-                <w:sz w:val="20"/>
-                <w:szCs w:val="20"/>
-              </w:rPr>
-            </w:pPr>
-          </w:p>
-        </w:tc>
-        <w:tc>
-          <w:tcPr>
-            <w:tcW w:w="1708" w:type="dxa"/>
-            <w:tcBorders>
-              <w:bottom w:val="single" w:sz="4" w:space="0" w:color="auto"/>
-            </w:tcBorders>
-            <w:shd w:val="clear" w:color="auto" w:fill="auto"/>
-          </w:tcPr>
-          <w:p>
-            <w:pPr>
-              <w:pStyle w:val="TableContents"/>
-              <w:snapToGrid w:val="0"/>
-              <w:jc w:val="center"/>
-              <w:rPr>
-                <w:rFonts w:ascii="Arial" w:hAnsi="Arial" w:cs="Arial"/>
-                <w:b/>
-                <w:sz w:val="20"/>
-                <w:szCs w:val="20"/>
-                <w:highlight w:val="green"/>
-              </w:rPr>
-            </w:pPr>
-          </w:p>
-        </w:tc>
-        <w:tc>
-          <w:tcPr>
-            <w:tcW w:w="3392" w:type="dxa"/>
-            <w:tcBorders>
-              <w:bottom w:val="single" w:sz="4" w:space="0" w:color="auto"/>
-            </w:tcBorders>
-            <w:shd w:val="clear" w:color="auto" w:fill="auto"/>
-          </w:tcPr>
-          <w:p>
-            <w:pPr>
-              <w:pStyle w:val="TableContents"/>
-              <w:snapToGrid w:val="0"/>
-              <w:rPr>
-                <w:rFonts w:ascii="Arial" w:hAnsi="Arial" w:cs="Arial"/>
-                <w:sz w:val="20"/>
-                <w:szCs w:val="20"/>
-              </w:rPr>
-            </w:pPr>
-          </w:p>
-        </w:tc>
-        <w:tc>
-          <w:tcPr>
-            <w:tcW w:w="2535" w:type="dxa"/>
-            <w:tcBorders>
-              <w:bottom w:val="single" w:sz="4" w:space="0" w:color="auto"/>
-            </w:tcBorders>
-            <w:shd w:val="clear" w:color="auto" w:fill="auto"/>
-          </w:tcPr>
-          <w:p>
-            <w:pPr>
-              <w:pStyle w:val="TableContents"/>
-              <w:snapToGrid w:val="0"/>
-              <w:rPr>
-                <w:rFonts w:ascii="Arial" w:hAnsi="Arial" w:cs="Arial"/>
-                <w:sz w:val="20"/>
-                <w:szCs w:val="20"/>
-              </w:rPr>
-            </w:pPr>
-          </w:p>
-        </w:tc>
-        <w:tc>
-          <w:tcPr>
-            <w:tcW w:w="3802" w:type="dxa"/>
-            <w:tcBorders>
-              <w:bottom w:val="single" w:sz="4" w:space="0" w:color="auto"/>
-            </w:tcBorders>
-            <w:shd w:val="clear" w:color="auto" w:fill="auto"/>
-          </w:tcPr>
-          <w:p>
-            <w:pPr>
-              <w:pStyle w:val="TableContents"/>
-              <w:snapToGrid w:val="0"/>
-              <w:rPr>
-                <w:rFonts w:ascii="Arial" w:hAnsi="Arial" w:cs="Arial"/>
-                <w:sz w:val="20"/>
-                <w:szCs w:val="20"/>
-              </w:rPr>
-            </w:pPr>
-          </w:p>
-        </w:tc>
-        <w:tc>
-          <w:tcPr>
-            <w:tcW w:w="1523" w:type="dxa"/>
-            <w:tcBorders>
-              <w:bottom w:val="single" w:sz="4" w:space="0" w:color="auto"/>
-            </w:tcBorders>
-            <w:shd w:val="clear" w:color="auto" w:fill="auto"/>
-          </w:tcPr>
-          <w:p>
-            <w:pPr>
-              <w:pStyle w:val="TableContents"/>
-              <w:snapToGrid w:val="0"/>
-              <w:jc w:val="both"/>
-              <w:rPr>
-                <w:rFonts w:ascii="Arial" w:hAnsi="Arial" w:cs="Arial"/>
-                <w:sz w:val="20"/>
-                <w:szCs w:val="20"/>
-              </w:rPr>
-            </w:pPr>
-          </w:p>
-        </w:tc>
-      </w:tr>
-      <w:tr>
-        <w:trPr>
-          <w:trHeight w:val="204"/>
-        </w:trPr>
-        <w:tc>
-          <w:tcPr>
-            <w:tcW w:w="1194" w:type="dxa"/>
-          </w:tcPr>
-          <w:p>
-            <w:pPr>
-              <w:pStyle w:val="TableContents"/>
-              <w:snapToGrid w:val="0"/>
-              <w:ind w:left="-142" w:firstLine="142"/>
-              <w:jc w:val="center"/>
-              <w:rPr>
-                <w:rFonts w:ascii="Arial" w:hAnsi="Arial" w:cs="Arial"/>
-                <w:sz w:val="20"/>
-                <w:szCs w:val="20"/>
-              </w:rPr>
-            </w:pPr>
-          </w:p>
-        </w:tc>
-        <w:tc>
-          <w:tcPr>
-            <w:tcW w:w="1708" w:type="dxa"/>
-          </w:tcPr>
-          <w:p>
-            <w:pPr>
-              <w:pStyle w:val="TableContents"/>
-              <w:snapToGrid w:val="0"/>
-              <w:jc w:val="center"/>
-              <w:rPr>
-                <w:rFonts w:ascii="Arial" w:hAnsi="Arial" w:cs="Arial"/>
-                <w:b/>
-                <w:sz w:val="20"/>
-                <w:szCs w:val="20"/>
-              </w:rPr>
-            </w:pPr>
-          </w:p>
-        </w:tc>
-        <w:tc>
-          <w:tcPr>
-            <w:tcW w:w="3392" w:type="dxa"/>
-          </w:tcPr>
-          <w:p>
-            <w:pPr>
-              <w:pStyle w:val="TableContents"/>
-              <w:snapToGrid w:val="0"/>
-              <w:rPr>
-                <w:rFonts w:ascii="Arial" w:hAnsi="Arial" w:cs="Arial"/>
-                <w:sz w:val="20"/>
-                <w:szCs w:val="20"/>
-              </w:rPr>
-            </w:pPr>
-          </w:p>
-        </w:tc>
-        <w:tc>
-          <w:tcPr>
-            <w:tcW w:w="2535" w:type="dxa"/>
-          </w:tcPr>
-          <w:p>
-            <w:pPr>
-              <w:pStyle w:val="TableContents"/>
-              <w:snapToGrid w:val="0"/>
-              <w:rPr>
-                <w:rFonts w:ascii="Arial" w:hAnsi="Arial" w:cs="Arial"/>
-                <w:sz w:val="20"/>
-                <w:szCs w:val="20"/>
-              </w:rPr>
-            </w:pPr>
-          </w:p>
-        </w:tc>
-        <w:tc>
-          <w:tcPr>
-            <w:tcW w:w="3802" w:type="dxa"/>
-          </w:tcPr>
-          <w:p>
-            <w:pPr>
-              <w:pStyle w:val="TableContents"/>
-              <w:snapToGrid w:val="0"/>
-              <w:rPr>
-                <w:rFonts w:ascii="Arial" w:hAnsi="Arial" w:cs="Arial"/>
-                <w:sz w:val="20"/>
-                <w:szCs w:val="20"/>
-              </w:rPr>
-            </w:pPr>
-          </w:p>
-        </w:tc>
-        <w:tc>
-          <w:tcPr>
-            <w:tcW w:w="1523" w:type="dxa"/>
-          </w:tcPr>
-          <w:p>
-            <w:pPr>
-              <w:pStyle w:val="TableContents"/>
-              <w:snapToGrid w:val="0"/>
-              <w:jc w:val="both"/>
-              <w:rPr>
-                <w:rFonts w:ascii="Arial" w:hAnsi="Arial" w:cs="Arial"/>
-                <w:sz w:val="20"/>
-                <w:szCs w:val="20"/>
-              </w:rPr>
-            </w:pPr>
-          </w:p>
-        </w:tc>
-      </w:tr>
-      <w:tr>
-        <w:trPr>
-          <w:trHeight w:val="224"/>
-        </w:trPr>
-        <w:tc>
-          <w:tcPr>
-            <w:tcW w:w="1194" w:type="dxa"/>
-            <w:shd w:val="clear" w:color="auto" w:fill="auto"/>
-          </w:tcPr>
-          <w:p>
-            <w:pPr>
-              <w:pStyle w:val="TableContents"/>
-              <w:snapToGrid w:val="0"/>
-              <w:ind w:left="-142" w:firstLine="142"/>
-              <w:jc w:val="center"/>
-              <w:rPr>
-                <w:rFonts w:ascii="Arial" w:hAnsi="Arial" w:cs="Arial"/>
-                <w:sz w:val="20"/>
-                <w:szCs w:val="20"/>
-              </w:rPr>
-            </w:pPr>
-          </w:p>
-        </w:tc>
-        <w:tc>
-          <w:tcPr>
-            <w:tcW w:w="1708" w:type="dxa"/>
-            <w:shd w:val="clear" w:color="auto" w:fill="auto"/>
-          </w:tcPr>
-          <w:p>
-            <w:pPr>
-              <w:pStyle w:val="TableContents"/>
-              <w:snapToGrid w:val="0"/>
-              <w:jc w:val="center"/>
-              <w:rPr>
-                <w:rFonts w:ascii="Arial" w:hAnsi="Arial" w:cs="Arial"/>
-                <w:b/>
-                <w:sz w:val="20"/>
-                <w:szCs w:val="20"/>
-              </w:rPr>
-            </w:pPr>
-          </w:p>
-        </w:tc>
-        <w:tc>
-          <w:tcPr>
-            <w:tcW w:w="3392" w:type="dxa"/>
-            <w:shd w:val="clear" w:color="auto" w:fill="auto"/>
-          </w:tcPr>
-          <w:p>
-            <w:pPr>
-              <w:pStyle w:val="TableContents"/>
-              <w:snapToGrid w:val="0"/>
-              <w:rPr>
-                <w:rFonts w:ascii="Arial" w:hAnsi="Arial" w:cs="Arial"/>
-                <w:sz w:val="20"/>
-                <w:szCs w:val="20"/>
-              </w:rPr>
-            </w:pPr>
-          </w:p>
-        </w:tc>
-        <w:tc>
-          <w:tcPr>
-            <w:tcW w:w="2535" w:type="dxa"/>
-            <w:shd w:val="clear" w:color="auto" w:fill="auto"/>
-          </w:tcPr>
-          <w:p>
-            <w:pPr>
-              <w:pStyle w:val="TableContents"/>
-              <w:snapToGrid w:val="0"/>
-              <w:rPr>
-                <w:rFonts w:ascii="Arial" w:hAnsi="Arial" w:cs="Arial"/>
-                <w:sz w:val="20"/>
-                <w:szCs w:val="20"/>
-              </w:rPr>
-            </w:pPr>
-          </w:p>
-        </w:tc>
-        <w:tc>
-          <w:tcPr>
-            <w:tcW w:w="3802" w:type="dxa"/>
-            <w:shd w:val="clear" w:color="auto" w:fill="auto"/>
-          </w:tcPr>
-          <w:p>
-            <w:pPr>
-              <w:pStyle w:val="TableContents"/>
-              <w:snapToGrid w:val="0"/>
-              <w:rPr>
-                <w:rFonts w:ascii="Arial" w:hAnsi="Arial" w:cs="Arial"/>
-                <w:sz w:val="20"/>
-                <w:szCs w:val="20"/>
-              </w:rPr>
-            </w:pPr>
-          </w:p>
-        </w:tc>
-        <w:tc>
-          <w:tcPr>
-            <w:tcW w:w="1523" w:type="dxa"/>
-            <w:shd w:val="clear" w:color="auto" w:fill="auto"/>
-          </w:tcPr>
-          <w:p>
-            <w:pPr>
-              <w:pStyle w:val="TableContents"/>
-              <w:snapToGrid w:val="0"/>
-              <w:jc w:val="both"/>
-              <w:rPr>
-                <w:rFonts w:ascii="Arial" w:hAnsi="Arial" w:cs="Arial"/>
-                <w:sz w:val="20"/>
-                <w:szCs w:val="20"/>
-              </w:rPr>
-            </w:pPr>
-          </w:p>
-        </w:tc>
-      </w:tr>
-      <w:tr>
-        <w:trPr>
-          <w:trHeight w:val="204"/>
-        </w:trPr>
-        <w:tc>
-          <w:tcPr>
-            <w:tcW w:w="1194" w:type="dxa"/>
-            <w:shd w:val="clear" w:color="auto" w:fill="auto"/>
-          </w:tcPr>
-          <w:p>
-            <w:pPr>
-              <w:pStyle w:val="TableContents"/>
-              <w:snapToGrid w:val="0"/>
-              <w:ind w:left="-142" w:firstLine="142"/>
-              <w:jc w:val="center"/>
-              <w:rPr>
-                <w:rFonts w:ascii="Arial" w:hAnsi="Arial" w:cs="Arial"/>
-                <w:sz w:val="20"/>
-                <w:szCs w:val="20"/>
-              </w:rPr>
-            </w:pPr>
-          </w:p>
-        </w:tc>
-        <w:tc>
-          <w:tcPr>
-            <w:tcW w:w="1708" w:type="dxa"/>
-            <w:shd w:val="clear" w:color="auto" w:fill="auto"/>
-          </w:tcPr>
-          <w:p>
-            <w:pPr>
-              <w:pStyle w:val="TableContents"/>
-              <w:snapToGrid w:val="0"/>
-              <w:jc w:val="center"/>
-              <w:rPr>
-                <w:rFonts w:ascii="Arial" w:hAnsi="Arial" w:cs="Arial"/>
-                <w:b/>
-                <w:sz w:val="20"/>
-                <w:szCs w:val="20"/>
-              </w:rPr>
-            </w:pPr>
-          </w:p>
-        </w:tc>
-        <w:tc>
-          <w:tcPr>
-            <w:tcW w:w="3392" w:type="dxa"/>
-            <w:shd w:val="clear" w:color="auto" w:fill="auto"/>
-          </w:tcPr>
-          <w:p>
-            <w:pPr>
-              <w:pStyle w:val="TableContents"/>
-              <w:snapToGrid w:val="0"/>
-              <w:rPr>
-                <w:rFonts w:ascii="Arial" w:hAnsi="Arial" w:cs="Arial"/>
-                <w:sz w:val="20"/>
-                <w:szCs w:val="20"/>
-              </w:rPr>
-            </w:pPr>
-          </w:p>
-        </w:tc>
-        <w:tc>
-          <w:tcPr>
-            <w:tcW w:w="2535" w:type="dxa"/>
-            <w:shd w:val="clear" w:color="auto" w:fill="auto"/>
-          </w:tcPr>
-          <w:p>
-            <w:pPr>
-              <w:pStyle w:val="TableContents"/>
-              <w:snapToGrid w:val="0"/>
-              <w:rPr>
-                <w:rFonts w:ascii="Arial" w:hAnsi="Arial" w:cs="Arial"/>
-                <w:sz w:val="20"/>
-                <w:szCs w:val="20"/>
-              </w:rPr>
-            </w:pPr>
-          </w:p>
-        </w:tc>
-        <w:tc>
-          <w:tcPr>
-            <w:tcW w:w="3802" w:type="dxa"/>
-            <w:shd w:val="clear" w:color="auto" w:fill="auto"/>
-          </w:tcPr>
-          <w:p>
-            <w:pPr>
-              <w:pStyle w:val="TableContents"/>
-              <w:snapToGrid w:val="0"/>
-              <w:rPr>
-                <w:rFonts w:ascii="Arial" w:hAnsi="Arial" w:cs="Arial"/>
-                <w:sz w:val="20"/>
-                <w:szCs w:val="20"/>
-              </w:rPr>
-            </w:pPr>
-          </w:p>
-        </w:tc>
-        <w:tc>
-          <w:tcPr>
-            <w:tcW w:w="1523" w:type="dxa"/>
-            <w:shd w:val="clear" w:color="auto" w:fill="auto"/>
-          </w:tcPr>
-          <w:p>
-            <w:pPr>
-              <w:pStyle w:val="TableContents"/>
-              <w:snapToGrid w:val="0"/>
-              <w:jc w:val="both"/>
-              <w:rPr>
-                <w:rFonts w:ascii="Arial" w:hAnsi="Arial" w:cs="Arial"/>
-                <w:sz w:val="20"/>
-                <w:szCs w:val="20"/>
-              </w:rPr>
-            </w:pPr>
+              <w:pStyle w:val="Prrafodelista"/>
+            </w:pPr>
+            <w:r>
+              <w:t>Participación</w:t>
+            </w:r>
+            <w:r>
+              <w:t xml:space="preserve"> en clases</w:t>
+            </w:r>
           </w:p>
         </w:tc>
       </w:tr>
     </w:tbl>
-    <w:p/>
+    <w:p>
+      <w:pPr>
+        <w:numPr>
+          <w:ilvl w:val="0"/>
+          <w:numId w:val="0"/>
+        </w:numPr>
+        <w:rPr>
+          <w:vertAlign w:val="subscript"/>
+        </w:rPr>
+      </w:pPr>
+    </w:p>
     <w:sectPr>
       <w:pgSz w:w="16820" w:h="11900" w:orient="landscape"/>
       <w:pgMar w:top="1701" w:right="1417" w:bottom="1701" w:left="1417" w:header="708" w:footer="708" w:gutter="0"/>
@@ -3221,6 +3042,146 @@
 <file path=word/numbering.xml><?xml version="1.0" encoding="utf-8"?>
 <w:numbering xmlns:wpc="http://schemas.microsoft.com/office/word/2010/wordprocessingCanvas" xmlns:mo="http://schemas.microsoft.com/office/mac/office/2008/main" xmlns:mc="http://schemas.openxmlformats.org/markup-compatibility/2006" xmlns:mv="urn:schemas-microsoft-com:mac:vml" xmlns:o="urn:schemas-microsoft-com:office:office" xmlns:r="http://schemas.openxmlformats.org/officeDocument/2006/relationships" xmlns:m="http://schemas.openxmlformats.org/officeDocument/2006/math" xmlns:v="urn:schemas-microsoft-com:vml" xmlns:wp14="http://schemas.microsoft.com/office/word/2010/wordprocessingDrawing" xmlns:wp="http://schemas.openxmlformats.org/drawingml/2006/wordprocessingDrawing" xmlns:w10="urn:schemas-microsoft-com:office:word" xmlns:w="http://schemas.openxmlformats.org/wordprocessingml/2006/main" xmlns:w14="http://schemas.microsoft.com/office/word/2010/wordml" xmlns:w15="http://schemas.microsoft.com/office/word/2012/wordml" xmlns:wpg="http://schemas.microsoft.com/office/word/2010/wordprocessingGroup" xmlns:wpi="http://schemas.microsoft.com/office/word/2010/wordprocessingInk" xmlns:wne="http://schemas.microsoft.com/office/word/2006/wordml" xmlns:wps="http://schemas.microsoft.com/office/word/2010/wordprocessingShape" mc:Ignorable="w14 w15 wp14">
   <w:abstractNum w:abstractNumId="0">
+    <w:nsid w:val="FFFFFF1D"/>
+    <w:multiLevelType w:val="multilevel"/>
+    <w:tmpl w:val="F37C7E66"/>
+    <w:lvl w:ilvl="0">
+      <w:start w:val="1"/>
+      <w:numFmt w:val="bullet"/>
+      <w:lvlText w:val=""/>
+      <w:lvlJc w:val="left"/>
+      <w:pPr>
+        <w:tabs>
+          <w:tab w:val="num" w:pos="0"/>
+        </w:tabs>
+        <w:ind w:left="0" w:firstLine="0"/>
+      </w:pPr>
+      <w:rPr>
+        <w:rFonts w:ascii="Symbol" w:hAnsi="Symbol" w:hint="default"/>
+      </w:rPr>
+    </w:lvl>
+    <w:lvl w:ilvl="1">
+      <w:start w:val="1"/>
+      <w:numFmt w:val="bullet"/>
+      <w:lvlText w:val=""/>
+      <w:lvlJc w:val="left"/>
+      <w:pPr>
+        <w:tabs>
+          <w:tab w:val="num" w:pos="720"/>
+        </w:tabs>
+        <w:ind w:left="1080" w:hanging="360"/>
+      </w:pPr>
+      <w:rPr>
+        <w:rFonts w:ascii="Symbol" w:hAnsi="Symbol" w:hint="default"/>
+      </w:rPr>
+    </w:lvl>
+    <w:lvl w:ilvl="2">
+      <w:start w:val="1"/>
+      <w:numFmt w:val="bullet"/>
+      <w:lvlText w:val="o"/>
+      <w:lvlJc w:val="left"/>
+      <w:pPr>
+        <w:tabs>
+          <w:tab w:val="num" w:pos="1440"/>
+        </w:tabs>
+        <w:ind w:left="1800" w:hanging="360"/>
+      </w:pPr>
+      <w:rPr>
+        <w:rFonts w:ascii="Courier New" w:hAnsi="Courier New" w:cs="Courier New" w:hint="default"/>
+      </w:rPr>
+    </w:lvl>
+    <w:lvl w:ilvl="3">
+      <w:start w:val="1"/>
+      <w:numFmt w:val="bullet"/>
+      <w:lvlText w:val=""/>
+      <w:lvlJc w:val="left"/>
+      <w:pPr>
+        <w:tabs>
+          <w:tab w:val="num" w:pos="2160"/>
+        </w:tabs>
+        <w:ind w:left="2520" w:hanging="360"/>
+      </w:pPr>
+      <w:rPr>
+        <w:rFonts w:ascii="Wingdings" w:hAnsi="Wingdings" w:hint="default"/>
+      </w:rPr>
+    </w:lvl>
+    <w:lvl w:ilvl="4">
+      <w:start w:val="1"/>
+      <w:numFmt w:val="bullet"/>
+      <w:lvlText w:val=""/>
+      <w:lvlJc w:val="left"/>
+      <w:pPr>
+        <w:tabs>
+          <w:tab w:val="num" w:pos="2880"/>
+        </w:tabs>
+        <w:ind w:left="3240" w:hanging="360"/>
+      </w:pPr>
+      <w:rPr>
+        <w:rFonts w:ascii="Wingdings" w:hAnsi="Wingdings" w:hint="default"/>
+      </w:rPr>
+    </w:lvl>
+    <w:lvl w:ilvl="5">
+      <w:start w:val="1"/>
+      <w:numFmt w:val="bullet"/>
+      <w:lvlText w:val=""/>
+      <w:lvlJc w:val="left"/>
+      <w:pPr>
+        <w:tabs>
+          <w:tab w:val="num" w:pos="3600"/>
+        </w:tabs>
+        <w:ind w:left="3960" w:hanging="360"/>
+      </w:pPr>
+      <w:rPr>
+        <w:rFonts w:ascii="Symbol" w:hAnsi="Symbol" w:hint="default"/>
+      </w:rPr>
+    </w:lvl>
+    <w:lvl w:ilvl="6">
+      <w:start w:val="1"/>
+      <w:numFmt w:val="bullet"/>
+      <w:lvlText w:val="o"/>
+      <w:lvlJc w:val="left"/>
+      <w:pPr>
+        <w:tabs>
+          <w:tab w:val="num" w:pos="4320"/>
+        </w:tabs>
+        <w:ind w:left="4680" w:hanging="360"/>
+      </w:pPr>
+      <w:rPr>
+        <w:rFonts w:ascii="Courier New" w:hAnsi="Courier New" w:cs="Courier New" w:hint="default"/>
+      </w:rPr>
+    </w:lvl>
+    <w:lvl w:ilvl="7">
+      <w:start w:val="1"/>
+      <w:numFmt w:val="bullet"/>
+      <w:lvlText w:val=""/>
+      <w:lvlJc w:val="left"/>
+      <w:pPr>
+        <w:tabs>
+          <w:tab w:val="num" w:pos="5040"/>
+        </w:tabs>
+        <w:ind w:left="5400" w:hanging="360"/>
+      </w:pPr>
+      <w:rPr>
+        <w:rFonts w:ascii="Wingdings" w:hAnsi="Wingdings" w:hint="default"/>
+      </w:rPr>
+    </w:lvl>
+    <w:lvl w:ilvl="8">
+      <w:start w:val="1"/>
+      <w:numFmt w:val="bullet"/>
+      <w:lvlText w:val=""/>
+      <w:lvlJc w:val="left"/>
+      <w:pPr>
+        <w:tabs>
+          <w:tab w:val="num" w:pos="5760"/>
+        </w:tabs>
+        <w:ind w:left="6120" w:hanging="360"/>
+      </w:pPr>
+      <w:rPr>
+        <w:rFonts w:ascii="Wingdings" w:hAnsi="Wingdings" w:hint="default"/>
+      </w:rPr>
+    </w:lvl>
+  </w:abstractNum>
+  <w:abstractNum w:abstractNumId="1">
     <w:nsid w:val="09302C24"/>
     <w:multiLevelType w:val="hybridMultilevel"/>
     <w:tmpl w:val="2BB8A7E4"/>
@@ -3306,7 +3267,347 @@
       </w:pPr>
     </w:lvl>
   </w:abstractNum>
-  <w:abstractNum w:abstractNumId="1">
+  <w:abstractNum w:abstractNumId="2">
+    <w:nsid w:val="0C2221FD"/>
+    <w:multiLevelType w:val="multilevel"/>
+    <w:tmpl w:val="96B29F64"/>
+    <w:lvl w:ilvl="0">
+      <w:start w:val="1"/>
+      <w:numFmt w:val="bullet"/>
+      <w:lvlText w:val=""/>
+      <w:lvlJc w:val="left"/>
+      <w:pPr>
+        <w:ind w:left="720" w:hanging="360"/>
+      </w:pPr>
+      <w:rPr>
+        <w:rFonts w:ascii="Symbol" w:hAnsi="Symbol" w:hint="default"/>
+      </w:rPr>
+    </w:lvl>
+    <w:lvl w:ilvl="1">
+      <w:start w:val="1"/>
+      <w:numFmt w:val="bullet"/>
+      <w:lvlText w:val="o"/>
+      <w:lvlJc w:val="left"/>
+      <w:pPr>
+        <w:ind w:left="1440" w:hanging="360"/>
+      </w:pPr>
+      <w:rPr>
+        <w:rFonts w:ascii="Courier New" w:hAnsi="Courier New" w:cs="Courier New" w:hint="default"/>
+      </w:rPr>
+    </w:lvl>
+    <w:lvl w:ilvl="2">
+      <w:start w:val="1"/>
+      <w:numFmt w:val="bullet"/>
+      <w:lvlText w:val=""/>
+      <w:lvlJc w:val="left"/>
+      <w:pPr>
+        <w:ind w:left="2160" w:hanging="360"/>
+      </w:pPr>
+      <w:rPr>
+        <w:rFonts w:ascii="Wingdings" w:hAnsi="Wingdings" w:hint="default"/>
+      </w:rPr>
+    </w:lvl>
+    <w:lvl w:ilvl="3">
+      <w:start w:val="1"/>
+      <w:numFmt w:val="bullet"/>
+      <w:lvlText w:val=""/>
+      <w:lvlJc w:val="left"/>
+      <w:pPr>
+        <w:ind w:left="2880" w:hanging="360"/>
+      </w:pPr>
+      <w:rPr>
+        <w:rFonts w:ascii="Symbol" w:hAnsi="Symbol" w:hint="default"/>
+      </w:rPr>
+    </w:lvl>
+    <w:lvl w:ilvl="4">
+      <w:start w:val="1"/>
+      <w:numFmt w:val="bullet"/>
+      <w:lvlText w:val="o"/>
+      <w:lvlJc w:val="left"/>
+      <w:pPr>
+        <w:ind w:left="3600" w:hanging="360"/>
+      </w:pPr>
+      <w:rPr>
+        <w:rFonts w:ascii="Courier New" w:hAnsi="Courier New" w:cs="Courier New" w:hint="default"/>
+      </w:rPr>
+    </w:lvl>
+    <w:lvl w:ilvl="5">
+      <w:start w:val="1"/>
+      <w:numFmt w:val="bullet"/>
+      <w:lvlText w:val=""/>
+      <w:lvlJc w:val="left"/>
+      <w:pPr>
+        <w:ind w:left="4320" w:hanging="360"/>
+      </w:pPr>
+      <w:rPr>
+        <w:rFonts w:ascii="Wingdings" w:hAnsi="Wingdings" w:hint="default"/>
+      </w:rPr>
+    </w:lvl>
+    <w:lvl w:ilvl="6">
+      <w:start w:val="1"/>
+      <w:numFmt w:val="bullet"/>
+      <w:lvlText w:val=""/>
+      <w:lvlJc w:val="left"/>
+      <w:pPr>
+        <w:ind w:left="5040" w:hanging="360"/>
+      </w:pPr>
+      <w:rPr>
+        <w:rFonts w:ascii="Symbol" w:hAnsi="Symbol" w:hint="default"/>
+      </w:rPr>
+    </w:lvl>
+    <w:lvl w:ilvl="7">
+      <w:start w:val="1"/>
+      <w:numFmt w:val="bullet"/>
+      <w:lvlText w:val="o"/>
+      <w:lvlJc w:val="left"/>
+      <w:pPr>
+        <w:ind w:left="5760" w:hanging="360"/>
+      </w:pPr>
+      <w:rPr>
+        <w:rFonts w:ascii="Courier New" w:hAnsi="Courier New" w:cs="Courier New" w:hint="default"/>
+      </w:rPr>
+    </w:lvl>
+    <w:lvl w:ilvl="8">
+      <w:start w:val="1"/>
+      <w:numFmt w:val="bullet"/>
+      <w:lvlText w:val=""/>
+      <w:lvlJc w:val="left"/>
+      <w:pPr>
+        <w:ind w:left="6480" w:hanging="360"/>
+      </w:pPr>
+      <w:rPr>
+        <w:rFonts w:ascii="Wingdings" w:hAnsi="Wingdings" w:hint="default"/>
+      </w:rPr>
+    </w:lvl>
+  </w:abstractNum>
+  <w:abstractNum w:abstractNumId="3">
+    <w:nsid w:val="0E4F2577"/>
+    <w:multiLevelType w:val="multilevel"/>
+    <w:tmpl w:val="63C851DA"/>
+    <w:lvl w:ilvl="0">
+      <w:start w:val="1"/>
+      <w:numFmt w:val="bullet"/>
+      <w:lvlText w:val=""/>
+      <w:lvlJc w:val="left"/>
+      <w:pPr>
+        <w:ind w:left="226" w:hanging="113"/>
+      </w:pPr>
+      <w:rPr>
+        <w:rFonts w:ascii="Symbol" w:hAnsi="Symbol" w:hint="default"/>
+      </w:rPr>
+    </w:lvl>
+    <w:lvl w:ilvl="1">
+      <w:start w:val="1"/>
+      <w:numFmt w:val="bullet"/>
+      <w:lvlText w:val="o"/>
+      <w:lvlJc w:val="left"/>
+      <w:pPr>
+        <w:ind w:left="1440" w:hanging="360"/>
+      </w:pPr>
+      <w:rPr>
+        <w:rFonts w:ascii="Courier New" w:hAnsi="Courier New" w:cs="Courier New" w:hint="default"/>
+      </w:rPr>
+    </w:lvl>
+    <w:lvl w:ilvl="2">
+      <w:start w:val="1"/>
+      <w:numFmt w:val="bullet"/>
+      <w:lvlText w:val=""/>
+      <w:lvlJc w:val="left"/>
+      <w:pPr>
+        <w:ind w:left="2160" w:hanging="360"/>
+      </w:pPr>
+      <w:rPr>
+        <w:rFonts w:ascii="Wingdings" w:hAnsi="Wingdings" w:hint="default"/>
+      </w:rPr>
+    </w:lvl>
+    <w:lvl w:ilvl="3">
+      <w:start w:val="1"/>
+      <w:numFmt w:val="bullet"/>
+      <w:lvlText w:val=""/>
+      <w:lvlJc w:val="left"/>
+      <w:pPr>
+        <w:ind w:left="2880" w:hanging="360"/>
+      </w:pPr>
+      <w:rPr>
+        <w:rFonts w:ascii="Symbol" w:hAnsi="Symbol" w:hint="default"/>
+      </w:rPr>
+    </w:lvl>
+    <w:lvl w:ilvl="4">
+      <w:start w:val="1"/>
+      <w:numFmt w:val="bullet"/>
+      <w:lvlText w:val="o"/>
+      <w:lvlJc w:val="left"/>
+      <w:pPr>
+        <w:ind w:left="3600" w:hanging="360"/>
+      </w:pPr>
+      <w:rPr>
+        <w:rFonts w:ascii="Courier New" w:hAnsi="Courier New" w:cs="Courier New" w:hint="default"/>
+      </w:rPr>
+    </w:lvl>
+    <w:lvl w:ilvl="5">
+      <w:start w:val="1"/>
+      <w:numFmt w:val="bullet"/>
+      <w:lvlText w:val=""/>
+      <w:lvlJc w:val="left"/>
+      <w:pPr>
+        <w:ind w:left="4320" w:hanging="360"/>
+      </w:pPr>
+      <w:rPr>
+        <w:rFonts w:ascii="Wingdings" w:hAnsi="Wingdings" w:hint="default"/>
+      </w:rPr>
+    </w:lvl>
+    <w:lvl w:ilvl="6">
+      <w:start w:val="1"/>
+      <w:numFmt w:val="bullet"/>
+      <w:lvlText w:val=""/>
+      <w:lvlJc w:val="left"/>
+      <w:pPr>
+        <w:ind w:left="5040" w:hanging="360"/>
+      </w:pPr>
+      <w:rPr>
+        <w:rFonts w:ascii="Symbol" w:hAnsi="Symbol" w:hint="default"/>
+      </w:rPr>
+    </w:lvl>
+    <w:lvl w:ilvl="7">
+      <w:start w:val="1"/>
+      <w:numFmt w:val="bullet"/>
+      <w:lvlText w:val="o"/>
+      <w:lvlJc w:val="left"/>
+      <w:pPr>
+        <w:ind w:left="5760" w:hanging="360"/>
+      </w:pPr>
+      <w:rPr>
+        <w:rFonts w:ascii="Courier New" w:hAnsi="Courier New" w:cs="Courier New" w:hint="default"/>
+      </w:rPr>
+    </w:lvl>
+    <w:lvl w:ilvl="8">
+      <w:start w:val="1"/>
+      <w:numFmt w:val="bullet"/>
+      <w:lvlText w:val=""/>
+      <w:lvlJc w:val="left"/>
+      <w:pPr>
+        <w:ind w:left="6480" w:hanging="360"/>
+      </w:pPr>
+      <w:rPr>
+        <w:rFonts w:ascii="Wingdings" w:hAnsi="Wingdings" w:hint="default"/>
+      </w:rPr>
+    </w:lvl>
+  </w:abstractNum>
+  <w:abstractNum w:abstractNumId="4">
+    <w:nsid w:val="18AD5828"/>
+    <w:multiLevelType w:val="hybridMultilevel"/>
+    <w:tmpl w:val="5D5ADB86"/>
+    <w:lvl w:ilvl="0" w:tplc="0432473C">
+      <w:start w:val="1"/>
+      <w:numFmt w:val="bullet"/>
+      <w:pStyle w:val="Normal"/>
+      <w:lvlText w:val="–"/>
+      <w:lvlJc w:val="left"/>
+      <w:pPr>
+        <w:ind w:left="340" w:hanging="227"/>
+      </w:pPr>
+      <w:rPr>
+        <w:rFonts w:ascii="Calibri" w:hAnsi="Calibri" w:hint="default"/>
+      </w:rPr>
+    </w:lvl>
+    <w:lvl w:ilvl="1" w:tplc="040A0003" w:tentative="1">
+      <w:start w:val="1"/>
+      <w:numFmt w:val="bullet"/>
+      <w:lvlText w:val="o"/>
+      <w:lvlJc w:val="left"/>
+      <w:pPr>
+        <w:ind w:left="1440" w:hanging="360"/>
+      </w:pPr>
+      <w:rPr>
+        <w:rFonts w:ascii="Courier New" w:hAnsi="Courier New" w:cs="Courier New" w:hint="default"/>
+      </w:rPr>
+    </w:lvl>
+    <w:lvl w:ilvl="2" w:tplc="040A0005" w:tentative="1">
+      <w:start w:val="1"/>
+      <w:numFmt w:val="bullet"/>
+      <w:lvlText w:val=""/>
+      <w:lvlJc w:val="left"/>
+      <w:pPr>
+        <w:ind w:left="2160" w:hanging="360"/>
+      </w:pPr>
+      <w:rPr>
+        <w:rFonts w:ascii="Wingdings" w:hAnsi="Wingdings" w:hint="default"/>
+      </w:rPr>
+    </w:lvl>
+    <w:lvl w:ilvl="3" w:tplc="040A0001" w:tentative="1">
+      <w:start w:val="1"/>
+      <w:numFmt w:val="bullet"/>
+      <w:lvlText w:val=""/>
+      <w:lvlJc w:val="left"/>
+      <w:pPr>
+        <w:ind w:left="2880" w:hanging="360"/>
+      </w:pPr>
+      <w:rPr>
+        <w:rFonts w:ascii="Symbol" w:hAnsi="Symbol" w:hint="default"/>
+      </w:rPr>
+    </w:lvl>
+    <w:lvl w:ilvl="4" w:tplc="040A0003" w:tentative="1">
+      <w:start w:val="1"/>
+      <w:numFmt w:val="bullet"/>
+      <w:lvlText w:val="o"/>
+      <w:lvlJc w:val="left"/>
+      <w:pPr>
+        <w:ind w:left="3600" w:hanging="360"/>
+      </w:pPr>
+      <w:rPr>
+        <w:rFonts w:ascii="Courier New" w:hAnsi="Courier New" w:cs="Courier New" w:hint="default"/>
+      </w:rPr>
+    </w:lvl>
+    <w:lvl w:ilvl="5" w:tplc="040A0005" w:tentative="1">
+      <w:start w:val="1"/>
+      <w:numFmt w:val="bullet"/>
+      <w:lvlText w:val=""/>
+      <w:lvlJc w:val="left"/>
+      <w:pPr>
+        <w:ind w:left="4320" w:hanging="360"/>
+      </w:pPr>
+      <w:rPr>
+        <w:rFonts w:ascii="Wingdings" w:hAnsi="Wingdings" w:hint="default"/>
+      </w:rPr>
+    </w:lvl>
+    <w:lvl w:ilvl="6" w:tplc="040A0001" w:tentative="1">
+      <w:start w:val="1"/>
+      <w:numFmt w:val="bullet"/>
+      <w:lvlText w:val=""/>
+      <w:lvlJc w:val="left"/>
+      <w:pPr>
+        <w:ind w:left="5040" w:hanging="360"/>
+      </w:pPr>
+      <w:rPr>
+        <w:rFonts w:ascii="Symbol" w:hAnsi="Symbol" w:hint="default"/>
+      </w:rPr>
+    </w:lvl>
+    <w:lvl w:ilvl="7" w:tplc="040A0003" w:tentative="1">
+      <w:start w:val="1"/>
+      <w:numFmt w:val="bullet"/>
+      <w:lvlText w:val="o"/>
+      <w:lvlJc w:val="left"/>
+      <w:pPr>
+        <w:ind w:left="5760" w:hanging="360"/>
+      </w:pPr>
+      <w:rPr>
+        <w:rFonts w:ascii="Courier New" w:hAnsi="Courier New" w:cs="Courier New" w:hint="default"/>
+      </w:rPr>
+    </w:lvl>
+    <w:lvl w:ilvl="8" w:tplc="040A0005" w:tentative="1">
+      <w:start w:val="1"/>
+      <w:numFmt w:val="bullet"/>
+      <w:lvlText w:val=""/>
+      <w:lvlJc w:val="left"/>
+      <w:pPr>
+        <w:ind w:left="6480" w:hanging="360"/>
+      </w:pPr>
+      <w:rPr>
+        <w:rFonts w:ascii="Wingdings" w:hAnsi="Wingdings" w:hint="default"/>
+      </w:rPr>
+    </w:lvl>
+  </w:abstractNum>
+  <w:abstractNum w:abstractNumId="5">
     <w:nsid w:val="2E791A50"/>
     <w:multiLevelType w:val="hybridMultilevel"/>
     <w:tmpl w:val="365AA780"/>
@@ -3446,7 +3747,119 @@
       </w:rPr>
     </w:lvl>
   </w:abstractNum>
-  <w:abstractNum w:abstractNumId="2">
+  <w:abstractNum w:abstractNumId="6">
+    <w:nsid w:val="35D32527"/>
+    <w:multiLevelType w:val="hybridMultilevel"/>
+    <w:tmpl w:val="CD6C1DA2"/>
+    <w:lvl w:ilvl="0" w:tplc="CF56CE38">
+      <w:numFmt w:val="bullet"/>
+      <w:lvlText w:val="-"/>
+      <w:lvlJc w:val="left"/>
+      <w:pPr>
+        <w:ind w:left="720" w:hanging="360"/>
+      </w:pPr>
+      <w:rPr>
+        <w:rFonts w:ascii="Arial" w:eastAsia="Lucida Sans Unicode" w:hAnsi="Arial" w:cs="Arial" w:hint="default"/>
+      </w:rPr>
+    </w:lvl>
+    <w:lvl w:ilvl="1" w:tplc="040A0003" w:tentative="1">
+      <w:start w:val="1"/>
+      <w:numFmt w:val="bullet"/>
+      <w:lvlText w:val="o"/>
+      <w:lvlJc w:val="left"/>
+      <w:pPr>
+        <w:ind w:left="1440" w:hanging="360"/>
+      </w:pPr>
+      <w:rPr>
+        <w:rFonts w:ascii="Courier New" w:hAnsi="Courier New" w:cs="Courier New" w:hint="default"/>
+      </w:rPr>
+    </w:lvl>
+    <w:lvl w:ilvl="2" w:tplc="040A0005" w:tentative="1">
+      <w:start w:val="1"/>
+      <w:numFmt w:val="bullet"/>
+      <w:lvlText w:val=""/>
+      <w:lvlJc w:val="left"/>
+      <w:pPr>
+        <w:ind w:left="2160" w:hanging="360"/>
+      </w:pPr>
+      <w:rPr>
+        <w:rFonts w:ascii="Wingdings" w:hAnsi="Wingdings" w:hint="default"/>
+      </w:rPr>
+    </w:lvl>
+    <w:lvl w:ilvl="3" w:tplc="040A0001" w:tentative="1">
+      <w:start w:val="1"/>
+      <w:numFmt w:val="bullet"/>
+      <w:lvlText w:val=""/>
+      <w:lvlJc w:val="left"/>
+      <w:pPr>
+        <w:ind w:left="2880" w:hanging="360"/>
+      </w:pPr>
+      <w:rPr>
+        <w:rFonts w:ascii="Symbol" w:hAnsi="Symbol" w:hint="default"/>
+      </w:rPr>
+    </w:lvl>
+    <w:lvl w:ilvl="4" w:tplc="040A0003" w:tentative="1">
+      <w:start w:val="1"/>
+      <w:numFmt w:val="bullet"/>
+      <w:lvlText w:val="o"/>
+      <w:lvlJc w:val="left"/>
+      <w:pPr>
+        <w:ind w:left="3600" w:hanging="360"/>
+      </w:pPr>
+      <w:rPr>
+        <w:rFonts w:ascii="Courier New" w:hAnsi="Courier New" w:cs="Courier New" w:hint="default"/>
+      </w:rPr>
+    </w:lvl>
+    <w:lvl w:ilvl="5" w:tplc="040A0005" w:tentative="1">
+      <w:start w:val="1"/>
+      <w:numFmt w:val="bullet"/>
+      <w:lvlText w:val=""/>
+      <w:lvlJc w:val="left"/>
+      <w:pPr>
+        <w:ind w:left="4320" w:hanging="360"/>
+      </w:pPr>
+      <w:rPr>
+        <w:rFonts w:ascii="Wingdings" w:hAnsi="Wingdings" w:hint="default"/>
+      </w:rPr>
+    </w:lvl>
+    <w:lvl w:ilvl="6" w:tplc="040A0001" w:tentative="1">
+      <w:start w:val="1"/>
+      <w:numFmt w:val="bullet"/>
+      <w:lvlText w:val=""/>
+      <w:lvlJc w:val="left"/>
+      <w:pPr>
+        <w:ind w:left="5040" w:hanging="360"/>
+      </w:pPr>
+      <w:rPr>
+        <w:rFonts w:ascii="Symbol" w:hAnsi="Symbol" w:hint="default"/>
+      </w:rPr>
+    </w:lvl>
+    <w:lvl w:ilvl="7" w:tplc="040A0003" w:tentative="1">
+      <w:start w:val="1"/>
+      <w:numFmt w:val="bullet"/>
+      <w:lvlText w:val="o"/>
+      <w:lvlJc w:val="left"/>
+      <w:pPr>
+        <w:ind w:left="5760" w:hanging="360"/>
+      </w:pPr>
+      <w:rPr>
+        <w:rFonts w:ascii="Courier New" w:hAnsi="Courier New" w:cs="Courier New" w:hint="default"/>
+      </w:rPr>
+    </w:lvl>
+    <w:lvl w:ilvl="8" w:tplc="040A0005" w:tentative="1">
+      <w:start w:val="1"/>
+      <w:numFmt w:val="bullet"/>
+      <w:lvlText w:val=""/>
+      <w:lvlJc w:val="left"/>
+      <w:pPr>
+        <w:ind w:left="6480" w:hanging="360"/>
+      </w:pPr>
+      <w:rPr>
+        <w:rFonts w:ascii="Wingdings" w:hAnsi="Wingdings" w:hint="default"/>
+      </w:rPr>
+    </w:lvl>
+  </w:abstractNum>
+  <w:abstractNum w:abstractNumId="7">
     <w:nsid w:val="48871716"/>
     <w:multiLevelType w:val="hybridMultilevel"/>
     <w:tmpl w:val="A8345644"/>
@@ -3586,7 +3999,234 @@
       </w:rPr>
     </w:lvl>
   </w:abstractNum>
-  <w:abstractNum w:abstractNumId="3">
+  <w:abstractNum w:abstractNumId="8">
+    <w:nsid w:val="5BDA05E1"/>
+    <w:multiLevelType w:val="hybridMultilevel"/>
+    <w:tmpl w:val="02329CBA"/>
+    <w:lvl w:ilvl="0" w:tplc="1F204F06">
+      <w:start w:val="1"/>
+      <w:numFmt w:val="bullet"/>
+      <w:pStyle w:val="Prrafodelista"/>
+      <w:lvlText w:val="–"/>
+      <w:lvlJc w:val="left"/>
+      <w:pPr>
+        <w:ind w:left="226" w:hanging="113"/>
+      </w:pPr>
+      <w:rPr>
+        <w:rFonts w:ascii="Calibri" w:hAnsi="Calibri" w:hint="default"/>
+      </w:rPr>
+    </w:lvl>
+    <w:lvl w:ilvl="1" w:tplc="040A0003" w:tentative="1">
+      <w:start w:val="1"/>
+      <w:numFmt w:val="bullet"/>
+      <w:lvlText w:val="o"/>
+      <w:lvlJc w:val="left"/>
+      <w:pPr>
+        <w:ind w:left="1440" w:hanging="360"/>
+      </w:pPr>
+      <w:rPr>
+        <w:rFonts w:ascii="Courier New" w:hAnsi="Courier New" w:cs="Courier New" w:hint="default"/>
+      </w:rPr>
+    </w:lvl>
+    <w:lvl w:ilvl="2" w:tplc="040A0005" w:tentative="1">
+      <w:start w:val="1"/>
+      <w:numFmt w:val="bullet"/>
+      <w:lvlText w:val=""/>
+      <w:lvlJc w:val="left"/>
+      <w:pPr>
+        <w:ind w:left="2160" w:hanging="360"/>
+      </w:pPr>
+      <w:rPr>
+        <w:rFonts w:ascii="Wingdings" w:hAnsi="Wingdings" w:hint="default"/>
+      </w:rPr>
+    </w:lvl>
+    <w:lvl w:ilvl="3" w:tplc="040A0001" w:tentative="1">
+      <w:start w:val="1"/>
+      <w:numFmt w:val="bullet"/>
+      <w:lvlText w:val=""/>
+      <w:lvlJc w:val="left"/>
+      <w:pPr>
+        <w:ind w:left="2880" w:hanging="360"/>
+      </w:pPr>
+      <w:rPr>
+        <w:rFonts w:ascii="Symbol" w:hAnsi="Symbol" w:hint="default"/>
+      </w:rPr>
+    </w:lvl>
+    <w:lvl w:ilvl="4" w:tplc="040A0003" w:tentative="1">
+      <w:start w:val="1"/>
+      <w:numFmt w:val="bullet"/>
+      <w:lvlText w:val="o"/>
+      <w:lvlJc w:val="left"/>
+      <w:pPr>
+        <w:ind w:left="3600" w:hanging="360"/>
+      </w:pPr>
+      <w:rPr>
+        <w:rFonts w:ascii="Courier New" w:hAnsi="Courier New" w:cs="Courier New" w:hint="default"/>
+      </w:rPr>
+    </w:lvl>
+    <w:lvl w:ilvl="5" w:tplc="040A0005" w:tentative="1">
+      <w:start w:val="1"/>
+      <w:numFmt w:val="bullet"/>
+      <w:lvlText w:val=""/>
+      <w:lvlJc w:val="left"/>
+      <w:pPr>
+        <w:ind w:left="4320" w:hanging="360"/>
+      </w:pPr>
+      <w:rPr>
+        <w:rFonts w:ascii="Wingdings" w:hAnsi="Wingdings" w:hint="default"/>
+      </w:rPr>
+    </w:lvl>
+    <w:lvl w:ilvl="6" w:tplc="040A0001" w:tentative="1">
+      <w:start w:val="1"/>
+      <w:numFmt w:val="bullet"/>
+      <w:lvlText w:val=""/>
+      <w:lvlJc w:val="left"/>
+      <w:pPr>
+        <w:ind w:left="5040" w:hanging="360"/>
+      </w:pPr>
+      <w:rPr>
+        <w:rFonts w:ascii="Symbol" w:hAnsi="Symbol" w:hint="default"/>
+      </w:rPr>
+    </w:lvl>
+    <w:lvl w:ilvl="7" w:tplc="040A0003" w:tentative="1">
+      <w:start w:val="1"/>
+      <w:numFmt w:val="bullet"/>
+      <w:lvlText w:val="o"/>
+      <w:lvlJc w:val="left"/>
+      <w:pPr>
+        <w:ind w:left="5760" w:hanging="360"/>
+      </w:pPr>
+      <w:rPr>
+        <w:rFonts w:ascii="Courier New" w:hAnsi="Courier New" w:cs="Courier New" w:hint="default"/>
+      </w:rPr>
+    </w:lvl>
+    <w:lvl w:ilvl="8" w:tplc="040A0005" w:tentative="1">
+      <w:start w:val="1"/>
+      <w:numFmt w:val="bullet"/>
+      <w:lvlText w:val=""/>
+      <w:lvlJc w:val="left"/>
+      <w:pPr>
+        <w:ind w:left="6480" w:hanging="360"/>
+      </w:pPr>
+      <w:rPr>
+        <w:rFonts w:ascii="Wingdings" w:hAnsi="Wingdings" w:hint="default"/>
+      </w:rPr>
+    </w:lvl>
+  </w:abstractNum>
+  <w:abstractNum w:abstractNumId="9">
+    <w:nsid w:val="659129D7"/>
+    <w:multiLevelType w:val="multilevel"/>
+    <w:tmpl w:val="B7B8C0F0"/>
+    <w:lvl w:ilvl="0">
+      <w:start w:val="1"/>
+      <w:numFmt w:val="bullet"/>
+      <w:lvlText w:val="-"/>
+      <w:lvlJc w:val="left"/>
+      <w:pPr>
+        <w:ind w:left="113" w:hanging="113"/>
+      </w:pPr>
+      <w:rPr>
+        <w:rFonts w:ascii="Calibri" w:hAnsi="Calibri" w:hint="default"/>
+      </w:rPr>
+    </w:lvl>
+    <w:lvl w:ilvl="1">
+      <w:start w:val="1"/>
+      <w:numFmt w:val="bullet"/>
+      <w:lvlText w:val="o"/>
+      <w:lvlJc w:val="left"/>
+      <w:pPr>
+        <w:ind w:left="1440" w:hanging="360"/>
+      </w:pPr>
+      <w:rPr>
+        <w:rFonts w:ascii="Courier New" w:hAnsi="Courier New" w:cs="Courier New" w:hint="default"/>
+      </w:rPr>
+    </w:lvl>
+    <w:lvl w:ilvl="2">
+      <w:start w:val="1"/>
+      <w:numFmt w:val="bullet"/>
+      <w:lvlText w:val=""/>
+      <w:lvlJc w:val="left"/>
+      <w:pPr>
+        <w:ind w:left="2160" w:hanging="360"/>
+      </w:pPr>
+      <w:rPr>
+        <w:rFonts w:ascii="Wingdings" w:hAnsi="Wingdings" w:hint="default"/>
+      </w:rPr>
+    </w:lvl>
+    <w:lvl w:ilvl="3">
+      <w:start w:val="1"/>
+      <w:numFmt w:val="bullet"/>
+      <w:lvlText w:val=""/>
+      <w:lvlJc w:val="left"/>
+      <w:pPr>
+        <w:ind w:left="2880" w:hanging="360"/>
+      </w:pPr>
+      <w:rPr>
+        <w:rFonts w:ascii="Symbol" w:hAnsi="Symbol" w:hint="default"/>
+      </w:rPr>
+    </w:lvl>
+    <w:lvl w:ilvl="4">
+      <w:start w:val="1"/>
+      <w:numFmt w:val="bullet"/>
+      <w:lvlText w:val="o"/>
+      <w:lvlJc w:val="left"/>
+      <w:pPr>
+        <w:ind w:left="3600" w:hanging="360"/>
+      </w:pPr>
+      <w:rPr>
+        <w:rFonts w:ascii="Courier New" w:hAnsi="Courier New" w:cs="Courier New" w:hint="default"/>
+      </w:rPr>
+    </w:lvl>
+    <w:lvl w:ilvl="5">
+      <w:start w:val="1"/>
+      <w:numFmt w:val="bullet"/>
+      <w:lvlText w:val=""/>
+      <w:lvlJc w:val="left"/>
+      <w:pPr>
+        <w:ind w:left="4320" w:hanging="360"/>
+      </w:pPr>
+      <w:rPr>
+        <w:rFonts w:ascii="Wingdings" w:hAnsi="Wingdings" w:hint="default"/>
+      </w:rPr>
+    </w:lvl>
+    <w:lvl w:ilvl="6">
+      <w:start w:val="1"/>
+      <w:numFmt w:val="bullet"/>
+      <w:lvlText w:val=""/>
+      <w:lvlJc w:val="left"/>
+      <w:pPr>
+        <w:ind w:left="5040" w:hanging="360"/>
+      </w:pPr>
+      <w:rPr>
+        <w:rFonts w:ascii="Symbol" w:hAnsi="Symbol" w:hint="default"/>
+      </w:rPr>
+    </w:lvl>
+    <w:lvl w:ilvl="7">
+      <w:start w:val="1"/>
+      <w:numFmt w:val="bullet"/>
+      <w:lvlText w:val="o"/>
+      <w:lvlJc w:val="left"/>
+      <w:pPr>
+        <w:ind w:left="5760" w:hanging="360"/>
+      </w:pPr>
+      <w:rPr>
+        <w:rFonts w:ascii="Courier New" w:hAnsi="Courier New" w:cs="Courier New" w:hint="default"/>
+      </w:rPr>
+    </w:lvl>
+    <w:lvl w:ilvl="8">
+      <w:start w:val="1"/>
+      <w:numFmt w:val="bullet"/>
+      <w:lvlText w:val=""/>
+      <w:lvlJc w:val="left"/>
+      <w:pPr>
+        <w:ind w:left="6480" w:hanging="360"/>
+      </w:pPr>
+      <w:rPr>
+        <w:rFonts w:ascii="Wingdings" w:hAnsi="Wingdings" w:hint="default"/>
+      </w:rPr>
+    </w:lvl>
+  </w:abstractNum>
+  <w:abstractNum w:abstractNumId="10">
     <w:nsid w:val="7B984642"/>
     <w:multiLevelType w:val="hybridMultilevel"/>
     <w:tmpl w:val="1A580188"/>
@@ -3673,16 +4313,37 @@
     </w:lvl>
   </w:abstractNum>
   <w:num w:numId="1">
+    <w:abstractNumId w:val="7"/>
+  </w:num>
+  <w:num w:numId="2">
+    <w:abstractNumId w:val="5"/>
+  </w:num>
+  <w:num w:numId="3">
+    <w:abstractNumId w:val="10"/>
+  </w:num>
+  <w:num w:numId="4">
+    <w:abstractNumId w:val="1"/>
+  </w:num>
+  <w:num w:numId="5">
+    <w:abstractNumId w:val="6"/>
+  </w:num>
+  <w:num w:numId="6">
+    <w:abstractNumId w:val="0"/>
+  </w:num>
+  <w:num w:numId="7">
+    <w:abstractNumId w:val="8"/>
+  </w:num>
+  <w:num w:numId="8">
     <w:abstractNumId w:val="2"/>
   </w:num>
-  <w:num w:numId="2">
-    <w:abstractNumId w:val="1"/>
+  <w:num w:numId="9">
+    <w:abstractNumId w:val="9"/>
   </w:num>
-  <w:num w:numId="3">
+  <w:num w:numId="10">
     <w:abstractNumId w:val="3"/>
   </w:num>
-  <w:num w:numId="4">
-    <w:abstractNumId w:val="0"/>
+  <w:num w:numId="11">
+    <w:abstractNumId w:val="4"/>
   </w:num>
 </w:numbering>
 </file>
@@ -4076,9 +4737,12 @@
   <w:style w:type="paragraph" w:default="1" w:styleId="Normal">
     <w:name w:val="Normal"/>
     <w:qFormat/>
-    <w:rsid w:val="008A546B"/>
+    <w:rsid w:val="000F79EA"/>
     <w:pPr>
       <w:widowControl w:val="0"/>
+      <w:numPr>
+        <w:numId w:val="11"/>
+      </w:numPr>
       <w:suppressAutoHyphens/>
     </w:pPr>
     <w:rPr>
@@ -4122,6 +4786,9 @@
     <w:rsid w:val="0035001F"/>
     <w:pPr>
       <w:widowControl/>
+      <w:numPr>
+        <w:numId w:val="0"/>
+      </w:numPr>
       <w:suppressAutoHyphens w:val="0"/>
     </w:pPr>
     <w:rPr>
@@ -4134,8 +4801,12 @@
   <w:style w:type="paragraph" w:customStyle="1" w:styleId="TableContents">
     <w:name w:val="Table Contents"/>
     <w:basedOn w:val="Normal"/>
-    <w:rsid w:val="008A546B"/>
+    <w:qFormat/>
+    <w:rsid w:val="00647F42"/>
     <w:pPr>
+      <w:numPr>
+        <w:numId w:val="0"/>
+      </w:numPr>
       <w:suppressLineNumbers/>
     </w:pPr>
   </w:style>
@@ -4162,12 +4833,14 @@
     <w:basedOn w:val="Normal"/>
     <w:uiPriority w:val="34"/>
     <w:qFormat/>
-    <w:rsid w:val="000B2233"/>
+    <w:rsid w:val="000F79EA"/>
     <w:pPr>
       <w:widowControl/>
+      <w:numPr>
+        <w:numId w:val="7"/>
+      </w:numPr>
       <w:suppressAutoHyphens w:val="0"/>
-      <w:spacing w:after="200" w:line="276" w:lineRule="auto"/>
-      <w:ind w:left="720"/>
+      <w:spacing w:before="120" w:after="240"/>
       <w:contextualSpacing/>
     </w:pPr>
     <w:rPr>
@@ -4214,6 +4887,9 @@
     <w:rsid w:val="000B2233"/>
     <w:pPr>
       <w:widowControl/>
+      <w:numPr>
+        <w:numId w:val="0"/>
+      </w:numPr>
       <w:suppressAutoHyphens w:val="0"/>
     </w:pPr>
     <w:rPr>
@@ -4246,6 +4922,9 @@
     <w:rsid w:val="000B2233"/>
     <w:pPr>
       <w:widowControl/>
+      <w:numPr>
+        <w:numId w:val="0"/>
+      </w:numPr>
       <w:suppressAutoHyphens w:val="0"/>
     </w:pPr>
     <w:rPr>
@@ -4275,6 +4954,9 @@
     <w:unhideWhenUsed/>
     <w:rsid w:val="00571FD6"/>
     <w:pPr>
+      <w:numPr>
+        <w:numId w:val="0"/>
+      </w:numPr>
       <w:tabs>
         <w:tab w:val="center" w:pos="4419"/>
         <w:tab w:val="right" w:pos="8838"/>
@@ -4302,6 +4984,9 @@
     <w:unhideWhenUsed/>
     <w:rsid w:val="00571FD6"/>
     <w:pPr>
+      <w:numPr>
+        <w:numId w:val="0"/>
+      </w:numPr>
       <w:tabs>
         <w:tab w:val="center" w:pos="4419"/>
         <w:tab w:val="right" w:pos="8838"/>

</xml_diff>

<commit_message>
updates a calendarizacion, cambio de Unidad 3
</commit_message>
<xml_diff>
--- a/Calendarización.docx
+++ b/Calendarización.docx
@@ -299,53 +299,37 @@
     </w:p>
     <w:p>
       <w:pPr>
-        <w:jc w:val="center"/>
+        <w:spacing w:line="360" w:lineRule="auto"/>
+        <w:jc w:val="both"/>
         <w:rPr>
           <w:rFonts w:asciiTheme="majorHAnsi" w:hAnsiTheme="majorHAnsi"/>
-        </w:rPr>
-      </w:pPr>
-    </w:p>
-    <w:p>
-      <w:pPr>
-        <w:jc w:val="center"/>
-        <w:rPr>
-          <w:rFonts w:asciiTheme="majorHAnsi" w:hAnsiTheme="majorHAnsi" w:cs="Tahoma"/>
-          <w:b/>
-          <w:sz w:val="22"/>
-          <w:szCs w:val="22"/>
-          <w:u w:val="single"/>
         </w:rPr>
       </w:pPr>
     </w:p>
     <w:tbl>
       <w:tblPr>
         <w:tblStyle w:val="Tablaconcuadrcula"/>
+        <w:tblpPr w:leftFromText="141" w:rightFromText="141" w:vertAnchor="text" w:horzAnchor="page" w:tblpX="1450" w:tblpY="109"/>
         <w:tblW w:w="14172" w:type="dxa"/>
-        <w:tblInd w:w="-5" w:type="dxa"/>
         <w:tblLook w:val="04A0" w:firstRow="1" w:lastRow="0" w:firstColumn="1" w:lastColumn="0" w:noHBand="0" w:noVBand="1"/>
       </w:tblPr>
       <w:tblGrid>
-        <w:gridCol w:w="1401"/>
-        <w:gridCol w:w="2536"/>
-        <w:gridCol w:w="2523"/>
-        <w:gridCol w:w="2122"/>
-        <w:gridCol w:w="1996"/>
-        <w:gridCol w:w="3594"/>
+        <w:gridCol w:w="999"/>
+        <w:gridCol w:w="1982"/>
+        <w:gridCol w:w="3544"/>
+        <w:gridCol w:w="2551"/>
+        <w:gridCol w:w="2410"/>
+        <w:gridCol w:w="2686"/>
       </w:tblGrid>
       <w:tr>
         <w:tc>
           <w:tcPr>
-            <w:tcW w:w="1401" w:type="dxa"/>
+            <w:tcW w:w="999" w:type="dxa"/>
             <w:shd w:val="clear" w:color="auto" w:fill="FFFFFF" w:themeFill="background1"/>
           </w:tcPr>
           <w:p>
             <w:pPr>
-              <w:pStyle w:val="Prrafodelista"/>
-              <w:spacing w:line="360" w:lineRule="auto"/>
-              <w:ind w:left="0"/>
-              <w:jc w:val="center"/>
-              <w:rPr>
-                <w:rFonts w:asciiTheme="majorHAnsi" w:hAnsiTheme="majorHAnsi"/>
+              <w:rPr>
                 <w:b/>
                 <w:sz w:val="20"/>
                 <w:szCs w:val="20"/>
@@ -353,7 +337,6 @@
             </w:pPr>
             <w:r>
               <w:rPr>
-                <w:rFonts w:asciiTheme="majorHAnsi" w:hAnsiTheme="majorHAnsi"/>
                 <w:b/>
                 <w:sz w:val="20"/>
                 <w:szCs w:val="20"/>
@@ -365,16 +348,11 @@
         </w:tc>
         <w:tc>
           <w:tcPr>
-            <w:tcW w:w="2536" w:type="dxa"/>
-          </w:tcPr>
-          <w:p>
-            <w:pPr>
-              <w:pStyle w:val="Prrafodelista"/>
-              <w:spacing w:line="360" w:lineRule="auto"/>
-              <w:ind w:left="0"/>
-              <w:jc w:val="center"/>
-              <w:rPr>
-                <w:rFonts w:asciiTheme="majorHAnsi" w:hAnsiTheme="majorHAnsi"/>
+            <w:tcW w:w="1982" w:type="dxa"/>
+          </w:tcPr>
+          <w:p>
+            <w:pPr>
+              <w:rPr>
                 <w:b/>
                 <w:sz w:val="20"/>
                 <w:szCs w:val="20"/>
@@ -382,7 +360,6 @@
             </w:pPr>
             <w:r>
               <w:rPr>
-                <w:rFonts w:asciiTheme="majorHAnsi" w:hAnsiTheme="majorHAnsi"/>
                 <w:b/>
                 <w:sz w:val="20"/>
                 <w:szCs w:val="20"/>
@@ -393,16 +370,11 @@
         </w:tc>
         <w:tc>
           <w:tcPr>
-            <w:tcW w:w="2523" w:type="dxa"/>
-          </w:tcPr>
-          <w:p>
-            <w:pPr>
-              <w:pStyle w:val="Prrafodelista"/>
-              <w:spacing w:line="360" w:lineRule="auto"/>
-              <w:ind w:left="0"/>
-              <w:jc w:val="center"/>
-              <w:rPr>
-                <w:rFonts w:asciiTheme="majorHAnsi" w:hAnsiTheme="majorHAnsi"/>
+            <w:tcW w:w="3544" w:type="dxa"/>
+          </w:tcPr>
+          <w:p>
+            <w:pPr>
+              <w:rPr>
                 <w:b/>
                 <w:sz w:val="20"/>
                 <w:szCs w:val="20"/>
@@ -410,7 +382,6 @@
             </w:pPr>
             <w:r>
               <w:rPr>
-                <w:rFonts w:asciiTheme="majorHAnsi" w:hAnsiTheme="majorHAnsi"/>
                 <w:b/>
                 <w:sz w:val="20"/>
                 <w:szCs w:val="20"/>
@@ -421,16 +392,11 @@
         </w:tc>
         <w:tc>
           <w:tcPr>
-            <w:tcW w:w="2122" w:type="dxa"/>
-          </w:tcPr>
-          <w:p>
-            <w:pPr>
-              <w:pStyle w:val="Prrafodelista"/>
-              <w:spacing w:line="360" w:lineRule="auto"/>
-              <w:ind w:left="0"/>
-              <w:jc w:val="center"/>
-              <w:rPr>
-                <w:rFonts w:asciiTheme="majorHAnsi" w:hAnsiTheme="majorHAnsi"/>
+            <w:tcW w:w="2551" w:type="dxa"/>
+          </w:tcPr>
+          <w:p>
+            <w:pPr>
+              <w:rPr>
                 <w:b/>
                 <w:sz w:val="20"/>
                 <w:szCs w:val="20"/>
@@ -438,7 +404,6 @@
             </w:pPr>
             <w:r>
               <w:rPr>
-                <w:rFonts w:asciiTheme="majorHAnsi" w:hAnsiTheme="majorHAnsi"/>
                 <w:b/>
                 <w:sz w:val="20"/>
                 <w:szCs w:val="20"/>
@@ -449,16 +414,11 @@
         </w:tc>
         <w:tc>
           <w:tcPr>
-            <w:tcW w:w="1996" w:type="dxa"/>
-          </w:tcPr>
-          <w:p>
-            <w:pPr>
-              <w:pStyle w:val="Prrafodelista"/>
-              <w:spacing w:line="360" w:lineRule="auto"/>
-              <w:ind w:left="0"/>
-              <w:jc w:val="center"/>
-              <w:rPr>
-                <w:rFonts w:asciiTheme="majorHAnsi" w:hAnsiTheme="majorHAnsi"/>
+            <w:tcW w:w="2410" w:type="dxa"/>
+          </w:tcPr>
+          <w:p>
+            <w:pPr>
+              <w:rPr>
                 <w:b/>
                 <w:sz w:val="20"/>
                 <w:szCs w:val="20"/>
@@ -466,7 +426,6 @@
             </w:pPr>
             <w:r>
               <w:rPr>
-                <w:rFonts w:asciiTheme="majorHAnsi" w:hAnsiTheme="majorHAnsi"/>
                 <w:b/>
                 <w:sz w:val="20"/>
                 <w:szCs w:val="20"/>
@@ -477,16 +436,11 @@
         </w:tc>
         <w:tc>
           <w:tcPr>
-            <w:tcW w:w="3594" w:type="dxa"/>
-          </w:tcPr>
-          <w:p>
-            <w:pPr>
-              <w:pStyle w:val="Prrafodelista"/>
-              <w:spacing w:line="360" w:lineRule="auto"/>
-              <w:ind w:left="0"/>
-              <w:jc w:val="center"/>
-              <w:rPr>
-                <w:rFonts w:asciiTheme="majorHAnsi" w:hAnsiTheme="majorHAnsi"/>
+            <w:tcW w:w="2686" w:type="dxa"/>
+          </w:tcPr>
+          <w:p>
+            <w:pPr>
+              <w:rPr>
                 <w:b/>
                 <w:sz w:val="20"/>
                 <w:szCs w:val="20"/>
@@ -494,7 +448,6 @@
             </w:pPr>
             <w:r>
               <w:rPr>
-                <w:rFonts w:asciiTheme="majorHAnsi" w:hAnsiTheme="majorHAnsi"/>
                 <w:b/>
                 <w:sz w:val="20"/>
                 <w:szCs w:val="20"/>
@@ -507,7 +460,7 @@
       <w:tr>
         <w:tc>
           <w:tcPr>
-            <w:tcW w:w="1401" w:type="dxa"/>
+            <w:tcW w:w="999" w:type="dxa"/>
             <w:shd w:val="clear" w:color="auto" w:fill="FFFFFF" w:themeFill="background1"/>
           </w:tcPr>
           <w:p>
@@ -564,7 +517,7 @@
         </w:tc>
         <w:tc>
           <w:tcPr>
-            <w:tcW w:w="2536" w:type="dxa"/>
+            <w:tcW w:w="1982" w:type="dxa"/>
           </w:tcPr>
           <w:p>
             <w:pPr>
@@ -582,24 +535,6 @@
                 <w:szCs w:val="18"/>
               </w:rPr>
               <w:t>Especificar número y nombre de la Unidad (una vez al comienzo)</w:t>
-            </w:r>
-          </w:p>
-          <w:p>
-            <w:pPr>
-              <w:jc w:val="both"/>
-              <w:rPr>
-                <w:rFonts w:asciiTheme="majorHAnsi" w:hAnsiTheme="majorHAnsi"/>
-                <w:sz w:val="18"/>
-                <w:szCs w:val="18"/>
-              </w:rPr>
-            </w:pPr>
-            <w:r>
-              <w:rPr>
-                <w:rFonts w:asciiTheme="majorHAnsi" w:hAnsiTheme="majorHAnsi"/>
-                <w:sz w:val="18"/>
-                <w:szCs w:val="18"/>
-              </w:rPr>
-              <w:t>Incorporar contenidos de cada unidad que se desarrollará por clase.</w:t>
             </w:r>
           </w:p>
           <w:p>
@@ -612,6 +547,14 @@
                 <w:szCs w:val="18"/>
               </w:rPr>
             </w:pPr>
+            <w:r>
+              <w:rPr>
+                <w:rFonts w:asciiTheme="majorHAnsi" w:hAnsiTheme="majorHAnsi"/>
+                <w:sz w:val="18"/>
+                <w:szCs w:val="18"/>
+              </w:rPr>
+              <w:t>Incorporar contenidos de cada unidad que se desarrollará por clase.</w:t>
+            </w:r>
           </w:p>
           <w:p>
             <w:pPr>
@@ -629,7 +572,7 @@
         </w:tc>
         <w:tc>
           <w:tcPr>
-            <w:tcW w:w="2523" w:type="dxa"/>
+            <w:tcW w:w="3544" w:type="dxa"/>
           </w:tcPr>
           <w:p>
             <w:pPr>
@@ -646,23 +589,7 @@
                 <w:sz w:val="18"/>
                 <w:szCs w:val="18"/>
               </w:rPr>
-              <w:t>Incorporar objetivos de aprendizaje o resultado de aprendizaje</w:t>
-            </w:r>
-            <w:r>
-              <w:rPr>
-                <w:rFonts w:asciiTheme="majorHAnsi" w:hAnsiTheme="majorHAnsi"/>
-                <w:sz w:val="18"/>
-                <w:szCs w:val="18"/>
-              </w:rPr>
-              <w:t xml:space="preserve"> </w:t>
-            </w:r>
-            <w:r>
-              <w:rPr>
-                <w:rFonts w:asciiTheme="majorHAnsi" w:hAnsiTheme="majorHAnsi"/>
-                <w:sz w:val="18"/>
-                <w:szCs w:val="18"/>
-              </w:rPr>
-              <w:t>declarado en el programa de asignatura</w:t>
+              <w:t>Incorporar objetivos de aprendizaje o resultado de aprendizaje declarado en el programa de asignatura</w:t>
             </w:r>
             <w:r>
               <w:rPr>
@@ -709,42 +636,8 @@
         </w:tc>
         <w:tc>
           <w:tcPr>
-            <w:tcW w:w="2122" w:type="dxa"/>
-          </w:tcPr>
-          <w:p>
-            <w:pPr>
-              <w:jc w:val="both"/>
-              <w:rPr>
-                <w:rFonts w:asciiTheme="majorHAnsi" w:eastAsia="Arial Unicode MS" w:hAnsiTheme="majorHAnsi" w:cs="Arial Unicode MS"/>
-                <w:sz w:val="18"/>
-                <w:szCs w:val="18"/>
-              </w:rPr>
-            </w:pPr>
-            <w:r>
-              <w:rPr>
-                <w:rFonts w:asciiTheme="majorHAnsi" w:hAnsiTheme="majorHAnsi"/>
-                <w:sz w:val="18"/>
-                <w:szCs w:val="18"/>
-              </w:rPr>
-              <w:t>Describir actividades</w:t>
-            </w:r>
-            <w:r>
-              <w:rPr>
-                <w:rFonts w:asciiTheme="majorHAnsi" w:hAnsiTheme="majorHAnsi"/>
-                <w:sz w:val="18"/>
-                <w:szCs w:val="18"/>
-              </w:rPr>
-              <w:t xml:space="preserve">  </w:t>
-            </w:r>
-            <w:r>
-              <w:rPr>
-                <w:rFonts w:asciiTheme="majorHAnsi" w:hAnsiTheme="majorHAnsi"/>
-                <w:sz w:val="18"/>
-                <w:szCs w:val="18"/>
-              </w:rPr>
-              <w:t xml:space="preserve">que los estudiantes realizarán en la clase para alcanzar los objetivos o resultados de aprendizaje de la unidad. </w:t>
-            </w:r>
-          </w:p>
+            <w:tcW w:w="2551" w:type="dxa"/>
+          </w:tcPr>
           <w:p>
             <w:pPr>
               <w:jc w:val="both"/>
@@ -755,6 +648,14 @@
                 <w:szCs w:val="18"/>
               </w:rPr>
             </w:pPr>
+            <w:r>
+              <w:rPr>
+                <w:rFonts w:asciiTheme="majorHAnsi" w:hAnsiTheme="majorHAnsi"/>
+                <w:sz w:val="18"/>
+                <w:szCs w:val="18"/>
+              </w:rPr>
+              <w:t xml:space="preserve">Describir actividades  que los estudiantes realizarán en la clase para alcanzar los objetivos o resultados de aprendizaje de la unidad. </w:t>
+            </w:r>
           </w:p>
           <w:p>
             <w:pPr>
@@ -772,7 +673,7 @@
         </w:tc>
         <w:tc>
           <w:tcPr>
-            <w:tcW w:w="1996" w:type="dxa"/>
+            <w:tcW w:w="2410" w:type="dxa"/>
           </w:tcPr>
           <w:p>
             <w:pPr>
@@ -790,7 +691,31 @@
                 <w:sz w:val="18"/>
                 <w:szCs w:val="18"/>
               </w:rPr>
-              <w:t>Señalar recursos bibliográficos, audiovisuales o tecnológicos de diverso tipo que servirá de apoyo a la clase.</w:t>
+              <w:t xml:space="preserve">Señalar </w:t>
+            </w:r>
+            <w:r>
+              <w:rPr>
+                <w:rFonts w:asciiTheme="majorHAnsi" w:hAnsiTheme="majorHAnsi"/>
+                <w:sz w:val="18"/>
+                <w:szCs w:val="18"/>
+              </w:rPr>
+              <w:t>recursos</w:t>
+            </w:r>
+            <w:r>
+              <w:rPr>
+                <w:rFonts w:asciiTheme="majorHAnsi" w:hAnsiTheme="majorHAnsi"/>
+                <w:sz w:val="18"/>
+                <w:szCs w:val="18"/>
+              </w:rPr>
+              <w:t xml:space="preserve"> </w:t>
+            </w:r>
+            <w:r>
+              <w:rPr>
+                <w:rFonts w:asciiTheme="majorHAnsi" w:hAnsiTheme="majorHAnsi"/>
+                <w:sz w:val="18"/>
+                <w:szCs w:val="18"/>
+              </w:rPr>
+              <w:t>bibliográficos, audiovisuales o tecnológicos de diverso tipo que servirá de apoyo a la clase.</w:t>
             </w:r>
           </w:p>
           <w:p>
@@ -809,26 +734,8 @@
         </w:tc>
         <w:tc>
           <w:tcPr>
-            <w:tcW w:w="3594" w:type="dxa"/>
-          </w:tcPr>
-          <w:p>
-            <w:pPr>
-              <w:jc w:val="both"/>
-              <w:rPr>
-                <w:rFonts w:asciiTheme="majorHAnsi" w:eastAsia="Arial Unicode MS" w:hAnsiTheme="majorHAnsi" w:cs="Arial Unicode MS"/>
-                <w:sz w:val="18"/>
-                <w:szCs w:val="18"/>
-              </w:rPr>
-            </w:pPr>
-            <w:r>
-              <w:rPr>
-                <w:rFonts w:asciiTheme="majorHAnsi" w:hAnsiTheme="majorHAnsi"/>
-                <w:sz w:val="18"/>
-                <w:szCs w:val="18"/>
-              </w:rPr>
-              <w:t xml:space="preserve">Señalar procedimiento  de evaluación que utilizará para verificar el avance en el aprendizaje de los estudiantes en la clase. </w:t>
-            </w:r>
-          </w:p>
+            <w:tcW w:w="2686" w:type="dxa"/>
+          </w:tcPr>
           <w:p>
             <w:pPr>
               <w:jc w:val="both"/>
@@ -839,6 +746,14 @@
                 <w:szCs w:val="18"/>
               </w:rPr>
             </w:pPr>
+            <w:r>
+              <w:rPr>
+                <w:rFonts w:asciiTheme="majorHAnsi" w:hAnsiTheme="majorHAnsi"/>
+                <w:sz w:val="18"/>
+                <w:szCs w:val="18"/>
+              </w:rPr>
+              <w:t xml:space="preserve">Señalar procedimiento  de evaluación que utilizará para verificar el avance en el aprendizaje de los estudiantes en la clase. </w:t>
+            </w:r>
           </w:p>
           <w:p>
             <w:pPr>
@@ -888,16 +803,16 @@
         <w:tblLook w:val="0000" w:firstRow="0" w:lastRow="0" w:firstColumn="0" w:lastColumn="0" w:noHBand="0" w:noVBand="0"/>
       </w:tblPr>
       <w:tblGrid>
-        <w:gridCol w:w="908"/>
-        <w:gridCol w:w="2116"/>
-        <w:gridCol w:w="3509"/>
-        <w:gridCol w:w="2603"/>
-        <w:gridCol w:w="2398"/>
-        <w:gridCol w:w="2442"/>
+        <w:gridCol w:w="909"/>
+        <w:gridCol w:w="2106"/>
+        <w:gridCol w:w="3491"/>
+        <w:gridCol w:w="2590"/>
+        <w:gridCol w:w="2387"/>
+        <w:gridCol w:w="2493"/>
       </w:tblGrid>
       <w:tr>
         <w:trPr>
-          <w:trHeight w:val="204"/>
+          <w:trHeight w:val="20"/>
         </w:trPr>
         <w:tc>
           <w:tcPr>
@@ -1042,7 +957,7 @@
       </w:tr>
       <w:tr>
         <w:trPr>
-          <w:trHeight w:val="224"/>
+          <w:trHeight w:val="20"/>
         </w:trPr>
         <w:tc>
           <w:tcPr>
@@ -1259,11 +1174,66 @@
               <w:t>de la actividad análoga</w:t>
             </w:r>
           </w:p>
+          <w:p>
+            <w:pPr>
+              <w:pStyle w:val="Prrafodelista"/>
+              <w:rPr>
+                <w:b/>
+              </w:rPr>
+            </w:pPr>
+            <w:r>
+              <w:rPr>
+                <w:b/>
+              </w:rPr>
+              <w:t>ENCARGO 01</w:t>
+            </w:r>
+          </w:p>
+          <w:p>
+            <w:pPr>
+              <w:pStyle w:val="Prrafodelista"/>
+              <w:numPr>
+                <w:ilvl w:val="0"/>
+                <w:numId w:val="0"/>
+              </w:numPr>
+              <w:ind w:left="340"/>
+            </w:pPr>
+            <w:r>
+              <w:rPr>
+                <w:b/>
+              </w:rPr>
+              <w:t>1</w:t>
+            </w:r>
+            <w:r>
+              <w:rPr>
+                <w:b/>
+              </w:rPr>
+              <w:t xml:space="preserve">0% nota </w:t>
+            </w:r>
+            <w:r>
+              <w:rPr>
+                <w:b/>
+              </w:rPr>
+              <w:t>presentacion examen</w:t>
+            </w:r>
+          </w:p>
+          <w:p>
+            <w:pPr>
+              <w:pStyle w:val="Prrafodelista"/>
+              <w:numPr>
+                <w:ilvl w:val="0"/>
+                <w:numId w:val="0"/>
+              </w:numPr>
+              <w:ind w:left="340"/>
+              <w:rPr>
+                <w:b/>
+              </w:rPr>
+            </w:pPr>
+          </w:p>
         </w:tc>
       </w:tr>
       <w:tr>
         <w:trPr>
-          <w:trHeight w:val="204"/>
+          <w:trHeight w:val="20"/>
         </w:trPr>
         <w:tc>
           <w:tcPr>
@@ -1286,6 +1256,7 @@
                 <w:rFonts w:asciiTheme="majorHAnsi" w:hAnsiTheme="majorHAnsi"/>
                 <w:b/>
               </w:rPr>
+              <w:lastRenderedPageBreak/>
               <w:t>Semana 02</w:t>
             </w:r>
           </w:p>
@@ -1351,7 +1322,6 @@
               <w:pStyle w:val="Prrafodelista"/>
             </w:pPr>
             <w:r>
-              <w:lastRenderedPageBreak/>
               <w:t>Analizar y comprender la estructura básica de los lenguajes de programación</w:t>
             </w:r>
           </w:p>
@@ -1368,7 +1338,6 @@
               <w:pStyle w:val="Prrafodelista"/>
             </w:pPr>
             <w:r>
-              <w:lastRenderedPageBreak/>
               <w:t>Revisión de Encargo</w:t>
             </w:r>
           </w:p>
@@ -1439,37 +1408,64 @@
               <w:pStyle w:val="Prrafodelista"/>
             </w:pPr>
             <w:r>
-              <w:t>Evaluación Encargo 01</w:t>
-            </w:r>
-          </w:p>
-          <w:p>
-            <w:pPr>
-              <w:pStyle w:val="Prrafodelista"/>
-            </w:pPr>
-            <w:r>
-              <w:rPr>
-                <w:b/>
-              </w:rPr>
-              <w:t>20% nota final</w:t>
-            </w:r>
-          </w:p>
-          <w:p>
-            <w:pPr>
-              <w:pStyle w:val="Prrafodelista"/>
-            </w:pPr>
-            <w:r>
-              <w:lastRenderedPageBreak/>
+              <w:t xml:space="preserve">Presentación </w:t>
+            </w:r>
+            <w:r>
+              <w:t>Encargo 01</w:t>
+            </w:r>
+          </w:p>
+          <w:p>
+            <w:pPr>
+              <w:pStyle w:val="Prrafodelista"/>
+            </w:pPr>
+            <w:r>
               <w:t>Participación</w:t>
             </w:r>
             <w:r>
               <w:t xml:space="preserve"> en clases</w:t>
+            </w:r>
+          </w:p>
+          <w:p>
+            <w:pPr>
+              <w:pStyle w:val="Prrafodelista"/>
+              <w:rPr>
+                <w:b/>
+              </w:rPr>
+            </w:pPr>
+            <w:r>
+              <w:rPr>
+                <w:b/>
+              </w:rPr>
+              <w:t>ENCARGO 02</w:t>
+            </w:r>
+          </w:p>
+          <w:p>
+            <w:pPr>
+              <w:pStyle w:val="Prrafodelista"/>
+              <w:numPr>
+                <w:ilvl w:val="0"/>
+                <w:numId w:val="0"/>
+              </w:numPr>
+              <w:ind w:left="340"/>
+            </w:pPr>
+            <w:r>
+              <w:rPr>
+                <w:b/>
+              </w:rPr>
+              <w:t xml:space="preserve">20%  nota </w:t>
+            </w:r>
+            <w:r>
+              <w:rPr>
+                <w:b/>
+              </w:rPr>
+              <w:t>presentacion examen</w:t>
             </w:r>
           </w:p>
         </w:tc>
       </w:tr>
       <w:tr>
         <w:trPr>
-          <w:trHeight w:val="224"/>
+          <w:trHeight w:val="20"/>
         </w:trPr>
         <w:tc>
           <w:tcPr>
@@ -1490,7 +1486,6 @@
                 <w:rFonts w:asciiTheme="majorHAnsi" w:hAnsiTheme="majorHAnsi"/>
                 <w:b/>
               </w:rPr>
-              <w:lastRenderedPageBreak/>
               <w:t>Semana 03</w:t>
             </w:r>
           </w:p>
@@ -1635,11 +1630,42 @@
               <w:t>Participación en clases</w:t>
             </w:r>
           </w:p>
+          <w:p>
+            <w:pPr>
+              <w:pStyle w:val="Prrafodelista"/>
+            </w:pPr>
+            <w:r>
+              <w:t>Evaluación Encargo 02</w:t>
+            </w:r>
+          </w:p>
+          <w:p>
+            <w:pPr>
+              <w:pStyle w:val="Prrafodelista"/>
+              <w:numPr>
+                <w:ilvl w:val="0"/>
+                <w:numId w:val="0"/>
+              </w:numPr>
+              <w:ind w:left="340"/>
+            </w:pPr>
+          </w:p>
+          <w:p>
+            <w:pPr>
+              <w:pStyle w:val="Prrafodelista"/>
+              <w:numPr>
+                <w:ilvl w:val="0"/>
+                <w:numId w:val="0"/>
+              </w:numPr>
+              <w:ind w:left="340"/>
+              <w:rPr>
+                <w:b/>
+              </w:rPr>
+            </w:pPr>
+          </w:p>
         </w:tc>
       </w:tr>
       <w:tr>
         <w:trPr>
-          <w:trHeight w:val="265"/>
+          <w:trHeight w:val="20"/>
         </w:trPr>
         <w:tc>
           <w:tcPr>
@@ -1787,30 +1813,57 @@
           <w:p>
             <w:pPr>
               <w:pStyle w:val="Prrafodelista"/>
-            </w:pPr>
-            <w:r>
-              <w:t>Evaluación Encargo 02</w:t>
-            </w:r>
-          </w:p>
-          <w:p>
-            <w:pPr>
-              <w:pStyle w:val="Prrafodelista"/>
-              <w:rPr>
-                <w:b/>
-              </w:rPr>
-            </w:pPr>
-            <w:r>
-              <w:rPr>
-                <w:b/>
-              </w:rPr>
-              <w:t>20% nota final</w:t>
-            </w:r>
+              <w:rPr>
+                <w:b/>
+              </w:rPr>
+            </w:pPr>
+            <w:r>
+              <w:rPr>
+                <w:b/>
+              </w:rPr>
+              <w:t>ENCARGO 03</w:t>
+            </w:r>
+          </w:p>
+          <w:p>
+            <w:pPr>
+              <w:pStyle w:val="Prrafodelista"/>
+              <w:numPr>
+                <w:ilvl w:val="0"/>
+                <w:numId w:val="0"/>
+              </w:numPr>
+              <w:ind w:left="340"/>
+            </w:pPr>
+            <w:r>
+              <w:rPr>
+                <w:b/>
+              </w:rPr>
+              <w:t xml:space="preserve">20%  nota </w:t>
+            </w:r>
+            <w:r>
+              <w:rPr>
+                <w:b/>
+              </w:rPr>
+              <w:t>presentacion examen</w:t>
+            </w:r>
+          </w:p>
+          <w:p>
+            <w:pPr>
+              <w:pStyle w:val="Prrafodelista"/>
+              <w:numPr>
+                <w:ilvl w:val="0"/>
+                <w:numId w:val="0"/>
+              </w:numPr>
+              <w:ind w:left="340"/>
+              <w:rPr>
+                <w:b/>
+              </w:rPr>
+            </w:pPr>
           </w:p>
         </w:tc>
       </w:tr>
       <w:tr>
         <w:trPr>
-          <w:trHeight w:val="204"/>
+          <w:trHeight w:val="20"/>
         </w:trPr>
         <w:tc>
           <w:tcPr>
@@ -2002,14 +2055,60 @@
               <w:pStyle w:val="Prrafodelista"/>
             </w:pPr>
             <w:r>
-              <w:t>Inicio Encargo 03+04</w:t>
-            </w:r>
+              <w:t>Evaluación Encargo 03</w:t>
+            </w:r>
+          </w:p>
+          <w:p>
+            <w:pPr>
+              <w:pStyle w:val="Prrafodelista"/>
+              <w:rPr>
+                <w:b/>
+              </w:rPr>
+            </w:pPr>
+            <w:r>
+              <w:rPr>
+                <w:b/>
+              </w:rPr>
+              <w:t>ENCARGO 04</w:t>
+            </w:r>
+          </w:p>
+          <w:p>
+            <w:pPr>
+              <w:pStyle w:val="Prrafodelista"/>
+              <w:numPr>
+                <w:ilvl w:val="0"/>
+                <w:numId w:val="0"/>
+              </w:numPr>
+              <w:ind w:left="340"/>
+            </w:pPr>
+            <w:r>
+              <w:rPr>
+                <w:b/>
+              </w:rPr>
+              <w:t xml:space="preserve">20%  nota </w:t>
+            </w:r>
+            <w:r>
+              <w:rPr>
+                <w:b/>
+              </w:rPr>
+              <w:t>presentacion examen</w:t>
+            </w:r>
+          </w:p>
+          <w:p>
+            <w:pPr>
+              <w:pStyle w:val="Prrafodelista"/>
+              <w:numPr>
+                <w:ilvl w:val="0"/>
+                <w:numId w:val="0"/>
+              </w:numPr>
+              <w:ind w:left="340"/>
+            </w:pPr>
           </w:p>
         </w:tc>
       </w:tr>
       <w:tr>
         <w:trPr>
-          <w:trHeight w:val="224"/>
+          <w:trHeight w:val="20"/>
         </w:trPr>
         <w:tc>
           <w:tcPr>
@@ -2029,6 +2128,7 @@
                 <w:rFonts w:asciiTheme="majorHAnsi" w:hAnsiTheme="majorHAnsi"/>
                 <w:b/>
               </w:rPr>
+              <w:lastRenderedPageBreak/>
               <w:t>Semana 06</w:t>
             </w:r>
           </w:p>
@@ -2067,7 +2167,14 @@
                 <w:rFonts w:asciiTheme="majorHAnsi" w:hAnsiTheme="majorHAnsi"/>
                 <w:b/>
               </w:rPr>
-              <w:t>Unidad 2:</w:t>
+              <w:t>Unidad 3</w:t>
+            </w:r>
+            <w:r>
+              <w:rPr>
+                <w:rFonts w:asciiTheme="majorHAnsi" w:hAnsiTheme="majorHAnsi"/>
+                <w:b/>
+              </w:rPr>
+              <w:t>:</w:t>
             </w:r>
           </w:p>
           <w:p>
@@ -2083,7 +2190,14 @@
                 <w:rFonts w:asciiTheme="majorHAnsi" w:hAnsiTheme="majorHAnsi"/>
                 <w:b/>
               </w:rPr>
-              <w:t>Programación en Processing</w:t>
+              <w:t xml:space="preserve">Programación </w:t>
+            </w:r>
+            <w:r>
+              <w:rPr>
+                <w:rFonts w:asciiTheme="majorHAnsi" w:hAnsiTheme="majorHAnsi"/>
+                <w:b/>
+              </w:rPr>
+              <w:t>Paramétrica</w:t>
             </w:r>
           </w:p>
         </w:tc>
@@ -2110,6 +2224,11 @@
           <w:p>
             <w:pPr>
               <w:pStyle w:val="Prrafodelista"/>
+              <w:numPr>
+                <w:ilvl w:val="0"/>
+                <w:numId w:val="0"/>
+              </w:numPr>
+              <w:ind w:left="340"/>
             </w:pPr>
           </w:p>
         </w:tc>
@@ -2223,11 +2342,6 @@
               <w:rPr>
                 <w:lang w:val="en-US"/>
               </w:rPr>
-            </w:r>
-            <w:r>
-              <w:rPr>
-                <w:lang w:val="en-US"/>
-              </w:rPr>
               <w:fldChar w:fldCharType="separate"/>
             </w:r>
             <w:r>
@@ -2273,36 +2387,49 @@
               <w:pStyle w:val="Prrafodelista"/>
             </w:pPr>
             <w:r>
-              <w:t xml:space="preserve">Evaluación </w:t>
-            </w:r>
-            <w:r>
-              <w:t>Encargo 03+04</w:t>
-            </w:r>
-          </w:p>
-          <w:p>
-            <w:pPr>
-              <w:pStyle w:val="Prrafodelista"/>
-            </w:pPr>
-            <w:r>
-              <w:rPr>
-                <w:b/>
-              </w:rPr>
-              <w:t>20% nota final</w:t>
-            </w:r>
-          </w:p>
-          <w:p>
-            <w:pPr>
-              <w:pStyle w:val="Prrafodelista"/>
-            </w:pPr>
-            <w:r>
-              <w:t>Participación en clases</w:t>
-            </w:r>
+              <w:t>Evaluación Encargo 0</w:t>
+            </w:r>
+            <w:r>
+              <w:t>4</w:t>
+            </w:r>
+          </w:p>
+          <w:p>
+            <w:pPr>
+              <w:pStyle w:val="Prrafodelista"/>
+              <w:rPr>
+                <w:b/>
+              </w:rPr>
+            </w:pPr>
+            <w:r>
+              <w:rPr>
+                <w:b/>
+              </w:rPr>
+              <w:t xml:space="preserve">ENCARGO </w:t>
+            </w:r>
+            <w:r>
+              <w:rPr>
+                <w:b/>
+              </w:rPr>
+              <w:t>EXAMEN</w:t>
+            </w:r>
+          </w:p>
+          <w:p>
+            <w:pPr>
+              <w:pStyle w:val="Prrafodelista"/>
+              <w:numPr>
+                <w:ilvl w:val="0"/>
+                <w:numId w:val="0"/>
+              </w:numPr>
+              <w:ind w:left="340"/>
+            </w:pPr>
+            <w:bookmarkStart w:id="0" w:name="_GoBack"/>
+            <w:bookmarkEnd w:id="0"/>
           </w:p>
         </w:tc>
       </w:tr>
       <w:tr>
         <w:trPr>
-          <w:trHeight w:val="204"/>
+          <w:trHeight w:val="20"/>
         </w:trPr>
         <w:tc>
           <w:tcPr>
@@ -2322,7 +2449,6 @@
                 <w:rFonts w:asciiTheme="majorHAnsi" w:hAnsiTheme="majorHAnsi"/>
                 <w:b/>
               </w:rPr>
-              <w:lastRenderedPageBreak/>
               <w:t>Semana 07</w:t>
             </w:r>
           </w:p>
@@ -2384,14 +2510,21 @@
                 <w:rFonts w:asciiTheme="majorHAnsi" w:hAnsiTheme="majorHAnsi"/>
                 <w:b/>
               </w:rPr>
-              <w:t xml:space="preserve">Programación en </w:t>
-            </w:r>
-            <w:r>
-              <w:rPr>
-                <w:rFonts w:asciiTheme="majorHAnsi" w:hAnsiTheme="majorHAnsi"/>
-                <w:b/>
-              </w:rPr>
-              <w:t>Otros Contextos</w:t>
+              <w:t xml:space="preserve">Programación </w:t>
+            </w:r>
+            <w:r>
+              <w:rPr>
+                <w:rFonts w:asciiTheme="majorHAnsi" w:hAnsiTheme="majorHAnsi"/>
+                <w:b/>
+              </w:rPr>
+              <w:t>P</w:t>
+            </w:r>
+            <w:r>
+              <w:rPr>
+                <w:rFonts w:asciiTheme="majorHAnsi" w:hAnsiTheme="majorHAnsi"/>
+                <w:b/>
+              </w:rPr>
+              <w:t>aramétrica</w:t>
             </w:r>
           </w:p>
         </w:tc>
@@ -2468,6 +2601,11 @@
           <w:p>
             <w:pPr>
               <w:pStyle w:val="Prrafodelista"/>
+              <w:numPr>
+                <w:ilvl w:val="0"/>
+                <w:numId w:val="0"/>
+              </w:numPr>
+              <w:ind w:left="340"/>
             </w:pPr>
           </w:p>
         </w:tc>
@@ -2498,7 +2636,7 @@
       </w:tr>
       <w:tr>
         <w:trPr>
-          <w:trHeight w:val="224"/>
+          <w:trHeight w:val="20"/>
         </w:trPr>
         <w:tc>
           <w:tcPr>
@@ -2518,16 +2656,7 @@
                 <w:rFonts w:asciiTheme="majorHAnsi" w:hAnsiTheme="majorHAnsi"/>
                 <w:b/>
               </w:rPr>
-              <w:t>Sem</w:t>
-            </w:r>
-            <w:bookmarkStart w:id="0" w:name="_GoBack"/>
-            <w:bookmarkEnd w:id="0"/>
-            <w:r>
-              <w:rPr>
-                <w:rFonts w:asciiTheme="majorHAnsi" w:hAnsiTheme="majorHAnsi"/>
-                <w:b/>
-              </w:rPr>
-              <w:t>ana 08</w:t>
+              <w:t>Semana 08</w:t>
             </w:r>
           </w:p>
           <w:p>
@@ -2565,7 +2694,7 @@
                 <w:rFonts w:asciiTheme="majorHAnsi" w:hAnsiTheme="majorHAnsi"/>
                 <w:b/>
               </w:rPr>
-              <w:t>Unidad 3:</w:t>
+              <w:t>Unidad 2:</w:t>
             </w:r>
           </w:p>
           <w:p>
@@ -2581,7 +2710,14 @@
                 <w:rFonts w:asciiTheme="majorHAnsi" w:hAnsiTheme="majorHAnsi"/>
                 <w:b/>
               </w:rPr>
-              <w:t>Programación en Otros Contextos</w:t>
+              <w:t xml:space="preserve">Programación </w:t>
+            </w:r>
+            <w:r>
+              <w:rPr>
+                <w:rFonts w:asciiTheme="majorHAnsi" w:hAnsiTheme="majorHAnsi"/>
+                <w:b/>
+              </w:rPr>
+              <w:t>Paramétrica</w:t>
             </w:r>
           </w:p>
         </w:tc>
@@ -2684,6 +2820,11 @@
           <w:p>
             <w:pPr>
               <w:pStyle w:val="Prrafodelista"/>
+              <w:numPr>
+                <w:ilvl w:val="0"/>
+                <w:numId w:val="0"/>
+              </w:numPr>
+              <w:ind w:left="340"/>
             </w:pPr>
           </w:p>
         </w:tc>
@@ -2711,7 +2852,7 @@
       </w:tr>
       <w:tr>
         <w:trPr>
-          <w:trHeight w:val="204"/>
+          <w:trHeight w:val="20"/>
         </w:trPr>
         <w:tc>
           <w:tcPr>
@@ -2830,6 +2971,11 @@
           <w:p>
             <w:pPr>
               <w:pStyle w:val="Prrafodelista"/>
+              <w:numPr>
+                <w:ilvl w:val="0"/>
+                <w:numId w:val="0"/>
+              </w:numPr>
+              <w:ind w:left="340"/>
             </w:pPr>
           </w:p>
         </w:tc>

</xml_diff>

<commit_message>
Actualización Calendarización, versión final
</commit_message>
<xml_diff>
--- a/Calendarización.docx
+++ b/Calendarización.docx
@@ -87,6 +87,13 @@
           <w:rFonts w:asciiTheme="majorHAnsi" w:hAnsiTheme="majorHAnsi"/>
           <w:b/>
         </w:rPr>
+        <w:tab/>
+      </w:r>
+      <w:r>
+        <w:rPr>
+          <w:rFonts w:asciiTheme="majorHAnsi" w:hAnsiTheme="majorHAnsi"/>
+          <w:b/>
+        </w:rPr>
         <w:t xml:space="preserve">                                             </w:t>
       </w:r>
       <w:r>
@@ -94,20 +101,34 @@
           <w:rFonts w:asciiTheme="majorHAnsi" w:hAnsiTheme="majorHAnsi"/>
           <w:b/>
         </w:rPr>
-        <w:t xml:space="preserve">                                   </w:t>
+        <w:t xml:space="preserve">   </w:t>
       </w:r>
       <w:r>
         <w:rPr>
           <w:rFonts w:asciiTheme="majorHAnsi" w:hAnsiTheme="majorHAnsi"/>
           <w:b/>
         </w:rPr>
-        <w:t xml:space="preserve"> CALENDARIZACIÓN </w:t>
+        <w:t xml:space="preserve">    </w:t>
+      </w:r>
+      <w:r>
+        <w:rPr>
+          <w:rFonts w:asciiTheme="majorHAnsi" w:hAnsiTheme="majorHAnsi"/>
+          <w:b/>
+        </w:rPr>
+        <w:tab/>
+      </w:r>
+      <w:r>
+        <w:rPr>
+          <w:rFonts w:asciiTheme="majorHAnsi" w:hAnsiTheme="majorHAnsi"/>
+          <w:b/>
+        </w:rPr>
+        <w:t xml:space="preserve">CALENDARIZACIÓN </w:t>
       </w:r>
     </w:p>
     <w:p>
       <w:pPr>
         <w:spacing w:line="360" w:lineRule="auto"/>
-        <w:jc w:val="center"/>
+        <w:ind w:left="6372"/>
         <w:rPr>
           <w:rFonts w:asciiTheme="majorHAnsi" w:hAnsiTheme="majorHAnsi"/>
         </w:rPr>
@@ -128,7 +149,7 @@
     <w:p>
       <w:pPr>
         <w:spacing w:line="360" w:lineRule="auto"/>
-        <w:jc w:val="center"/>
+        <w:ind w:left="5664" w:firstLine="708"/>
         <w:rPr>
           <w:rFonts w:asciiTheme="majorHAnsi" w:hAnsiTheme="majorHAnsi"/>
         </w:rPr>
@@ -169,6 +190,8 @@
           <w:rFonts w:asciiTheme="majorHAnsi" w:hAnsiTheme="majorHAnsi"/>
         </w:rPr>
       </w:pPr>
+      <w:bookmarkStart w:id="0" w:name="_GoBack"/>
+      <w:bookmarkEnd w:id="0"/>
     </w:p>
     <w:p>
       <w:pPr>
@@ -297,480 +320,6 @@
         </w:rPr>
       </w:pPr>
     </w:p>
-    <w:p>
-      <w:pPr>
-        <w:spacing w:line="360" w:lineRule="auto"/>
-        <w:jc w:val="both"/>
-        <w:rPr>
-          <w:rFonts w:asciiTheme="majorHAnsi" w:hAnsiTheme="majorHAnsi"/>
-        </w:rPr>
-      </w:pPr>
-    </w:p>
-    <w:tbl>
-      <w:tblPr>
-        <w:tblStyle w:val="Tablaconcuadrcula"/>
-        <w:tblpPr w:leftFromText="141" w:rightFromText="141" w:vertAnchor="text" w:horzAnchor="page" w:tblpX="1450" w:tblpY="109"/>
-        <w:tblW w:w="14172" w:type="dxa"/>
-        <w:tblLook w:val="04A0" w:firstRow="1" w:lastRow="0" w:firstColumn="1" w:lastColumn="0" w:noHBand="0" w:noVBand="1"/>
-      </w:tblPr>
-      <w:tblGrid>
-        <w:gridCol w:w="999"/>
-        <w:gridCol w:w="1982"/>
-        <w:gridCol w:w="3544"/>
-        <w:gridCol w:w="2551"/>
-        <w:gridCol w:w="2410"/>
-        <w:gridCol w:w="2686"/>
-      </w:tblGrid>
-      <w:tr>
-        <w:tc>
-          <w:tcPr>
-            <w:tcW w:w="999" w:type="dxa"/>
-            <w:shd w:val="clear" w:color="auto" w:fill="FFFFFF" w:themeFill="background1"/>
-          </w:tcPr>
-          <w:p>
-            <w:pPr>
-              <w:rPr>
-                <w:b/>
-                <w:sz w:val="20"/>
-                <w:szCs w:val="20"/>
-              </w:rPr>
-            </w:pPr>
-            <w:r>
-              <w:rPr>
-                <w:b/>
-                <w:sz w:val="20"/>
-                <w:szCs w:val="20"/>
-              </w:rPr>
-              <w:lastRenderedPageBreak/>
-              <w:t>Fecha</w:t>
-            </w:r>
-          </w:p>
-        </w:tc>
-        <w:tc>
-          <w:tcPr>
-            <w:tcW w:w="1982" w:type="dxa"/>
-          </w:tcPr>
-          <w:p>
-            <w:pPr>
-              <w:rPr>
-                <w:b/>
-                <w:sz w:val="20"/>
-                <w:szCs w:val="20"/>
-              </w:rPr>
-            </w:pPr>
-            <w:r>
-              <w:rPr>
-                <w:b/>
-                <w:sz w:val="20"/>
-                <w:szCs w:val="20"/>
-              </w:rPr>
-              <w:t>Unidades de Contenidos</w:t>
-            </w:r>
-          </w:p>
-        </w:tc>
-        <w:tc>
-          <w:tcPr>
-            <w:tcW w:w="3544" w:type="dxa"/>
-          </w:tcPr>
-          <w:p>
-            <w:pPr>
-              <w:rPr>
-                <w:b/>
-                <w:sz w:val="20"/>
-                <w:szCs w:val="20"/>
-              </w:rPr>
-            </w:pPr>
-            <w:r>
-              <w:rPr>
-                <w:b/>
-                <w:sz w:val="20"/>
-                <w:szCs w:val="20"/>
-              </w:rPr>
-              <w:t>Objetivos de aprendizajes / Resultados de aprendizajes</w:t>
-            </w:r>
-          </w:p>
-        </w:tc>
-        <w:tc>
-          <w:tcPr>
-            <w:tcW w:w="2551" w:type="dxa"/>
-          </w:tcPr>
-          <w:p>
-            <w:pPr>
-              <w:rPr>
-                <w:b/>
-                <w:sz w:val="20"/>
-                <w:szCs w:val="20"/>
-              </w:rPr>
-            </w:pPr>
-            <w:r>
-              <w:rPr>
-                <w:b/>
-                <w:sz w:val="20"/>
-                <w:szCs w:val="20"/>
-              </w:rPr>
-              <w:t>Actividades</w:t>
-            </w:r>
-          </w:p>
-        </w:tc>
-        <w:tc>
-          <w:tcPr>
-            <w:tcW w:w="2410" w:type="dxa"/>
-          </w:tcPr>
-          <w:p>
-            <w:pPr>
-              <w:rPr>
-                <w:b/>
-                <w:sz w:val="20"/>
-                <w:szCs w:val="20"/>
-              </w:rPr>
-            </w:pPr>
-            <w:r>
-              <w:rPr>
-                <w:b/>
-                <w:sz w:val="20"/>
-                <w:szCs w:val="20"/>
-              </w:rPr>
-              <w:t>Recursos de aprendizaje</w:t>
-            </w:r>
-          </w:p>
-        </w:tc>
-        <w:tc>
-          <w:tcPr>
-            <w:tcW w:w="2686" w:type="dxa"/>
-          </w:tcPr>
-          <w:p>
-            <w:pPr>
-              <w:rPr>
-                <w:b/>
-                <w:sz w:val="20"/>
-                <w:szCs w:val="20"/>
-              </w:rPr>
-            </w:pPr>
-            <w:r>
-              <w:rPr>
-                <w:b/>
-                <w:sz w:val="20"/>
-                <w:szCs w:val="20"/>
-              </w:rPr>
-              <w:t>Evaluación</w:t>
-            </w:r>
-          </w:p>
-        </w:tc>
-      </w:tr>
-      <w:tr>
-        <w:tc>
-          <w:tcPr>
-            <w:tcW w:w="999" w:type="dxa"/>
-            <w:shd w:val="clear" w:color="auto" w:fill="FFFFFF" w:themeFill="background1"/>
-          </w:tcPr>
-          <w:p>
-            <w:pPr>
-              <w:pStyle w:val="Textoindependiente"/>
-              <w:jc w:val="both"/>
-              <w:rPr>
-                <w:rFonts w:asciiTheme="majorHAnsi" w:eastAsia="Arial Unicode MS" w:hAnsiTheme="majorHAnsi" w:cs="Arial Unicode MS"/>
-                <w:sz w:val="18"/>
-                <w:szCs w:val="18"/>
-              </w:rPr>
-            </w:pPr>
-            <w:r>
-              <w:rPr>
-                <w:rFonts w:asciiTheme="majorHAnsi" w:hAnsiTheme="majorHAnsi"/>
-                <w:sz w:val="18"/>
-                <w:szCs w:val="18"/>
-              </w:rPr>
-              <w:t>Especificar fecha</w:t>
-            </w:r>
-          </w:p>
-          <w:p>
-            <w:pPr>
-              <w:jc w:val="both"/>
-              <w:rPr>
-                <w:rFonts w:asciiTheme="majorHAnsi" w:hAnsiTheme="majorHAnsi"/>
-                <w:vanish/>
-                <w:sz w:val="18"/>
-                <w:szCs w:val="18"/>
-              </w:rPr>
-            </w:pPr>
-            <w:r>
-              <w:rPr>
-                <w:rFonts w:asciiTheme="majorHAnsi" w:hAnsiTheme="majorHAnsi"/>
-                <w:sz w:val="18"/>
-                <w:szCs w:val="18"/>
-              </w:rPr>
-              <w:t>clase a clase</w:t>
-            </w:r>
-          </w:p>
-          <w:p>
-            <w:pPr>
-              <w:pStyle w:val="TableContents"/>
-              <w:snapToGrid w:val="0"/>
-              <w:jc w:val="both"/>
-              <w:rPr>
-                <w:rFonts w:asciiTheme="majorHAnsi" w:hAnsiTheme="majorHAnsi" w:cs="Tahoma"/>
-                <w:sz w:val="18"/>
-                <w:szCs w:val="18"/>
-                <w:lang w:val="es-ES"/>
-              </w:rPr>
-            </w:pPr>
-          </w:p>
-        </w:tc>
-        <w:tc>
-          <w:tcPr>
-            <w:tcW w:w="1982" w:type="dxa"/>
-          </w:tcPr>
-          <w:p>
-            <w:pPr>
-              <w:jc w:val="both"/>
-              <w:rPr>
-                <w:rFonts w:asciiTheme="majorHAnsi" w:hAnsiTheme="majorHAnsi"/>
-                <w:sz w:val="18"/>
-                <w:szCs w:val="18"/>
-              </w:rPr>
-            </w:pPr>
-            <w:r>
-              <w:rPr>
-                <w:rFonts w:asciiTheme="majorHAnsi" w:hAnsiTheme="majorHAnsi"/>
-                <w:sz w:val="18"/>
-                <w:szCs w:val="18"/>
-              </w:rPr>
-              <w:t>Especificar número y nombre de la Unidad (una vez al comienzo)</w:t>
-            </w:r>
-          </w:p>
-          <w:p>
-            <w:pPr>
-              <w:jc w:val="both"/>
-              <w:rPr>
-                <w:rFonts w:asciiTheme="majorHAnsi" w:eastAsia="Arial Unicode MS" w:hAnsiTheme="majorHAnsi" w:cs="Arial Unicode MS"/>
-                <w:vanish/>
-                <w:sz w:val="18"/>
-                <w:szCs w:val="18"/>
-              </w:rPr>
-            </w:pPr>
-            <w:r>
-              <w:rPr>
-                <w:rFonts w:asciiTheme="majorHAnsi" w:hAnsiTheme="majorHAnsi"/>
-                <w:sz w:val="18"/>
-                <w:szCs w:val="18"/>
-              </w:rPr>
-              <w:t>Incorporar contenidos de cada unidad que se desarrollará por clase.</w:t>
-            </w:r>
-          </w:p>
-          <w:p>
-            <w:pPr>
-              <w:pStyle w:val="TableContents"/>
-              <w:snapToGrid w:val="0"/>
-              <w:jc w:val="both"/>
-              <w:rPr>
-                <w:rFonts w:asciiTheme="majorHAnsi" w:hAnsiTheme="majorHAnsi" w:cs="Tahoma"/>
-                <w:sz w:val="18"/>
-                <w:szCs w:val="18"/>
-                <w:lang w:val="es-ES"/>
-              </w:rPr>
-            </w:pPr>
-          </w:p>
-        </w:tc>
-        <w:tc>
-          <w:tcPr>
-            <w:tcW w:w="3544" w:type="dxa"/>
-          </w:tcPr>
-          <w:p>
-            <w:pPr>
-              <w:jc w:val="both"/>
-              <w:rPr>
-                <w:rFonts w:asciiTheme="majorHAnsi" w:eastAsia="Arial Unicode MS" w:hAnsiTheme="majorHAnsi" w:cs="Arial Unicode MS"/>
-                <w:sz w:val="18"/>
-                <w:szCs w:val="18"/>
-              </w:rPr>
-            </w:pPr>
-            <w:r>
-              <w:rPr>
-                <w:rFonts w:asciiTheme="majorHAnsi" w:hAnsiTheme="majorHAnsi"/>
-                <w:sz w:val="18"/>
-                <w:szCs w:val="18"/>
-              </w:rPr>
-              <w:t>Incorporar objetivos de aprendizaje o resultado de aprendizaje declarado en el programa de asignatura</w:t>
-            </w:r>
-            <w:r>
-              <w:rPr>
-                <w:rStyle w:val="Refdenotaalpie"/>
-                <w:rFonts w:asciiTheme="majorHAnsi" w:hAnsiTheme="majorHAnsi"/>
-                <w:sz w:val="18"/>
-                <w:szCs w:val="18"/>
-              </w:rPr>
-              <w:footnoteReference w:id="1"/>
-            </w:r>
-            <w:r>
-              <w:rPr>
-                <w:rFonts w:asciiTheme="majorHAnsi" w:hAnsiTheme="majorHAnsi"/>
-                <w:sz w:val="18"/>
-                <w:szCs w:val="18"/>
-              </w:rPr>
-              <w:t>.</w:t>
-            </w:r>
-          </w:p>
-          <w:p>
-            <w:pPr>
-              <w:jc w:val="both"/>
-              <w:rPr>
-                <w:rFonts w:asciiTheme="majorHAnsi" w:hAnsiTheme="majorHAnsi"/>
-                <w:vanish/>
-                <w:sz w:val="18"/>
-                <w:szCs w:val="18"/>
-              </w:rPr>
-            </w:pPr>
-          </w:p>
-          <w:p>
-            <w:pPr>
-              <w:pStyle w:val="TableContents"/>
-              <w:snapToGrid w:val="0"/>
-              <w:jc w:val="both"/>
-              <w:rPr>
-                <w:rFonts w:asciiTheme="majorHAnsi" w:hAnsiTheme="majorHAnsi" w:cs="Tahoma"/>
-                <w:sz w:val="18"/>
-                <w:szCs w:val="18"/>
-                <w:lang w:val="es-ES"/>
-              </w:rPr>
-            </w:pPr>
-          </w:p>
-        </w:tc>
-        <w:tc>
-          <w:tcPr>
-            <w:tcW w:w="2551" w:type="dxa"/>
-          </w:tcPr>
-          <w:p>
-            <w:pPr>
-              <w:jc w:val="both"/>
-              <w:rPr>
-                <w:rFonts w:asciiTheme="majorHAnsi" w:hAnsiTheme="majorHAnsi"/>
-                <w:vanish/>
-                <w:sz w:val="18"/>
-                <w:szCs w:val="18"/>
-              </w:rPr>
-            </w:pPr>
-            <w:r>
-              <w:rPr>
-                <w:rFonts w:asciiTheme="majorHAnsi" w:hAnsiTheme="majorHAnsi"/>
-                <w:sz w:val="18"/>
-                <w:szCs w:val="18"/>
-              </w:rPr>
-              <w:t xml:space="preserve">Describir actividades  que los estudiantes realizarán en la clase para alcanzar los objetivos o resultados de aprendizaje de la unidad. </w:t>
-            </w:r>
-          </w:p>
-          <w:p>
-            <w:pPr>
-              <w:pStyle w:val="TableContents"/>
-              <w:snapToGrid w:val="0"/>
-              <w:jc w:val="both"/>
-              <w:rPr>
-                <w:rFonts w:asciiTheme="majorHAnsi" w:hAnsiTheme="majorHAnsi" w:cs="Tahoma"/>
-                <w:sz w:val="18"/>
-                <w:szCs w:val="18"/>
-                <w:lang w:val="es-ES"/>
-              </w:rPr>
-            </w:pPr>
-          </w:p>
-        </w:tc>
-        <w:tc>
-          <w:tcPr>
-            <w:tcW w:w="2410" w:type="dxa"/>
-          </w:tcPr>
-          <w:p>
-            <w:pPr>
-              <w:jc w:val="both"/>
-              <w:rPr>
-                <w:rFonts w:asciiTheme="majorHAnsi" w:eastAsia="Arial Unicode MS" w:hAnsiTheme="majorHAnsi" w:cs="Arial Unicode MS"/>
-                <w:vanish/>
-                <w:sz w:val="18"/>
-                <w:szCs w:val="18"/>
-              </w:rPr>
-            </w:pPr>
-            <w:r>
-              <w:rPr>
-                <w:rFonts w:asciiTheme="majorHAnsi" w:hAnsiTheme="majorHAnsi"/>
-                <w:sz w:val="18"/>
-                <w:szCs w:val="18"/>
-              </w:rPr>
-              <w:t xml:space="preserve">Señalar </w:t>
-            </w:r>
-            <w:r>
-              <w:rPr>
-                <w:rFonts w:asciiTheme="majorHAnsi" w:hAnsiTheme="majorHAnsi"/>
-                <w:sz w:val="18"/>
-                <w:szCs w:val="18"/>
-              </w:rPr>
-              <w:t>recursos</w:t>
-            </w:r>
-            <w:r>
-              <w:rPr>
-                <w:rFonts w:asciiTheme="majorHAnsi" w:hAnsiTheme="majorHAnsi"/>
-                <w:sz w:val="18"/>
-                <w:szCs w:val="18"/>
-              </w:rPr>
-              <w:t xml:space="preserve"> </w:t>
-            </w:r>
-            <w:r>
-              <w:rPr>
-                <w:rFonts w:asciiTheme="majorHAnsi" w:hAnsiTheme="majorHAnsi"/>
-                <w:sz w:val="18"/>
-                <w:szCs w:val="18"/>
-              </w:rPr>
-              <w:t>bibliográficos, audiovisuales o tecnológicos de diverso tipo que servirá de apoyo a la clase.</w:t>
-            </w:r>
-          </w:p>
-          <w:p>
-            <w:pPr>
-              <w:pStyle w:val="TableContents"/>
-              <w:snapToGrid w:val="0"/>
-              <w:jc w:val="both"/>
-              <w:rPr>
-                <w:rFonts w:asciiTheme="majorHAnsi" w:hAnsiTheme="majorHAnsi" w:cs="Tahoma"/>
-                <w:sz w:val="18"/>
-                <w:szCs w:val="18"/>
-                <w:lang w:val="es-ES"/>
-              </w:rPr>
-            </w:pPr>
-          </w:p>
-        </w:tc>
-        <w:tc>
-          <w:tcPr>
-            <w:tcW w:w="2686" w:type="dxa"/>
-          </w:tcPr>
-          <w:p>
-            <w:pPr>
-              <w:jc w:val="both"/>
-              <w:rPr>
-                <w:rFonts w:asciiTheme="majorHAnsi" w:hAnsiTheme="majorHAnsi"/>
-                <w:vanish/>
-                <w:sz w:val="18"/>
-                <w:szCs w:val="18"/>
-              </w:rPr>
-            </w:pPr>
-            <w:r>
-              <w:rPr>
-                <w:rFonts w:asciiTheme="majorHAnsi" w:hAnsiTheme="majorHAnsi"/>
-                <w:sz w:val="18"/>
-                <w:szCs w:val="18"/>
-              </w:rPr>
-              <w:t xml:space="preserve">Señalar procedimiento  de evaluación que utilizará para verificar el avance en el aprendizaje de los estudiantes en la clase. </w:t>
-            </w:r>
-          </w:p>
-          <w:p>
-            <w:pPr>
-              <w:pStyle w:val="TableContents"/>
-              <w:snapToGrid w:val="0"/>
-              <w:jc w:val="both"/>
-              <w:rPr>
-                <w:rFonts w:asciiTheme="majorHAnsi" w:hAnsiTheme="majorHAnsi" w:cs="Tahoma"/>
-                <w:sz w:val="18"/>
-                <w:szCs w:val="18"/>
-                <w:lang w:val="es-ES"/>
-              </w:rPr>
-            </w:pPr>
-          </w:p>
-        </w:tc>
-      </w:tr>
-    </w:tbl>
     <w:p>
       <w:pPr>
         <w:rPr>
@@ -832,6 +381,7 @@
                 <w:rFonts w:asciiTheme="majorHAnsi" w:hAnsiTheme="majorHAnsi"/>
                 <w:b/>
               </w:rPr>
+              <w:lastRenderedPageBreak/>
               <w:t>FECHA</w:t>
             </w:r>
           </w:p>
@@ -1256,7 +806,6 @@
                 <w:rFonts w:asciiTheme="majorHAnsi" w:hAnsiTheme="majorHAnsi"/>
                 <w:b/>
               </w:rPr>
-              <w:lastRenderedPageBreak/>
               <w:t>Semana 02</w:t>
             </w:r>
           </w:p>
@@ -1646,16 +1195,6 @@
                 <w:numId w:val="0"/>
               </w:numPr>
               <w:ind w:left="340"/>
-            </w:pPr>
-          </w:p>
-          <w:p>
-            <w:pPr>
-              <w:pStyle w:val="Prrafodelista"/>
-              <w:numPr>
-                <w:ilvl w:val="0"/>
-                <w:numId w:val="0"/>
-              </w:numPr>
-              <w:ind w:left="340"/>
               <w:rPr>
                 <w:b/>
               </w:rPr>
@@ -1685,6 +1224,7 @@
                 <w:rFonts w:asciiTheme="majorHAnsi" w:hAnsiTheme="majorHAnsi"/>
                 <w:b/>
               </w:rPr>
+              <w:lastRenderedPageBreak/>
               <w:t>Semana 04</w:t>
             </w:r>
           </w:p>
@@ -2085,7 +1625,13 @@
               <w:rPr>
                 <w:b/>
               </w:rPr>
-              <w:t xml:space="preserve">20%  nota </w:t>
+              <w:t>3</w:t>
+            </w:r>
+            <w:r>
+              <w:rPr>
+                <w:b/>
+              </w:rPr>
+              <w:t xml:space="preserve">0%  nota </w:t>
             </w:r>
             <w:r>
               <w:rPr>
@@ -2128,7 +1674,6 @@
                 <w:rFonts w:asciiTheme="majorHAnsi" w:hAnsiTheme="majorHAnsi"/>
                 <w:b/>
               </w:rPr>
-              <w:lastRenderedPageBreak/>
               <w:t>Semana 06</w:t>
             </w:r>
           </w:p>
@@ -2387,30 +1932,21 @@
               <w:pStyle w:val="Prrafodelista"/>
             </w:pPr>
             <w:r>
-              <w:t>Evaluación Encargo 0</w:t>
-            </w:r>
-            <w:r>
-              <w:t>4</w:t>
-            </w:r>
-          </w:p>
-          <w:p>
-            <w:pPr>
-              <w:pStyle w:val="Prrafodelista"/>
-              <w:rPr>
-                <w:b/>
-              </w:rPr>
-            </w:pPr>
-            <w:r>
-              <w:rPr>
-                <w:b/>
-              </w:rPr>
-              <w:t xml:space="preserve">ENCARGO </w:t>
-            </w:r>
-            <w:r>
-              <w:rPr>
-                <w:b/>
-              </w:rPr>
-              <w:t>EXAMEN</w:t>
+              <w:t>Evaluación Encargo 04</w:t>
+            </w:r>
+          </w:p>
+          <w:p>
+            <w:pPr>
+              <w:pStyle w:val="Prrafodelista"/>
+              <w:rPr>
+                <w:b/>
+              </w:rPr>
+            </w:pPr>
+            <w:r>
+              <w:rPr>
+                <w:b/>
+              </w:rPr>
+              <w:t>ENCARGO EXAMEN</w:t>
             </w:r>
           </w:p>
           <w:p>
@@ -2421,9 +1957,26 @@
                 <w:numId w:val="0"/>
               </w:numPr>
               <w:ind w:left="340"/>
-            </w:pPr>
-            <w:bookmarkStart w:id="0" w:name="_GoBack"/>
-            <w:bookmarkEnd w:id="0"/>
+              <w:rPr>
+                <w:b/>
+              </w:rPr>
+            </w:pPr>
+            <w:r>
+              <w:rPr>
+                <w:b/>
+              </w:rPr>
+              <w:t>30% nota final del curso</w:t>
+            </w:r>
+          </w:p>
+          <w:p>
+            <w:pPr>
+              <w:pStyle w:val="Prrafodelista"/>
+              <w:numPr>
+                <w:ilvl w:val="0"/>
+                <w:numId w:val="0"/>
+              </w:numPr>
+              <w:ind w:left="340"/>
+            </w:pPr>
           </w:p>
         </w:tc>
       </w:tr>
@@ -2656,6 +2209,7 @@
                 <w:rFonts w:asciiTheme="majorHAnsi" w:hAnsiTheme="majorHAnsi"/>
                 <w:b/>
               </w:rPr>
+              <w:lastRenderedPageBreak/>
               <w:t>Semana 08</w:t>
             </w:r>
           </w:p>
@@ -3059,16 +2613,6 @@
       <w:r>
         <w:continuationSeparator/>
       </w:r>
-    </w:p>
-  </w:footnote>
-  <w:footnote w:id="1">
-    <w:p>
-      <w:pPr>
-        <w:pStyle w:val="Textonotapie"/>
-        <w:rPr>
-          <w:lang w:val="es-ES"/>
-        </w:rPr>
-      </w:pPr>
     </w:p>
   </w:footnote>
 </w:footnotes>

</xml_diff>